<commit_message>
Added figure to represent deployable files for Ch 6
</commit_message>
<xml_diff>
--- a/manuscript/Chapter06/MVC2iA_CH_06.docx
+++ b/manuscript/Chapter06/MVC2iA_CH_06.docx
@@ -1247,6 +1247,9 @@
       </w:pPr>
       <w:ins w:id="24" w:author="Ben" w:date="2010-02-28T20:21:00Z">
         <w:r>
+          <w:rPr>
+            <w:noProof/>
+          </w:rPr>
           <w:lastRenderedPageBreak/>
           <w:drawing>
             <wp:inline distT="0" distB="0" distL="0" distR="0">
@@ -1391,162 +1394,328 @@
     <w:p>
       <w:pPr>
         <w:pStyle w:val="TypesetterNote"/>
-      </w:pPr>
-      <w:r>
-        <w:t>The following will be converted to a screenshot before typesetting</w:t>
-      </w:r>
+        <w:rPr>
+          <w:del w:id="28" w:author="Ben" w:date="2010-03-07T19:48:00Z"/>
+        </w:rPr>
+      </w:pPr>
+      <w:del w:id="29" w:author="Ben" w:date="2010-03-07T19:48:00Z">
+        <w:r>
+          <w:delText>The following will be converted to a screenshot before typesetting</w:delText>
+        </w:r>
+      </w:del>
+    </w:p>
+    <w:p>
+      <w:pPr>
+        <w:pStyle w:val="Figure"/>
+        <w:rPr>
+          <w:ins w:id="30" w:author="Ben" w:date="2010-03-07T19:28:00Z"/>
+        </w:rPr>
+        <w:pPrChange w:id="31" w:author="Ben" w:date="2010-03-07T19:33:00Z">
+          <w:pPr>
+            <w:pStyle w:val="ListBullet"/>
+          </w:pPr>
+        </w:pPrChange>
+      </w:pPr>
+      <w:ins w:id="32" w:author="Ben" w:date="2010-03-07T19:32:00Z">
+        <w:r>
+          <w:drawing>
+            <wp:inline distT="0" distB="0" distL="0" distR="0">
+              <wp:extent cx="4625340" cy="3923665"/>
+              <wp:effectExtent l="19050" t="0" r="3810" b="0"/>
+              <wp:docPr id="14" name="Picture 1" descr="Z:\ben\Desktop\Screen shot 2010-03-07 at 7.30.09 PM.png"/>
+              <wp:cNvGraphicFramePr>
+                <a:graphicFrameLocks xmlns:a="http://schemas.openxmlformats.org/drawingml/2006/main" noChangeAspect="1"/>
+              </wp:cNvGraphicFramePr>
+              <a:graphic xmlns:a="http://schemas.openxmlformats.org/drawingml/2006/main">
+                <a:graphicData uri="http://schemas.openxmlformats.org/drawingml/2006/picture">
+                  <pic:pic xmlns:pic="http://schemas.openxmlformats.org/drawingml/2006/picture">
+                    <pic:nvPicPr>
+                      <pic:cNvPr id="0" name="Picture 1" descr="Z:\ben\Desktop\Screen shot 2010-03-07 at 7.30.09 PM.png"/>
+                      <pic:cNvPicPr>
+                        <a:picLocks noChangeAspect="1" noChangeArrowheads="1"/>
+                      </pic:cNvPicPr>
+                    </pic:nvPicPr>
+                    <pic:blipFill>
+                      <a:blip r:embed="rId11"/>
+                      <a:srcRect/>
+                      <a:stretch>
+                        <a:fillRect/>
+                      </a:stretch>
+                    </pic:blipFill>
+                    <pic:spPr bwMode="auto">
+                      <a:xfrm>
+                        <a:off x="0" y="0"/>
+                        <a:ext cx="4625340" cy="3923665"/>
+                      </a:xfrm>
+                      <a:prstGeom prst="rect">
+                        <a:avLst/>
+                      </a:prstGeom>
+                      <a:noFill/>
+                      <a:ln w="9525">
+                        <a:noFill/>
+                        <a:miter lim="800000"/>
+                        <a:headEnd/>
+                        <a:tailEnd/>
+                      </a:ln>
+                    </pic:spPr>
+                  </pic:pic>
+                </a:graphicData>
+              </a:graphic>
+            </wp:inline>
+          </w:drawing>
+        </w:r>
+        <w:r>
+          <w:t>Note that the ASP.NET MVC dlls need not be in the bin folder if .NET 3.5 SP1 or greater is installed.</w:t>
+        </w:r>
+      </w:ins>
     </w:p>
     <w:p>
       <w:pPr>
         <w:pStyle w:val="ListBullet"/>
-      </w:pPr>
-      <w:r>
-        <w:t>C:\Websites\MVCSample</w:t>
-      </w:r>
+        <w:rPr>
+          <w:del w:id="33" w:author="Ben" w:date="2010-03-07T19:28:00Z"/>
+        </w:rPr>
+      </w:pPr>
+      <w:del w:id="34" w:author="Ben" w:date="2010-03-07T19:28:00Z">
+        <w:r>
+          <w:delText>C:\Websites\MVCSample</w:delText>
+        </w:r>
+      </w:del>
     </w:p>
     <w:p>
       <w:pPr>
         <w:pStyle w:val="ListBullet"/>
-      </w:pPr>
-      <w:r>
-        <w:t>\bin</w:t>
-      </w:r>
+        <w:rPr>
+          <w:del w:id="35" w:author="Ben" w:date="2010-03-07T19:28:00Z"/>
+        </w:rPr>
+      </w:pPr>
+      <w:del w:id="36" w:author="Ben" w:date="2010-03-07T19:28:00Z">
+        <w:r>
+          <w:delText>\bin</w:delText>
+        </w:r>
+      </w:del>
     </w:p>
     <w:p>
       <w:pPr>
         <w:pStyle w:val="ListBullet"/>
-      </w:pPr>
-      <w:r>
-        <w:t>Iis7DeploymentSample.dll (our compiled application assembly)</w:t>
-      </w:r>
+        <w:rPr>
+          <w:del w:id="37" w:author="Ben" w:date="2010-03-07T19:28:00Z"/>
+        </w:rPr>
+      </w:pPr>
+      <w:del w:id="38" w:author="Ben" w:date="2010-03-07T19:28:00Z">
+        <w:r>
+          <w:delText>Iis7DeploymentSample.dll (our compiled application assembly)</w:delText>
+        </w:r>
+      </w:del>
     </w:p>
     <w:p>
       <w:pPr>
         <w:pStyle w:val="ListBullet"/>
-      </w:pPr>
-      <w:r>
-        <w:t>System.Web.Abstractions.dll *only needed when .NET 3.5 SP1 is NOT installed</w:t>
-      </w:r>
+        <w:rPr>
+          <w:del w:id="39" w:author="Ben" w:date="2010-03-07T19:28:00Z"/>
+        </w:rPr>
+      </w:pPr>
+      <w:del w:id="40" w:author="Ben" w:date="2010-03-07T19:28:00Z">
+        <w:r>
+          <w:delText>System.Web.Abstractions.dll *only needed when .NET 3.5 SP1 is NOT installed</w:delText>
+        </w:r>
+      </w:del>
     </w:p>
     <w:p>
       <w:pPr>
         <w:pStyle w:val="ListBullet"/>
-      </w:pPr>
-      <w:r>
-        <w:t>System.Web.Mvc.dll</w:t>
-      </w:r>
+        <w:rPr>
+          <w:del w:id="41" w:author="Ben" w:date="2010-03-07T19:28:00Z"/>
+        </w:rPr>
+      </w:pPr>
+      <w:del w:id="42" w:author="Ben" w:date="2010-03-07T19:28:00Z">
+        <w:r>
+          <w:delText>System.Web.Mvc.dll</w:delText>
+        </w:r>
+      </w:del>
     </w:p>
     <w:p>
       <w:pPr>
         <w:pStyle w:val="ListBullet"/>
-      </w:pPr>
-      <w:r>
-        <w:t>System.Web.Routing.dll *only needed when .NET 3.5 SP1 is NOT installed</w:t>
-      </w:r>
+        <w:rPr>
+          <w:del w:id="43" w:author="Ben" w:date="2010-03-07T19:28:00Z"/>
+        </w:rPr>
+      </w:pPr>
+      <w:del w:id="44" w:author="Ben" w:date="2010-03-07T19:28:00Z">
+        <w:r>
+          <w:lastRenderedPageBreak/>
+          <w:delText>System.Web.Routing.dll *only needed when .NET 3.5 SP1 is NOT installed</w:delText>
+        </w:r>
+      </w:del>
     </w:p>
     <w:p>
       <w:pPr>
         <w:pStyle w:val="ListBullet"/>
-      </w:pPr>
-      <w:r>
-        <w:t>\Content</w:t>
-      </w:r>
+        <w:rPr>
+          <w:del w:id="45" w:author="Ben" w:date="2010-03-07T19:28:00Z"/>
+        </w:rPr>
+      </w:pPr>
+      <w:del w:id="46" w:author="Ben" w:date="2010-03-07T19:28:00Z">
+        <w:r>
+          <w:delText>\Content</w:delText>
+        </w:r>
+      </w:del>
     </w:p>
     <w:p>
       <w:pPr>
         <w:pStyle w:val="ListBullet"/>
-      </w:pPr>
-      <w:r>
-        <w:t>Site.css</w:t>
-      </w:r>
+        <w:rPr>
+          <w:del w:id="47" w:author="Ben" w:date="2010-03-07T19:28:00Z"/>
+        </w:rPr>
+      </w:pPr>
+      <w:del w:id="48" w:author="Ben" w:date="2010-03-07T19:28:00Z">
+        <w:r>
+          <w:delText>Site.css</w:delText>
+        </w:r>
+      </w:del>
     </w:p>
     <w:p>
       <w:pPr>
         <w:pStyle w:val="ListBullet"/>
-      </w:pPr>
-      <w:r>
-        <w:t>\Views</w:t>
-      </w:r>
+        <w:rPr>
+          <w:del w:id="49" w:author="Ben" w:date="2010-03-07T19:28:00Z"/>
+        </w:rPr>
+      </w:pPr>
+      <w:del w:id="50" w:author="Ben" w:date="2010-03-07T19:28:00Z">
+        <w:r>
+          <w:delText>\Views</w:delText>
+        </w:r>
+      </w:del>
     </w:p>
     <w:p>
       <w:pPr>
         <w:pStyle w:val="ListBullet"/>
-      </w:pPr>
-      <w:r>
-        <w:t>\Product</w:t>
-      </w:r>
+        <w:rPr>
+          <w:del w:id="51" w:author="Ben" w:date="2010-03-07T19:28:00Z"/>
+        </w:rPr>
+      </w:pPr>
+      <w:del w:id="52" w:author="Ben" w:date="2010-03-07T19:28:00Z">
+        <w:r>
+          <w:delText>\Product</w:delText>
+        </w:r>
+      </w:del>
     </w:p>
     <w:p>
       <w:pPr>
         <w:pStyle w:val="ListBullet"/>
-      </w:pPr>
-      <w:r>
-        <w:t>List.aspx</w:t>
-      </w:r>
+        <w:rPr>
+          <w:del w:id="53" w:author="Ben" w:date="2010-03-07T19:28:00Z"/>
+        </w:rPr>
+      </w:pPr>
+      <w:del w:id="54" w:author="Ben" w:date="2010-03-07T19:28:00Z">
+        <w:r>
+          <w:delText>List.aspx</w:delText>
+        </w:r>
+      </w:del>
     </w:p>
     <w:p>
       <w:pPr>
         <w:pStyle w:val="ListBullet"/>
-      </w:pPr>
-      <w:r>
-        <w:t>Show.aspx</w:t>
-      </w:r>
+        <w:rPr>
+          <w:del w:id="55" w:author="Ben" w:date="2010-03-07T19:28:00Z"/>
+        </w:rPr>
+      </w:pPr>
+      <w:del w:id="56" w:author="Ben" w:date="2010-03-07T19:28:00Z">
+        <w:r>
+          <w:delText>Show.aspx</w:delText>
+        </w:r>
+      </w:del>
     </w:p>
     <w:p>
       <w:pPr>
         <w:pStyle w:val="ListBullet"/>
-      </w:pPr>
-      <w:r>
-        <w:t>\Shared</w:t>
-      </w:r>
+        <w:rPr>
+          <w:del w:id="57" w:author="Ben" w:date="2010-03-07T19:28:00Z"/>
+        </w:rPr>
+      </w:pPr>
+      <w:del w:id="58" w:author="Ben" w:date="2010-03-07T19:28:00Z">
+        <w:r>
+          <w:delText>\Shared</w:delText>
+        </w:r>
+      </w:del>
     </w:p>
     <w:p>
       <w:pPr>
         <w:pStyle w:val="ListBullet"/>
-      </w:pPr>
-      <w:r>
-        <w:t>Error.aspx</w:t>
-      </w:r>
+        <w:rPr>
+          <w:del w:id="59" w:author="Ben" w:date="2010-03-07T19:28:00Z"/>
+        </w:rPr>
+      </w:pPr>
+      <w:del w:id="60" w:author="Ben" w:date="2010-03-07T19:28:00Z">
+        <w:r>
+          <w:delText>Error.aspx</w:delText>
+        </w:r>
+      </w:del>
     </w:p>
     <w:p>
       <w:pPr>
         <w:pStyle w:val="ListBullet"/>
-      </w:pPr>
-      <w:r>
-        <w:t>Site.master</w:t>
-      </w:r>
+        <w:rPr>
+          <w:del w:id="61" w:author="Ben" w:date="2010-03-07T19:28:00Z"/>
+        </w:rPr>
+      </w:pPr>
+      <w:del w:id="62" w:author="Ben" w:date="2010-03-07T19:28:00Z">
+        <w:r>
+          <w:delText>Site.master</w:delText>
+        </w:r>
+      </w:del>
     </w:p>
     <w:p>
       <w:pPr>
         <w:pStyle w:val="ListBullet"/>
-      </w:pPr>
-      <w:r>
-        <w:t>Web.config</w:t>
-      </w:r>
+        <w:rPr>
+          <w:del w:id="63" w:author="Ben" w:date="2010-03-07T19:28:00Z"/>
+        </w:rPr>
+      </w:pPr>
+      <w:del w:id="64" w:author="Ben" w:date="2010-03-07T19:28:00Z">
+        <w:r>
+          <w:delText>Web.config</w:delText>
+        </w:r>
+      </w:del>
     </w:p>
     <w:p>
       <w:pPr>
         <w:pStyle w:val="ListBullet"/>
-      </w:pPr>
-      <w:r>
-        <w:t>Default.aspx</w:t>
-      </w:r>
+        <w:rPr>
+          <w:del w:id="65" w:author="Ben" w:date="2010-03-07T19:28:00Z"/>
+        </w:rPr>
+      </w:pPr>
+      <w:del w:id="66" w:author="Ben" w:date="2010-03-07T19:28:00Z">
+        <w:r>
+          <w:delText>Default.aspx</w:delText>
+        </w:r>
+      </w:del>
     </w:p>
     <w:p>
       <w:pPr>
         <w:pStyle w:val="ListBullet"/>
-      </w:pPr>
-      <w:r>
-        <w:t>Global.asax</w:t>
-      </w:r>
+        <w:rPr>
+          <w:del w:id="67" w:author="Ben" w:date="2010-03-07T19:28:00Z"/>
+        </w:rPr>
+      </w:pPr>
+      <w:del w:id="68" w:author="Ben" w:date="2010-03-07T19:28:00Z">
+        <w:r>
+          <w:delText>Global.asax</w:delText>
+        </w:r>
+      </w:del>
     </w:p>
     <w:p>
       <w:pPr>
         <w:pStyle w:val="ListBullet"/>
-      </w:pPr>
-      <w:r>
-        <w:t>Web.config</w:t>
-      </w:r>
+        <w:rPr>
+          <w:del w:id="69" w:author="Ben" w:date="2010-03-07T19:28:00Z"/>
+        </w:rPr>
+      </w:pPr>
+      <w:del w:id="70" w:author="Ben" w:date="2010-03-07T19:28:00Z">
+        <w:r>
+          <w:delText>Web.config</w:delText>
+        </w:r>
+      </w:del>
     </w:p>
     <w:p>
       <w:pPr>
@@ -1589,7 +1758,7 @@
                     </pic:cNvPicPr>
                   </pic:nvPicPr>
                   <pic:blipFill>
-                    <a:blip r:embed="rId11" cstate="print"/>
+                    <a:blip r:embed="rId12" cstate="print"/>
                     <a:srcRect/>
                     <a:stretch>
                       <a:fillRect/>
@@ -1691,13 +1860,13 @@
       <w:r>
         <w:t xml:space="preserve">.  In IIS 7/7.5 it is preferred to use Integrated mode, although with a wildcard mapping, Classic mode can be made to work as well. </w:t>
       </w:r>
-      <w:commentRangeStart w:id="28"/>
+      <w:commentRangeStart w:id="71"/>
       <w:r>
         <w:t>ASP.NET MVC is not supported to run on lower versions of ASP.NET</w:t>
       </w:r>
-      <w:commentRangeEnd w:id="28"/>
-      <w:r>
-        <w:commentReference w:id="28"/>
+      <w:commentRangeEnd w:id="71"/>
+      <w:r>
+        <w:commentReference w:id="71"/>
       </w:r>
       <w:r>
         <w:t>. We won’t look at application pool strategies, but with IIS6 onward, IIS supports multiple websites, each with a shared or individual application pool. The Physical Path will point to our C:\Websites\MVCSample directory. Finally, I chose simply to bind to port 81 for this website.</w:t>
@@ -1742,7 +1911,7 @@
                     </pic:cNvPicPr>
                   </pic:nvPicPr>
                   <pic:blipFill>
-                    <a:blip r:embed="rId12" cstate="print"/>
+                    <a:blip r:embed="rId13" cstate="print"/>
                     <a:srcRect/>
                     <a:stretch>
                       <a:fillRect/>
@@ -1829,7 +1998,7 @@
                     </pic:cNvPicPr>
                   </pic:nvPicPr>
                   <pic:blipFill>
-                    <a:blip r:embed="rId13" cstate="print"/>
+                    <a:blip r:embed="rId14" cstate="print"/>
                     <a:srcRect/>
                     <a:stretch>
                       <a:fillRect/>
@@ -1904,8 +2073,8 @@
       <w:pPr>
         <w:pStyle w:val="Head1"/>
       </w:pPr>
-      <w:bookmarkStart w:id="29" w:name="_Toc231699082"/>
-      <w:bookmarkStart w:id="30" w:name="_Toc208157393"/>
+      <w:bookmarkStart w:id="72" w:name="_Toc231699082"/>
+      <w:bookmarkStart w:id="73" w:name="_Toc208157393"/>
       <w:r>
         <w:t>6.</w:t>
       </w:r>
@@ -1924,8 +2093,8 @@
       <w:r>
         <w:t xml:space="preserve"> and earlier</w:t>
       </w:r>
-      <w:bookmarkEnd w:id="29"/>
-      <w:bookmarkEnd w:id="30"/>
+      <w:bookmarkEnd w:id="72"/>
+      <w:bookmarkEnd w:id="73"/>
     </w:p>
     <w:p>
       <w:pPr>
@@ -2033,8 +2202,8 @@
       <w:pPr>
         <w:pStyle w:val="Head2"/>
       </w:pPr>
-      <w:bookmarkStart w:id="31" w:name="_Toc231699083"/>
-      <w:bookmarkStart w:id="32" w:name="_Toc208157394"/>
+      <w:bookmarkStart w:id="74" w:name="_Toc231699083"/>
+      <w:bookmarkStart w:id="75" w:name="_Toc208157394"/>
       <w:r>
         <w:t>6.</w:t>
       </w:r>
@@ -2053,8 +2222,8 @@
       <w:r>
         <w:t xml:space="preserve"> to use the .aspx extension</w:t>
       </w:r>
-      <w:bookmarkEnd w:id="31"/>
-      <w:bookmarkEnd w:id="32"/>
+      <w:bookmarkEnd w:id="74"/>
+      <w:bookmarkEnd w:id="75"/>
     </w:p>
     <w:p>
       <w:pPr>
@@ -2199,7 +2368,7 @@
                     </pic:cNvPicPr>
                   </pic:nvPicPr>
                   <pic:blipFill>
-                    <a:blip r:embed="rId14" cstate="print"/>
+                    <a:blip r:embed="rId15" cstate="print"/>
                     <a:srcRect/>
                     <a:stretch>
                       <a:fillRect/>
@@ -2249,12 +2418,12 @@
       <w:r>
         <w:t xml:space="preserve">Unfortunately, using this deployment option produces ugly, </w:t>
       </w:r>
-      <w:ins w:id="33" w:author="JSkinner" w:date="2010-02-23T15:28:00Z">
+      <w:ins w:id="76" w:author="JSkinner" w:date="2010-02-23T15:28:00Z">
         <w:r>
           <w:t>u</w:t>
         </w:r>
       </w:ins>
-      <w:del w:id="34" w:author="JSkinner" w:date="2010-02-23T15:28:00Z">
+      <w:del w:id="77" w:author="JSkinner" w:date="2010-02-23T15:28:00Z">
         <w:r>
           <w:delText>no</w:delText>
         </w:r>
@@ -2279,8 +2448,8 @@
       <w:pPr>
         <w:pStyle w:val="Head2"/>
       </w:pPr>
-      <w:bookmarkStart w:id="35" w:name="_Toc231699084"/>
-      <w:bookmarkStart w:id="36" w:name="_Toc208157395"/>
+      <w:bookmarkStart w:id="78" w:name="_Toc231699084"/>
+      <w:bookmarkStart w:id="79" w:name="_Toc208157395"/>
       <w:r>
         <w:t>6.</w:t>
       </w:r>
@@ -2299,8 +2468,8 @@
       <w:r>
         <w:t xml:space="preserve"> to use a custom extension</w:t>
       </w:r>
-      <w:bookmarkEnd w:id="35"/>
-      <w:bookmarkEnd w:id="36"/>
+      <w:bookmarkEnd w:id="78"/>
+      <w:bookmarkEnd w:id="79"/>
     </w:p>
     <w:p>
       <w:pPr>
@@ -2457,7 +2626,7 @@
                     </pic:cNvPicPr>
                   </pic:nvPicPr>
                   <pic:blipFill>
-                    <a:blip r:embed="rId15" cstate="print"/>
+                    <a:blip r:embed="rId16" cstate="print"/>
                     <a:srcRect/>
                     <a:stretch>
                       <a:fillRect/>
@@ -2527,7 +2696,7 @@
       <w:r>
         <w:rPr>
           <w:rStyle w:val="CodeinText"/>
-          <w:rPrChange w:id="37" w:author="Ben" w:date="2010-02-28T20:36:00Z">
+          <w:rPrChange w:id="80" w:author="Ben" w:date="2010-02-28T20:36:00Z">
             <w:rPr/>
           </w:rPrChange>
         </w:rPr>
@@ -2550,21 +2719,21 @@
         </w:rPr>
         <w:t>.</w:t>
       </w:r>
-      <w:commentRangeStart w:id="38"/>
-      <w:commentRangeStart w:id="39"/>
+      <w:commentRangeStart w:id="81"/>
+      <w:commentRangeStart w:id="82"/>
       <w:r>
         <w:rPr>
           <w:rStyle w:val="CodeinText"/>
         </w:rPr>
         <w:t>mvc</w:t>
       </w:r>
-      <w:commentRangeEnd w:id="38"/>
-      <w:r>
-        <w:commentReference w:id="38"/>
-      </w:r>
-      <w:commentRangeEnd w:id="39"/>
-      <w:r>
-        <w:commentReference w:id="39"/>
+      <w:commentRangeEnd w:id="81"/>
+      <w:r>
+        <w:commentReference w:id="81"/>
+      </w:r>
+      <w:commentRangeEnd w:id="82"/>
+      <w:r>
+        <w:commentReference w:id="82"/>
       </w:r>
       <w:r>
         <w:t>. Make sure the extension has the leading dot.</w:t>
@@ -2580,7 +2749,7 @@
       <w:r>
         <w:rPr>
           <w:rStyle w:val="Italics"/>
-          <w:rPrChange w:id="40" w:author="Ben" w:date="2010-02-28T20:36:00Z">
+          <w:rPrChange w:id="83" w:author="Ben" w:date="2010-02-28T20:36:00Z">
             <w:rPr/>
           </w:rPrChange>
         </w:rPr>
@@ -2592,7 +2761,7 @@
       <w:r>
         <w:rPr>
           <w:rStyle w:val="Italics"/>
-          <w:rPrChange w:id="41" w:author="Ben" w:date="2010-02-28T20:36:00Z">
+          <w:rPrChange w:id="84" w:author="Ben" w:date="2010-02-28T20:36:00Z">
             <w:rPr/>
           </w:rPrChange>
         </w:rPr>
@@ -2612,7 +2781,7 @@
       <w:r>
         <w:rPr>
           <w:rStyle w:val="Italics"/>
-          <w:rPrChange w:id="42" w:author="Ben" w:date="2010-02-28T20:37:00Z">
+          <w:rPrChange w:id="85" w:author="Ben" w:date="2010-02-28T20:37:00Z">
             <w:rPr/>
           </w:rPrChange>
         </w:rPr>
@@ -2648,7 +2817,7 @@
                     </pic:cNvPicPr>
                   </pic:nvPicPr>
                   <pic:blipFill>
-                    <a:blip r:embed="rId16" cstate="print"/>
+                    <a:blip r:embed="rId17" cstate="print"/>
                     <a:srcRect/>
                     <a:stretch>
                       <a:fillRect/>
@@ -2709,7 +2878,7 @@
       <w:r>
         <w:rPr>
           <w:rStyle w:val="CodeinText"/>
-          <w:rPrChange w:id="43" w:author="Ben" w:date="2010-02-28T20:37:00Z">
+          <w:rPrChange w:id="86" w:author="Ben" w:date="2010-02-28T20:37:00Z">
             <w:rPr/>
           </w:rPrChange>
         </w:rPr>
@@ -2721,7 +2890,7 @@
       <w:r>
         <w:rPr>
           <w:rStyle w:val="CodeinText"/>
-          <w:rPrChange w:id="44" w:author="Ben" w:date="2010-02-28T20:37:00Z">
+          <w:rPrChange w:id="87" w:author="Ben" w:date="2010-02-28T20:37:00Z">
             <w:rPr/>
           </w:rPrChange>
         </w:rPr>
@@ -2733,7 +2902,7 @@
       <w:r>
         <w:rPr>
           <w:rStyle w:val="CodeinText"/>
-          <w:rPrChange w:id="45" w:author="Ben" w:date="2010-02-28T20:37:00Z">
+          <w:rPrChange w:id="88" w:author="Ben" w:date="2010-02-28T20:37:00Z">
             <w:rPr/>
           </w:rPrChange>
         </w:rPr>
@@ -2745,7 +2914,7 @@
       <w:r>
         <w:rPr>
           <w:rStyle w:val="CodeinText"/>
-          <w:rPrChange w:id="46" w:author="Ben" w:date="2010-02-28T20:37:00Z">
+          <w:rPrChange w:id="89" w:author="Ben" w:date="2010-02-28T20:37:00Z">
             <w:rPr/>
           </w:rPrChange>
         </w:rPr>
@@ -2757,7 +2926,7 @@
       <w:r>
         <w:rPr>
           <w:rStyle w:val="CodeinText"/>
-          <w:rPrChange w:id="47" w:author="Ben" w:date="2010-02-28T20:37:00Z">
+          <w:rPrChange w:id="90" w:author="Ben" w:date="2010-02-28T20:37:00Z">
             <w:rPr/>
           </w:rPrChange>
         </w:rPr>
@@ -2771,8 +2940,8 @@
       <w:pPr>
         <w:pStyle w:val="Head2"/>
       </w:pPr>
-      <w:bookmarkStart w:id="48" w:name="_Toc231699085"/>
-      <w:bookmarkStart w:id="49" w:name="_Toc208157396"/>
+      <w:bookmarkStart w:id="91" w:name="_Toc231699085"/>
+      <w:bookmarkStart w:id="92" w:name="_Toc208157396"/>
       <w:r>
         <w:t>6.</w:t>
       </w:r>
@@ -2791,8 +2960,8 @@
       <w:r>
         <w:t xml:space="preserve"> with selective disabling</w:t>
       </w:r>
-      <w:bookmarkEnd w:id="48"/>
-      <w:bookmarkEnd w:id="49"/>
+      <w:bookmarkEnd w:id="91"/>
+      <w:bookmarkEnd w:id="92"/>
     </w:p>
     <w:p>
       <w:pPr>
@@ -2825,7 +2994,7 @@
       <w:r>
         <w:rPr>
           <w:rStyle w:val="CodeinText"/>
-          <w:rPrChange w:id="50" w:author="Ben" w:date="2010-02-28T20:38:00Z">
+          <w:rPrChange w:id="93" w:author="Ben" w:date="2010-02-28T20:38:00Z">
             <w:rPr/>
           </w:rPrChange>
         </w:rPr>
@@ -2876,7 +3045,7 @@
       <w:r>
         <w:rPr>
           <w:rStyle w:val="Italics"/>
-          <w:rPrChange w:id="51" w:author="Ben" w:date="2010-02-28T20:38:00Z">
+          <w:rPrChange w:id="94" w:author="Ben" w:date="2010-02-28T20:38:00Z">
             <w:rPr/>
           </w:rPrChange>
         </w:rPr>
@@ -2908,15 +3077,15 @@
         </w:numPr>
         <w:ind w:left="540"/>
       </w:pPr>
-      <w:commentRangeStart w:id="52"/>
-      <w:commentRangeStart w:id="53"/>
+      <w:commentRangeStart w:id="95"/>
+      <w:commentRangeStart w:id="96"/>
       <w:r>
         <w:t xml:space="preserve">a. Set the Executable value to the </w:t>
       </w:r>
       <w:r>
         <w:rPr>
           <w:rStyle w:val="CodeinText"/>
-          <w:rPrChange w:id="54" w:author="Ben" w:date="2010-02-28T20:38:00Z">
+          <w:rPrChange w:id="97" w:author="Ben" w:date="2010-02-28T20:38:00Z">
             <w:rPr/>
           </w:rPrChange>
         </w:rPr>
@@ -2928,7 +3097,7 @@
       <w:r>
         <w:rPr>
           <w:rStyle w:val="CodeinText"/>
-          <w:rPrChange w:id="55" w:author="Ben" w:date="2010-02-28T20:39:00Z">
+          <w:rPrChange w:id="98" w:author="Ben" w:date="2010-02-28T20:39:00Z">
             <w:rPr/>
           </w:rPrChange>
         </w:rPr>
@@ -2953,7 +3122,7 @@
       <w:r>
         <w:rPr>
           <w:rStyle w:val="Italics"/>
-          <w:rPrChange w:id="56" w:author="Ben" w:date="2010-02-28T20:40:00Z">
+          <w:rPrChange w:id="99" w:author="Ben" w:date="2010-02-28T20:40:00Z">
             <w:rPr/>
           </w:rPrChange>
         </w:rPr>
@@ -2969,7 +3138,7 @@
         <w:t>8.</w:t>
       </w:r>
     </w:p>
-    <w:commentRangeEnd w:id="52"/>
+    <w:commentRangeEnd w:id="95"/>
     <w:p>
       <w:pPr>
         <w:pStyle w:val="ListNumbered"/>
@@ -2980,11 +3149,11 @@
         <w:ind w:left="540"/>
       </w:pPr>
       <w:r>
-        <w:commentReference w:id="52"/>
-      </w:r>
-      <w:commentRangeEnd w:id="53"/>
-      <w:r>
-        <w:commentReference w:id="53"/>
+        <w:commentReference w:id="95"/>
+      </w:r>
+      <w:commentRangeEnd w:id="96"/>
+      <w:r>
+        <w:commentReference w:id="96"/>
       </w:r>
     </w:p>
     <w:p>
@@ -3013,7 +3182,7 @@
                     </pic:cNvPicPr>
                   </pic:nvPicPr>
                   <pic:blipFill>
-                    <a:blip r:embed="rId17" cstate="print"/>
+                    <a:blip r:embed="rId18" cstate="print"/>
                     <a:srcRect/>
                     <a:stretch>
                       <a:fillRect/>
@@ -3079,29 +3248,11 @@
       <w:r>
         <w:rPr>
           <w:rStyle w:val="CodeinText"/>
-          <w:rPrChange w:id="57" w:author="Ben" w:date="2010-02-28T20:40:00Z">
+          <w:rPrChange w:id="100" w:author="Ben" w:date="2010-02-28T20:40:00Z">
             <w:rPr/>
           </w:rPrChange>
         </w:rPr>
-        <w:t>h</w:t>
-      </w:r>
-      <w:r>
-        <w:rPr>
-          <w:rStyle w:val="CodeinText"/>
-          <w:rPrChange w:id="58" w:author="Ben" w:date="2010-02-28T20:40:00Z">
-            <w:rPr/>
-          </w:rPrChange>
-        </w:rPr>
-        <w:t>ttp://localhost:81</w:t>
-      </w:r>
-      <w:r>
-        <w:rPr>
-          <w:rStyle w:val="CodeinText"/>
-          <w:rPrChange w:id="59" w:author="Ben" w:date="2010-02-28T20:40:00Z">
-            <w:rPr/>
-          </w:rPrChange>
-        </w:rPr>
-        <w:t>/product/show/4</w:t>
+        <w:t>http://localhost:81/product/show/4</w:t>
       </w:r>
       <w:r>
         <w:t>, matching the URL that we see in IIS 7 deployments. This wildcard mapping</w:t>
@@ -3216,7 +3367,7 @@
                     </pic:cNvPicPr>
                   </pic:nvPicPr>
                   <pic:blipFill>
-                    <a:blip r:embed="rId18" cstate="print"/>
+                    <a:blip r:embed="rId19" cstate="print"/>
                     <a:srcRect/>
                     <a:stretch>
                       <a:fillRect/>
@@ -3274,7 +3425,7 @@
       <w:r>
         <w:rPr>
           <w:rStyle w:val="Italics"/>
-          <w:rPrChange w:id="60" w:author="Ben" w:date="2010-02-28T20:40:00Z">
+          <w:rPrChange w:id="101" w:author="Ben" w:date="2010-02-28T20:40:00Z">
             <w:rPr/>
           </w:rPrChange>
         </w:rPr>
@@ -3286,7 +3437,7 @@
       <w:r>
         <w:rPr>
           <w:rStyle w:val="Italics"/>
-          <w:rPrChange w:id="61" w:author="Ben" w:date="2010-02-28T20:40:00Z">
+          <w:rPrChange w:id="102" w:author="Ben" w:date="2010-02-28T20:40:00Z">
             <w:rPr/>
           </w:rPrChange>
         </w:rPr>
@@ -3311,7 +3462,7 @@
       <w:r>
         <w:rPr>
           <w:rStyle w:val="Italics"/>
-          <w:rPrChange w:id="62" w:author="Ben" w:date="2010-02-28T20:40:00Z">
+          <w:rPrChange w:id="103" w:author="Ben" w:date="2010-02-28T20:40:00Z">
             <w:rPr/>
           </w:rPrChange>
         </w:rPr>
@@ -3348,7 +3499,7 @@
                     </pic:cNvPicPr>
                   </pic:nvPicPr>
                   <pic:blipFill>
-                    <a:blip r:embed="rId19" cstate="print"/>
+                    <a:blip r:embed="rId20" cstate="print"/>
                     <a:srcRect/>
                     <a:stretch>
                       <a:fillRect/>
@@ -3444,7 +3595,7 @@
                     </pic:cNvPicPr>
                   </pic:nvPicPr>
                   <pic:blipFill>
-                    <a:blip r:embed="rId20" cstate="print"/>
+                    <a:blip r:embed="rId21" cstate="print"/>
                     <a:srcRect/>
                     <a:stretch>
                       <a:fillRect/>
@@ -3520,8 +3671,8 @@
       <w:pPr>
         <w:pStyle w:val="Head2"/>
       </w:pPr>
-      <w:bookmarkStart w:id="63" w:name="_Toc231699086"/>
-      <w:bookmarkStart w:id="64" w:name="_Toc208157397"/>
+      <w:bookmarkStart w:id="104" w:name="_Toc231699086"/>
+      <w:bookmarkStart w:id="105" w:name="_Toc208157397"/>
       <w:r>
         <w:lastRenderedPageBreak/>
         <w:t>6.</w:t>
@@ -3529,8 +3680,8 @@
       <w:r>
         <w:t>4.4 Using URL rewriting</w:t>
       </w:r>
-      <w:bookmarkEnd w:id="63"/>
-      <w:bookmarkEnd w:id="64"/>
+      <w:bookmarkEnd w:id="104"/>
+      <w:bookmarkEnd w:id="105"/>
       <w:r>
         <w:fldChar w:fldCharType="begin"/>
       </w:r>
@@ -3557,13 +3708,13 @@
       <w:r>
         <w:t xml:space="preserve">URL rewriting is a sizable topic, which covers resource management support, search engine optimization, and canonicalized URLs. In many other web application servers, URL rewriting is a first-class, built-in feature or easily configured and customizable add-on. In IIS 6 and earlier, there was no built-in URL rewriting ability. For IIS 7, Microsoft released an </w:t>
       </w:r>
-      <w:ins w:id="65" w:author="Ben" w:date="2010-02-28T20:41:00Z">
+      <w:ins w:id="106" w:author="Ben" w:date="2010-02-28T20:41:00Z">
         <w:r>
           <w:t>I</w:t>
         </w:r>
       </w:ins>
-      <w:commentRangeStart w:id="66"/>
-      <w:commentRangeStart w:id="67"/>
+      <w:commentRangeStart w:id="107"/>
+      <w:commentRangeStart w:id="108"/>
       <w:r>
         <w:rPr>
           <w:rStyle w:val="CodeinText"/>
@@ -3573,13 +3724,13 @@
       <w:r>
         <w:t xml:space="preserve"> </w:t>
       </w:r>
-      <w:commentRangeEnd w:id="66"/>
-      <w:r>
-        <w:commentReference w:id="66"/>
-      </w:r>
-      <w:commentRangeEnd w:id="67"/>
-      <w:r>
-        <w:commentReference w:id="67"/>
+      <w:commentRangeEnd w:id="107"/>
+      <w:r>
+        <w:commentReference w:id="107"/>
+      </w:r>
+      <w:commentRangeEnd w:id="108"/>
+      <w:r>
+        <w:commentReference w:id="108"/>
       </w:r>
       <w:r>
         <w:t>that allowed configuration directly from the IIS Manager. Regardless of the version of IIS used, URL rewriting is a vital function for many websites.</w:t>
@@ -3711,7 +3862,7 @@
       <w:r>
         <w:t xml:space="preserve"> - </w:t>
       </w:r>
-      <w:hyperlink r:id="rId21" w:history="1">
+      <w:hyperlink r:id="rId22" w:history="1">
         <w:r>
           <w:rPr>
             <w:rStyle w:val="Hyperlink"/>
@@ -3739,7 +3890,7 @@
       <w:r>
         <w:t xml:space="preserve">’s ISAPI Rewrite - </w:t>
       </w:r>
-      <w:hyperlink r:id="rId22" w:history="1">
+      <w:hyperlink r:id="rId23" w:history="1">
         <w:r>
           <w:rPr>
             <w:rStyle w:val="Hyperlink"/>
@@ -3751,7 +3902,7 @@
     <w:p>
       <w:pPr>
         <w:pStyle w:val="Body1"/>
-        <w:pPrChange w:id="68" w:author="Elizabeth Martin" w:date="2009-07-17T11:56:00Z">
+        <w:pPrChange w:id="109" w:author="Elizabeth Martin" w:date="2009-07-17T11:56:00Z">
           <w:pPr>
             <w:pStyle w:val="Head2"/>
           </w:pPr>
@@ -3776,7 +3927,7 @@
       <w:r>
         <w:t>Configure ISAPI rewrite to add a</w:t>
       </w:r>
-      <w:del w:id="69" w:author="JSkinner" w:date="2010-02-23T16:47:00Z">
+      <w:del w:id="110" w:author="JSkinner" w:date="2010-02-23T16:47:00Z">
         <w:r>
           <w:delText>n</w:delText>
         </w:r>
@@ -3784,25 +3935,25 @@
       <w:r>
         <w:t xml:space="preserve"> </w:t>
       </w:r>
-      <w:commentRangeStart w:id="70"/>
+      <w:commentRangeStart w:id="111"/>
       <w:r>
         <w:t>.</w:t>
       </w:r>
-      <w:del w:id="71" w:author="JSkinner" w:date="2010-02-23T16:47:00Z">
+      <w:del w:id="112" w:author="JSkinner" w:date="2010-02-23T16:47:00Z">
         <w:r>
           <w:delText xml:space="preserve">aspx </w:delText>
         </w:r>
       </w:del>
-      <w:ins w:id="72" w:author="JSkinner" w:date="2010-02-23T16:47:00Z">
+      <w:ins w:id="113" w:author="JSkinner" w:date="2010-02-23T16:47:00Z">
         <w:r>
           <w:t>mvc</w:t>
         </w:r>
         <w:r>
           <w:t xml:space="preserve"> </w:t>
         </w:r>
-        <w:commentRangeEnd w:id="70"/>
-        <w:r>
-          <w:commentReference w:id="70"/>
+        <w:commentRangeEnd w:id="111"/>
+        <w:r>
+          <w:commentReference w:id="111"/>
         </w:r>
       </w:ins>
       <w:r>
@@ -3816,12 +3967,12 @@
       <w:r>
         <w:t>IIS will see a request for .</w:t>
       </w:r>
-      <w:del w:id="73" w:author="JSkinner" w:date="2010-02-23T16:47:00Z">
+      <w:del w:id="114" w:author="JSkinner" w:date="2010-02-23T16:47:00Z">
         <w:r>
           <w:delText>aspx</w:delText>
         </w:r>
       </w:del>
-      <w:ins w:id="74" w:author="JSkinner" w:date="2010-02-23T16:47:00Z">
+      <w:ins w:id="115" w:author="JSkinner" w:date="2010-02-23T16:47:00Z">
         <w:r>
           <w:t>mvc</w:t>
         </w:r>
@@ -3838,12 +3989,12 @@
         <w:lastRenderedPageBreak/>
         <w:t>Configure our web application to remove .</w:t>
       </w:r>
-      <w:del w:id="75" w:author="JSkinner" w:date="2010-02-23T16:48:00Z">
+      <w:del w:id="116" w:author="JSkinner" w:date="2010-02-23T16:48:00Z">
         <w:r>
           <w:delText xml:space="preserve">aspx </w:delText>
         </w:r>
       </w:del>
-      <w:ins w:id="76" w:author="JSkinner" w:date="2010-02-23T16:48:00Z">
+      <w:ins w:id="117" w:author="JSkinner" w:date="2010-02-23T16:48:00Z">
         <w:r>
           <w:t>mvc</w:t>
         </w:r>
@@ -3854,15 +4005,15 @@
       <w:r>
         <w:t xml:space="preserve">extensions. </w:t>
       </w:r>
-      <w:commentRangeStart w:id="77"/>
-      <w:del w:id="78" w:author="JSkinner" w:date="2010-02-23T16:48:00Z">
+      <w:commentRangeStart w:id="118"/>
+      <w:del w:id="119" w:author="JSkinner" w:date="2010-02-23T16:48:00Z">
         <w:r>
           <w:delText>For existing Web Forms environments, we’ll need to pick a different extension and then configure IIS to handle that extension.</w:delText>
         </w:r>
       </w:del>
-      <w:commentRangeEnd w:id="77"/>
-      <w:r>
-        <w:commentReference w:id="77"/>
+      <w:commentRangeEnd w:id="118"/>
+      <w:r>
+        <w:commentReference w:id="118"/>
       </w:r>
     </w:p>
     <w:p>
@@ -3872,12 +4023,12 @@
       <w:r>
         <w:t>Because our web application removes the .</w:t>
       </w:r>
-      <w:del w:id="79" w:author="JSkinner" w:date="2010-02-23T16:48:00Z">
+      <w:del w:id="120" w:author="JSkinner" w:date="2010-02-23T16:48:00Z">
         <w:r>
           <w:delText xml:space="preserve">aspx </w:delText>
         </w:r>
       </w:del>
-      <w:ins w:id="80" w:author="JSkinner" w:date="2010-02-23T16:48:00Z">
+      <w:ins w:id="121" w:author="JSkinner" w:date="2010-02-23T16:48:00Z">
         <w:r>
           <w:t>mvc</w:t>
         </w:r>
@@ -3901,12 +4052,12 @@
       <w:r>
         <w:t>1. Modify our web application to remove the .</w:t>
       </w:r>
-      <w:del w:id="81" w:author="JSkinner" w:date="2010-02-23T16:48:00Z">
+      <w:del w:id="122" w:author="JSkinner" w:date="2010-02-23T16:48:00Z">
         <w:r>
           <w:delText xml:space="preserve">aspx </w:delText>
         </w:r>
       </w:del>
-      <w:ins w:id="82" w:author="JSkinner" w:date="2010-02-23T16:48:00Z">
+      <w:ins w:id="123" w:author="JSkinner" w:date="2010-02-23T16:48:00Z">
         <w:r>
           <w:t>mvc</w:t>
         </w:r>
@@ -3923,16 +4074,16 @@
       <w:r>
         <w:t xml:space="preserve">4 in </w:t>
       </w:r>
-      <w:del w:id="83" w:author="JSkinner" w:date="2010-02-23T16:48:00Z">
+      <w:del w:id="124" w:author="JSkinner" w:date="2010-02-23T16:48:00Z">
         <w:r>
           <w:delText xml:space="preserve">the Global.asax.cs </w:delText>
         </w:r>
-        <w:commentRangeStart w:id="84"/>
+        <w:commentRangeStart w:id="125"/>
         <w:r>
           <w:delText>file</w:delText>
         </w:r>
       </w:del>
-      <w:ins w:id="85" w:author="JSkinner" w:date="2010-02-23T16:48:00Z">
+      <w:ins w:id="126" w:author="JSkinner" w:date="2010-02-23T16:48:00Z">
         <w:r>
           <w:t>a custom HTTP Module</w:t>
         </w:r>
@@ -3940,9 +4091,9 @@
       <w:r>
         <w:t>.</w:t>
       </w:r>
-      <w:commentRangeEnd w:id="84"/>
-      <w:r>
-        <w:commentReference w:id="84"/>
+      <w:commentRangeEnd w:id="125"/>
+      <w:r>
+        <w:commentReference w:id="125"/>
       </w:r>
     </w:p>
     <w:p>
@@ -3963,10 +4114,10 @@
       <w:pPr>
         <w:pStyle w:val="Code"/>
         <w:rPr>
-          <w:ins w:id="86" w:author="JSkinner" w:date="2010-02-23T16:50:00Z"/>
-        </w:rPr>
-      </w:pPr>
-      <w:ins w:id="87" w:author="JSkinner" w:date="2010-02-23T16:50:00Z">
+          <w:ins w:id="127" w:author="JSkinner" w:date="2010-02-23T16:50:00Z"/>
+        </w:rPr>
+      </w:pPr>
+      <w:ins w:id="128" w:author="JSkinner" w:date="2010-02-23T16:50:00Z">
         <w:r>
           <w:t xml:space="preserve">Public </w:t>
         </w:r>
@@ -3979,10 +4130,10 @@
       <w:pPr>
         <w:pStyle w:val="Code"/>
         <w:rPr>
-          <w:ins w:id="88" w:author="JSkinner" w:date="2010-02-23T16:50:00Z"/>
-        </w:rPr>
-      </w:pPr>
-      <w:ins w:id="89" w:author="JSkinner" w:date="2010-02-23T16:50:00Z">
+          <w:ins w:id="129" w:author="JSkinner" w:date="2010-02-23T16:50:00Z"/>
+        </w:rPr>
+      </w:pPr>
+      <w:ins w:id="130" w:author="JSkinner" w:date="2010-02-23T16:50:00Z">
         <w:r>
           <w:t>{</w:t>
         </w:r>
@@ -3992,10 +4143,10 @@
       <w:pPr>
         <w:pStyle w:val="Code"/>
         <w:rPr>
-          <w:ins w:id="90" w:author="JSkinner" w:date="2010-02-23T16:50:00Z"/>
-        </w:rPr>
-      </w:pPr>
-      <w:ins w:id="91" w:author="JSkinner" w:date="2010-02-23T16:50:00Z">
+          <w:ins w:id="131" w:author="JSkinner" w:date="2010-02-23T16:50:00Z"/>
+        </w:rPr>
+      </w:pPr>
+      <w:ins w:id="132" w:author="JSkinner" w:date="2010-02-23T16:50:00Z">
         <w:r>
           <w:t xml:space="preserve">    public void Dispose()</w:t>
         </w:r>
@@ -4005,10 +4156,10 @@
       <w:pPr>
         <w:pStyle w:val="Code"/>
         <w:rPr>
-          <w:ins w:id="92" w:author="JSkinner" w:date="2010-02-23T16:50:00Z"/>
-        </w:rPr>
-      </w:pPr>
-      <w:ins w:id="93" w:author="JSkinner" w:date="2010-02-23T16:50:00Z">
+          <w:ins w:id="133" w:author="JSkinner" w:date="2010-02-23T16:50:00Z"/>
+        </w:rPr>
+      </w:pPr>
+      <w:ins w:id="134" w:author="JSkinner" w:date="2010-02-23T16:50:00Z">
         <w:r>
           <w:t xml:space="preserve">    {</w:t>
         </w:r>
@@ -4018,10 +4169,10 @@
       <w:pPr>
         <w:pStyle w:val="Code"/>
         <w:rPr>
-          <w:ins w:id="94" w:author="JSkinner" w:date="2010-02-23T16:50:00Z"/>
-        </w:rPr>
-      </w:pPr>
-      <w:ins w:id="95" w:author="JSkinner" w:date="2010-02-23T16:50:00Z">
+          <w:ins w:id="135" w:author="JSkinner" w:date="2010-02-23T16:50:00Z"/>
+        </w:rPr>
+      </w:pPr>
+      <w:ins w:id="136" w:author="JSkinner" w:date="2010-02-23T16:50:00Z">
         <w:r>
           <w:t xml:space="preserve">    }</w:t>
         </w:r>
@@ -4031,18 +4182,18 @@
       <w:pPr>
         <w:pStyle w:val="Code"/>
         <w:rPr>
-          <w:ins w:id="96" w:author="JSkinner" w:date="2010-02-23T16:50:00Z"/>
-        </w:rPr>
-      </w:pPr>
-    </w:p>
-    <w:p>
-      <w:pPr>
-        <w:pStyle w:val="Code"/>
-        <w:rPr>
-          <w:ins w:id="97" w:author="JSkinner" w:date="2010-02-23T16:50:00Z"/>
-        </w:rPr>
-      </w:pPr>
-      <w:ins w:id="98" w:author="JSkinner" w:date="2010-02-23T16:50:00Z">
+          <w:ins w:id="137" w:author="JSkinner" w:date="2010-02-23T16:50:00Z"/>
+        </w:rPr>
+      </w:pPr>
+    </w:p>
+    <w:p>
+      <w:pPr>
+        <w:pStyle w:val="Code"/>
+        <w:rPr>
+          <w:ins w:id="138" w:author="JSkinner" w:date="2010-02-23T16:50:00Z"/>
+        </w:rPr>
+      </w:pPr>
+      <w:ins w:id="139" w:author="JSkinner" w:date="2010-02-23T16:50:00Z">
         <w:r>
           <w:t xml:space="preserve">    public void Init(HttpApplication context)</w:t>
         </w:r>
@@ -4052,10 +4203,10 @@
       <w:pPr>
         <w:pStyle w:val="Code"/>
         <w:rPr>
-          <w:ins w:id="99" w:author="JSkinner" w:date="2010-02-23T16:50:00Z"/>
-        </w:rPr>
-      </w:pPr>
-      <w:ins w:id="100" w:author="JSkinner" w:date="2010-02-23T16:50:00Z">
+          <w:ins w:id="140" w:author="JSkinner" w:date="2010-02-23T16:50:00Z"/>
+        </w:rPr>
+      </w:pPr>
+      <w:ins w:id="141" w:author="JSkinner" w:date="2010-02-23T16:50:00Z">
         <w:r>
           <w:t xml:space="preserve">    {</w:t>
         </w:r>
@@ -4065,10 +4216,10 @@
       <w:pPr>
         <w:pStyle w:val="Code"/>
         <w:rPr>
-          <w:ins w:id="101" w:author="JSkinner" w:date="2010-02-23T16:50:00Z"/>
-        </w:rPr>
-      </w:pPr>
-      <w:ins w:id="102" w:author="JSkinner" w:date="2010-02-23T16:50:00Z">
+          <w:ins w:id="142" w:author="JSkinner" w:date="2010-02-23T16:50:00Z"/>
+        </w:rPr>
+      </w:pPr>
+      <w:ins w:id="143" w:author="JSkinner" w:date="2010-02-23T16:50:00Z">
         <w:r>
           <w:t xml:space="preserve">        context.BeginRequest += context_BeginRequest;</w:t>
         </w:r>
@@ -4078,10 +4229,10 @@
       <w:pPr>
         <w:pStyle w:val="Code"/>
         <w:rPr>
-          <w:ins w:id="103" w:author="JSkinner" w:date="2010-02-23T16:50:00Z"/>
-        </w:rPr>
-      </w:pPr>
-      <w:ins w:id="104" w:author="JSkinner" w:date="2010-02-23T16:50:00Z">
+          <w:ins w:id="144" w:author="JSkinner" w:date="2010-02-23T16:50:00Z"/>
+        </w:rPr>
+      </w:pPr>
+      <w:ins w:id="145" w:author="JSkinner" w:date="2010-02-23T16:50:00Z">
         <w:r>
           <w:t xml:space="preserve">    }</w:t>
         </w:r>
@@ -4091,18 +4242,18 @@
       <w:pPr>
         <w:pStyle w:val="Code"/>
         <w:rPr>
-          <w:ins w:id="105" w:author="JSkinner" w:date="2010-02-23T16:50:00Z"/>
-        </w:rPr>
-      </w:pPr>
-    </w:p>
-    <w:p>
-      <w:pPr>
-        <w:pStyle w:val="Code"/>
-        <w:rPr>
-          <w:ins w:id="106" w:author="JSkinner" w:date="2010-02-23T16:50:00Z"/>
-        </w:rPr>
-      </w:pPr>
-      <w:ins w:id="107" w:author="JSkinner" w:date="2010-02-23T16:50:00Z">
+          <w:ins w:id="146" w:author="JSkinner" w:date="2010-02-23T16:50:00Z"/>
+        </w:rPr>
+      </w:pPr>
+    </w:p>
+    <w:p>
+      <w:pPr>
+        <w:pStyle w:val="Code"/>
+        <w:rPr>
+          <w:ins w:id="147" w:author="JSkinner" w:date="2010-02-23T16:50:00Z"/>
+        </w:rPr>
+      </w:pPr>
+      <w:ins w:id="148" w:author="JSkinner" w:date="2010-02-23T16:50:00Z">
         <w:r>
           <w:t xml:space="preserve">    void context_BeginRequest(object sender, EventArgs e)</w:t>
         </w:r>
@@ -4112,10 +4263,10 @@
       <w:pPr>
         <w:pStyle w:val="Code"/>
         <w:rPr>
-          <w:ins w:id="108" w:author="JSkinner" w:date="2010-02-23T16:50:00Z"/>
-        </w:rPr>
-      </w:pPr>
-      <w:ins w:id="109" w:author="JSkinner" w:date="2010-02-23T16:50:00Z">
+          <w:ins w:id="149" w:author="JSkinner" w:date="2010-02-23T16:50:00Z"/>
+        </w:rPr>
+      </w:pPr>
+      <w:ins w:id="150" w:author="JSkinner" w:date="2010-02-23T16:50:00Z">
         <w:r>
           <w:t xml:space="preserve">    {</w:t>
         </w:r>
@@ -4125,10 +4276,10 @@
       <w:pPr>
         <w:pStyle w:val="Code"/>
         <w:rPr>
-          <w:ins w:id="110" w:author="JSkinner" w:date="2010-02-23T16:50:00Z"/>
-        </w:rPr>
-      </w:pPr>
-      <w:ins w:id="111" w:author="JSkinner" w:date="2010-02-23T16:50:00Z">
+          <w:ins w:id="151" w:author="JSkinner" w:date="2010-02-23T16:50:00Z"/>
+        </w:rPr>
+      </w:pPr>
+      <w:ins w:id="152" w:author="JSkinner" w:date="2010-02-23T16:50:00Z">
         <w:r>
           <w:t xml:space="preserve">        string url = "~" + </w:t>
         </w:r>
@@ -4138,10 +4289,10 @@
       <w:pPr>
         <w:pStyle w:val="Code"/>
         <w:rPr>
-          <w:ins w:id="112" w:author="JSkinner" w:date="2010-02-23T16:50:00Z"/>
-        </w:rPr>
-      </w:pPr>
-      <w:ins w:id="113" w:author="JSkinner" w:date="2010-02-23T16:50:00Z">
+          <w:ins w:id="153" w:author="JSkinner" w:date="2010-02-23T16:50:00Z"/>
+        </w:rPr>
+      </w:pPr>
+      <w:ins w:id="154" w:author="JSkinner" w:date="2010-02-23T16:50:00Z">
         <w:r>
           <w:t xml:space="preserve">             </w:t>
         </w:r>
@@ -4154,15 +4305,15 @@
       <w:pPr>
         <w:pStyle w:val="Code"/>
         <w:rPr>
-          <w:ins w:id="114" w:author="JSkinner" w:date="2010-02-23T16:50:00Z"/>
-        </w:rPr>
-      </w:pPr>
-      <w:ins w:id="115" w:author="JSkinner" w:date="2010-02-23T16:50:00Z">
+          <w:ins w:id="155" w:author="JSkinner" w:date="2010-02-23T16:50:00Z"/>
+        </w:rPr>
+      </w:pPr>
+      <w:ins w:id="156" w:author="JSkinner" w:date="2010-02-23T16:50:00Z">
         <w:r>
           <w:t xml:space="preserve">        if (url.Contains(".mvc"))</w:t>
         </w:r>
       </w:ins>
-      <w:ins w:id="116" w:author="JSkinner" w:date="2010-02-23T16:51:00Z">
+      <w:ins w:id="157" w:author="JSkinner" w:date="2010-02-23T16:51:00Z">
         <w:r>
           <w:t xml:space="preserve">                                    #A</w:t>
         </w:r>
@@ -4172,10 +4323,10 @@
       <w:pPr>
         <w:pStyle w:val="Code"/>
         <w:rPr>
-          <w:ins w:id="117" w:author="JSkinner" w:date="2010-02-23T16:50:00Z"/>
-        </w:rPr>
-      </w:pPr>
-      <w:ins w:id="118" w:author="JSkinner" w:date="2010-02-23T16:50:00Z">
+          <w:ins w:id="158" w:author="JSkinner" w:date="2010-02-23T16:50:00Z"/>
+        </w:rPr>
+      </w:pPr>
+      <w:ins w:id="159" w:author="JSkinner" w:date="2010-02-23T16:50:00Z">
         <w:r>
           <w:t xml:space="preserve">        {</w:t>
         </w:r>
@@ -4185,10 +4336,10 @@
       <w:pPr>
         <w:pStyle w:val="Code"/>
         <w:rPr>
-          <w:ins w:id="119" w:author="JSkinner" w:date="2010-02-23T16:50:00Z"/>
-        </w:rPr>
-      </w:pPr>
-      <w:ins w:id="120" w:author="JSkinner" w:date="2010-02-23T16:50:00Z">
+          <w:ins w:id="160" w:author="JSkinner" w:date="2010-02-23T16:50:00Z"/>
+        </w:rPr>
+      </w:pPr>
+      <w:ins w:id="161" w:author="JSkinner" w:date="2010-02-23T16:50:00Z">
         <w:r>
           <w:t xml:space="preserve">            string newUrl = url.Replace(".mvc", "");</w:t>
         </w:r>
@@ -4198,10 +4349,10 @@
       <w:pPr>
         <w:pStyle w:val="Code"/>
         <w:rPr>
-          <w:ins w:id="121" w:author="JSkinner" w:date="2010-02-23T16:50:00Z"/>
-        </w:rPr>
-      </w:pPr>
-      <w:ins w:id="122" w:author="JSkinner" w:date="2010-02-23T16:50:00Z">
+          <w:ins w:id="162" w:author="JSkinner" w:date="2010-02-23T16:50:00Z"/>
+        </w:rPr>
+      </w:pPr>
+      <w:ins w:id="163" w:author="JSkinner" w:date="2010-02-23T16:50:00Z">
         <w:r>
           <w:t xml:space="preserve">            HttpContext.Current.RewritePath(newUrl);</w:t>
         </w:r>
@@ -4211,10 +4362,10 @@
       <w:pPr>
         <w:pStyle w:val="Code"/>
         <w:rPr>
-          <w:ins w:id="123" w:author="JSkinner" w:date="2010-02-23T16:50:00Z"/>
-        </w:rPr>
-      </w:pPr>
-      <w:ins w:id="124" w:author="JSkinner" w:date="2010-02-23T16:50:00Z">
+          <w:ins w:id="164" w:author="JSkinner" w:date="2010-02-23T16:50:00Z"/>
+        </w:rPr>
+      </w:pPr>
+      <w:ins w:id="165" w:author="JSkinner" w:date="2010-02-23T16:50:00Z">
         <w:r>
           <w:t xml:space="preserve">        }</w:t>
         </w:r>
@@ -4224,10 +4375,10 @@
       <w:pPr>
         <w:pStyle w:val="Code"/>
         <w:rPr>
-          <w:ins w:id="125" w:author="JSkinner" w:date="2010-02-23T16:50:00Z"/>
-        </w:rPr>
-      </w:pPr>
-      <w:ins w:id="126" w:author="JSkinner" w:date="2010-02-23T16:50:00Z">
+          <w:ins w:id="166" w:author="JSkinner" w:date="2010-02-23T16:50:00Z"/>
+        </w:rPr>
+      </w:pPr>
+      <w:ins w:id="167" w:author="JSkinner" w:date="2010-02-23T16:50:00Z">
         <w:r>
           <w:t xml:space="preserve">    }</w:t>
         </w:r>
@@ -4237,15 +4388,15 @@
       <w:pPr>
         <w:pStyle w:val="Code"/>
         <w:rPr>
-          <w:ins w:id="127" w:author="JSkinner" w:date="2010-02-23T16:50:00Z"/>
-        </w:rPr>
-        <w:pPrChange w:id="128" w:author="JSkinner" w:date="2010-02-23T16:50:00Z">
+          <w:ins w:id="168" w:author="JSkinner" w:date="2010-02-23T16:50:00Z"/>
+        </w:rPr>
+        <w:pPrChange w:id="169" w:author="JSkinner" w:date="2010-02-23T16:50:00Z">
           <w:pPr>
             <w:pStyle w:val="CodeAnnotation"/>
           </w:pPr>
         </w:pPrChange>
       </w:pPr>
-      <w:ins w:id="129" w:author="JSkinner" w:date="2010-02-23T16:50:00Z">
+      <w:ins w:id="170" w:author="JSkinner" w:date="2010-02-23T16:50:00Z">
         <w:r>
           <w:t>}</w:t>
         </w:r>
@@ -4255,10 +4406,10 @@
       <w:pPr>
         <w:pStyle w:val="Code"/>
         <w:rPr>
-          <w:del w:id="130" w:author="JSkinner" w:date="2010-02-23T16:50:00Z"/>
-        </w:rPr>
-      </w:pPr>
-      <w:del w:id="131" w:author="JSkinner" w:date="2010-02-23T16:50:00Z">
+          <w:del w:id="171" w:author="JSkinner" w:date="2010-02-23T16:50:00Z"/>
+        </w:rPr>
+      </w:pPr>
+      <w:del w:id="172" w:author="JSkinner" w:date="2010-02-23T16:50:00Z">
         <w:r>
           <w:delText>protected void Application_BeginRequest(Object sender, EventArgs e)</w:delText>
         </w:r>
@@ -4268,10 +4419,10 @@
       <w:pPr>
         <w:pStyle w:val="Code"/>
         <w:rPr>
-          <w:del w:id="132" w:author="JSkinner" w:date="2010-02-23T16:50:00Z"/>
-        </w:rPr>
-      </w:pPr>
-      <w:del w:id="133" w:author="JSkinner" w:date="2010-02-23T16:50:00Z">
+          <w:del w:id="173" w:author="JSkinner" w:date="2010-02-23T16:50:00Z"/>
+        </w:rPr>
+      </w:pPr>
+      <w:del w:id="174" w:author="JSkinner" w:date="2010-02-23T16:50:00Z">
         <w:r>
           <w:delText>{</w:delText>
         </w:r>
@@ -4281,10 +4432,10 @@
       <w:pPr>
         <w:pStyle w:val="Code"/>
         <w:rPr>
-          <w:del w:id="134" w:author="JSkinner" w:date="2010-02-23T16:50:00Z"/>
-        </w:rPr>
-      </w:pPr>
-      <w:del w:id="135" w:author="JSkinner" w:date="2010-02-23T16:50:00Z">
+          <w:del w:id="175" w:author="JSkinner" w:date="2010-02-23T16:50:00Z"/>
+        </w:rPr>
+      </w:pPr>
+      <w:del w:id="176" w:author="JSkinner" w:date="2010-02-23T16:50:00Z">
         <w:r>
           <w:delText xml:space="preserve">    HttpApplication app = sender as HttpApplication;</w:delText>
         </w:r>
@@ -4294,10 +4445,10 @@
       <w:pPr>
         <w:pStyle w:val="Code"/>
         <w:rPr>
-          <w:del w:id="136" w:author="JSkinner" w:date="2010-02-23T16:50:00Z"/>
-        </w:rPr>
-      </w:pPr>
-      <w:del w:id="137" w:author="JSkinner" w:date="2010-02-23T16:50:00Z">
+          <w:del w:id="177" w:author="JSkinner" w:date="2010-02-23T16:50:00Z"/>
+        </w:rPr>
+      </w:pPr>
+      <w:del w:id="178" w:author="JSkinner" w:date="2010-02-23T16:50:00Z">
         <w:r>
           <w:delText xml:space="preserve">    if (app != null)</w:delText>
         </w:r>
@@ -4307,10 +4458,10 @@
       <w:pPr>
         <w:pStyle w:val="Code"/>
         <w:rPr>
-          <w:del w:id="138" w:author="JSkinner" w:date="2010-02-23T16:50:00Z"/>
-        </w:rPr>
-      </w:pPr>
-      <w:del w:id="139" w:author="JSkinner" w:date="2010-02-23T16:50:00Z">
+          <w:del w:id="179" w:author="JSkinner" w:date="2010-02-23T16:50:00Z"/>
+        </w:rPr>
+      </w:pPr>
+      <w:del w:id="180" w:author="JSkinner" w:date="2010-02-23T16:50:00Z">
         <w:r>
           <w:delText xml:space="preserve">    {</w:delText>
         </w:r>
@@ -4320,10 +4471,10 @@
       <w:pPr>
         <w:pStyle w:val="Code"/>
         <w:rPr>
-          <w:del w:id="140" w:author="JSkinner" w:date="2010-02-23T16:50:00Z"/>
-        </w:rPr>
-      </w:pPr>
-      <w:del w:id="141" w:author="JSkinner" w:date="2010-02-23T16:50:00Z">
+          <w:del w:id="181" w:author="JSkinner" w:date="2010-02-23T16:50:00Z"/>
+        </w:rPr>
+      </w:pPr>
+      <w:del w:id="182" w:author="JSkinner" w:date="2010-02-23T16:50:00Z">
         <w:r>
           <w:delText xml:space="preserve">        if (app.Request                                                 |#A</w:delText>
         </w:r>
@@ -4333,10 +4484,10 @@
       <w:pPr>
         <w:pStyle w:val="Code"/>
         <w:rPr>
-          <w:del w:id="142" w:author="JSkinner" w:date="2010-02-23T16:50:00Z"/>
-        </w:rPr>
-      </w:pPr>
-      <w:del w:id="143" w:author="JSkinner" w:date="2010-02-23T16:50:00Z">
+          <w:del w:id="183" w:author="JSkinner" w:date="2010-02-23T16:50:00Z"/>
+        </w:rPr>
+      </w:pPr>
+      <w:del w:id="184" w:author="JSkinner" w:date="2010-02-23T16:50:00Z">
         <w:r>
           <w:delText xml:space="preserve">            .AppRelativeCurrentExecutionFilePath                        |#A</w:delText>
         </w:r>
@@ -4346,10 +4497,10 @@
       <w:pPr>
         <w:pStyle w:val="Code"/>
         <w:rPr>
-          <w:del w:id="144" w:author="JSkinner" w:date="2010-02-23T16:50:00Z"/>
-        </w:rPr>
-      </w:pPr>
-      <w:del w:id="145" w:author="JSkinner" w:date="2010-02-23T16:50:00Z">
+          <w:del w:id="185" w:author="JSkinner" w:date="2010-02-23T16:50:00Z"/>
+        </w:rPr>
+      </w:pPr>
+      <w:del w:id="186" w:author="JSkinner" w:date="2010-02-23T16:50:00Z">
         <w:r>
           <w:delText xml:space="preserve">            .Contains(".aspx"))                                         |#A</w:delText>
         </w:r>
@@ -4359,10 +4510,10 @@
       <w:pPr>
         <w:pStyle w:val="Code"/>
         <w:rPr>
-          <w:del w:id="146" w:author="JSkinner" w:date="2010-02-23T16:50:00Z"/>
-        </w:rPr>
-      </w:pPr>
-      <w:del w:id="147" w:author="JSkinner" w:date="2010-02-23T16:50:00Z">
+          <w:del w:id="187" w:author="JSkinner" w:date="2010-02-23T16:50:00Z"/>
+        </w:rPr>
+      </w:pPr>
+      <w:del w:id="188" w:author="JSkinner" w:date="2010-02-23T16:50:00Z">
         <w:r>
           <w:delText xml:space="preserve">        {</w:delText>
         </w:r>
@@ -4372,10 +4523,10 @@
       <w:pPr>
         <w:pStyle w:val="Code"/>
         <w:rPr>
-          <w:del w:id="148" w:author="JSkinner" w:date="2010-02-23T16:50:00Z"/>
-        </w:rPr>
-      </w:pPr>
-      <w:del w:id="149" w:author="JSkinner" w:date="2010-02-23T16:50:00Z">
+          <w:del w:id="189" w:author="JSkinner" w:date="2010-02-23T16:50:00Z"/>
+        </w:rPr>
+      </w:pPr>
+      <w:del w:id="190" w:author="JSkinner" w:date="2010-02-23T16:50:00Z">
         <w:r>
           <w:delText xml:space="preserve">           app.Context.RewritePath(</w:delText>
         </w:r>
@@ -4385,10 +4536,10 @@
       <w:pPr>
         <w:pStyle w:val="Code"/>
         <w:rPr>
-          <w:del w:id="150" w:author="JSkinner" w:date="2010-02-23T16:50:00Z"/>
-        </w:rPr>
-      </w:pPr>
-      <w:del w:id="151" w:author="JSkinner" w:date="2010-02-23T16:50:00Z">
+          <w:del w:id="191" w:author="JSkinner" w:date="2010-02-23T16:50:00Z"/>
+        </w:rPr>
+      </w:pPr>
+      <w:del w:id="192" w:author="JSkinner" w:date="2010-02-23T16:50:00Z">
         <w:r>
           <w:delText xml:space="preserve">                 app.Request.Url.PathAndQuery.Replace(".aspx", ""));</w:delText>
         </w:r>
@@ -4398,10 +4549,10 @@
       <w:pPr>
         <w:pStyle w:val="Code"/>
         <w:rPr>
-          <w:del w:id="152" w:author="JSkinner" w:date="2010-02-23T16:50:00Z"/>
-        </w:rPr>
-      </w:pPr>
-      <w:del w:id="153" w:author="JSkinner" w:date="2010-02-23T16:50:00Z">
+          <w:del w:id="193" w:author="JSkinner" w:date="2010-02-23T16:50:00Z"/>
+        </w:rPr>
+      </w:pPr>
+      <w:del w:id="194" w:author="JSkinner" w:date="2010-02-23T16:50:00Z">
         <w:r>
           <w:delText xml:space="preserve">        }</w:delText>
         </w:r>
@@ -4411,10 +4562,10 @@
       <w:pPr>
         <w:pStyle w:val="Code"/>
         <w:rPr>
-          <w:del w:id="154" w:author="JSkinner" w:date="2010-02-23T16:50:00Z"/>
-        </w:rPr>
-      </w:pPr>
-      <w:del w:id="155" w:author="JSkinner" w:date="2010-02-23T16:50:00Z">
+          <w:del w:id="195" w:author="JSkinner" w:date="2010-02-23T16:50:00Z"/>
+        </w:rPr>
+      </w:pPr>
+      <w:del w:id="196" w:author="JSkinner" w:date="2010-02-23T16:50:00Z">
         <w:r>
           <w:delText xml:space="preserve">    }</w:delText>
         </w:r>
@@ -4424,10 +4575,10 @@
       <w:pPr>
         <w:pStyle w:val="Code"/>
         <w:rPr>
-          <w:del w:id="156" w:author="JSkinner" w:date="2010-02-23T16:50:00Z"/>
-        </w:rPr>
-      </w:pPr>
-      <w:del w:id="157" w:author="JSkinner" w:date="2010-02-23T16:50:00Z">
+          <w:del w:id="197" w:author="JSkinner" w:date="2010-02-23T16:50:00Z"/>
+        </w:rPr>
+      </w:pPr>
+      <w:del w:id="198" w:author="JSkinner" w:date="2010-02-23T16:50:00Z">
         <w:r>
           <w:delText>}</w:delText>
         </w:r>
@@ -4440,12 +4591,12 @@
       <w:r>
         <w:t>#A Only requests for .</w:t>
       </w:r>
-      <w:del w:id="158" w:author="JSkinner" w:date="2010-02-23T16:50:00Z">
+      <w:del w:id="199" w:author="JSkinner" w:date="2010-02-23T16:50:00Z">
         <w:r>
           <w:delText xml:space="preserve">ASPX </w:delText>
         </w:r>
       </w:del>
-      <w:ins w:id="159" w:author="JSkinner" w:date="2010-02-23T16:50:00Z">
+      <w:ins w:id="200" w:author="JSkinner" w:date="2010-02-23T16:50:00Z">
         <w:r>
           <w:t>mvc</w:t>
         </w:r>
@@ -4471,15 +4622,15 @@
         </w:numPr>
         <w:ind w:left="540" w:hanging="266"/>
         <w:rPr>
-          <w:ins w:id="160" w:author="JSkinner" w:date="2010-02-23T16:53:00Z"/>
-        </w:rPr>
-      </w:pPr>
-      <w:commentRangeStart w:id="161"/>
+          <w:ins w:id="201" w:author="JSkinner" w:date="2010-02-23T16:53:00Z"/>
+        </w:rPr>
+      </w:pPr>
+      <w:commentRangeStart w:id="202"/>
       <w:r>
         <w:lastRenderedPageBreak/>
         <w:t>2.</w:t>
       </w:r>
-      <w:ins w:id="162" w:author="JSkinner" w:date="2010-02-23T16:53:00Z">
+      <w:ins w:id="203" w:author="JSkinner" w:date="2010-02-23T16:53:00Z">
         <w:r>
           <w:t xml:space="preserve"> Wire up the HTTP Module to our application by adding the following line to our web.config under the system.web/httpModules section:</w:t>
         </w:r>
@@ -4494,17 +4645,17 @@
         </w:numPr>
         <w:ind w:left="540" w:hanging="266"/>
         <w:rPr>
-          <w:ins w:id="163" w:author="JSkinner" w:date="2010-02-23T16:53:00Z"/>
-        </w:rPr>
-      </w:pPr>
-    </w:p>
-    <w:p>
-      <w:pPr>
-        <w:pStyle w:val="Code"/>
-        <w:rPr>
-          <w:ins w:id="164" w:author="JSkinner" w:date="2010-02-23T16:54:00Z"/>
-        </w:rPr>
-        <w:pPrChange w:id="165" w:author="JSkinner" w:date="2010-02-23T16:54:00Z">
+          <w:ins w:id="204" w:author="JSkinner" w:date="2010-02-23T16:53:00Z"/>
+        </w:rPr>
+      </w:pPr>
+    </w:p>
+    <w:p>
+      <w:pPr>
+        <w:pStyle w:val="Code"/>
+        <w:rPr>
+          <w:ins w:id="205" w:author="JSkinner" w:date="2010-02-23T16:54:00Z"/>
+        </w:rPr>
+        <w:pPrChange w:id="206" w:author="JSkinner" w:date="2010-02-23T16:54:00Z">
           <w:pPr>
             <w:pStyle w:val="ListNumbered"/>
             <w:numPr>
@@ -4517,7 +4668,7 @@
           </w:pPr>
         </w:pPrChange>
       </w:pPr>
-      <w:ins w:id="166" w:author="JSkinner" w:date="2010-02-23T16:53:00Z">
+      <w:ins w:id="207" w:author="JSkinner" w:date="2010-02-23T16:53:00Z">
         <w:r>
           <w:t xml:space="preserve">&lt;add name="IIS6ExtensionRewriteModule" </w:t>
         </w:r>
@@ -4527,9 +4678,9 @@
       <w:pPr>
         <w:pStyle w:val="Code"/>
         <w:rPr>
-          <w:ins w:id="167" w:author="JSkinner" w:date="2010-02-23T16:54:00Z"/>
-        </w:rPr>
-        <w:pPrChange w:id="168" w:author="JSkinner" w:date="2010-02-23T16:54:00Z">
+          <w:ins w:id="208" w:author="JSkinner" w:date="2010-02-23T16:54:00Z"/>
+        </w:rPr>
+        <w:pPrChange w:id="209" w:author="JSkinner" w:date="2010-02-23T16:54:00Z">
           <w:pPr>
             <w:pStyle w:val="ListNumbered"/>
             <w:numPr>
@@ -4542,12 +4693,12 @@
           </w:pPr>
         </w:pPrChange>
       </w:pPr>
-      <w:ins w:id="169" w:author="JSkinner" w:date="2010-02-23T16:54:00Z">
+      <w:ins w:id="210" w:author="JSkinner" w:date="2010-02-23T16:54:00Z">
         <w:r>
           <w:t xml:space="preserve">     </w:t>
         </w:r>
       </w:ins>
-      <w:ins w:id="170" w:author="JSkinner" w:date="2010-02-23T16:53:00Z">
+      <w:ins w:id="211" w:author="JSkinner" w:date="2010-02-23T16:53:00Z">
         <w:r>
           <w:t xml:space="preserve">type="SampleIIS6WithISAPIFilter.IIS6ExtensionRewriteModule, </w:t>
         </w:r>
@@ -4557,9 +4708,9 @@
       <w:pPr>
         <w:pStyle w:val="Code"/>
         <w:rPr>
-          <w:ins w:id="171" w:author="JSkinner" w:date="2010-02-23T16:53:00Z"/>
-        </w:rPr>
-        <w:pPrChange w:id="172" w:author="JSkinner" w:date="2010-02-23T16:54:00Z">
+          <w:ins w:id="212" w:author="JSkinner" w:date="2010-02-23T16:53:00Z"/>
+        </w:rPr>
+        <w:pPrChange w:id="213" w:author="JSkinner" w:date="2010-02-23T16:54:00Z">
           <w:pPr>
             <w:pStyle w:val="ListNumbered"/>
             <w:numPr>
@@ -4572,18 +4723,18 @@
           </w:pPr>
         </w:pPrChange>
       </w:pPr>
-      <w:ins w:id="173" w:author="JSkinner" w:date="2010-02-23T16:54:00Z">
+      <w:ins w:id="214" w:author="JSkinner" w:date="2010-02-23T16:54:00Z">
         <w:r>
           <w:t xml:space="preserve">           </w:t>
         </w:r>
       </w:ins>
-      <w:ins w:id="174" w:author="JSkinner" w:date="2010-02-23T16:53:00Z">
+      <w:ins w:id="215" w:author="JSkinner" w:date="2010-02-23T16:53:00Z">
         <w:r>
           <w:t>SampleIIS6WithISAPIFilter"/&gt;</w:t>
         </w:r>
       </w:ins>
     </w:p>
-    <w:commentRangeEnd w:id="161"/>
+    <w:commentRangeEnd w:id="202"/>
     <w:p>
       <w:pPr>
         <w:pStyle w:val="ListNumbered"/>
@@ -4593,12 +4744,12 @@
         </w:numPr>
         <w:ind w:left="540" w:hanging="266"/>
         <w:rPr>
-          <w:ins w:id="175" w:author="JSkinner" w:date="2010-02-23T16:53:00Z"/>
-        </w:rPr>
-      </w:pPr>
-      <w:ins w:id="176" w:author="JSkinner" w:date="2010-02-23T17:29:00Z">
-        <w:r>
-          <w:commentReference w:id="161"/>
+          <w:ins w:id="216" w:author="JSkinner" w:date="2010-02-23T16:53:00Z"/>
+        </w:rPr>
+      </w:pPr>
+      <w:ins w:id="217" w:author="JSkinner" w:date="2010-02-23T17:29:00Z">
+        <w:r>
+          <w:commentReference w:id="202"/>
         </w:r>
       </w:ins>
     </w:p>
@@ -4611,7 +4762,7 @@
         </w:numPr>
         <w:ind w:left="540" w:hanging="266"/>
       </w:pPr>
-      <w:ins w:id="177" w:author="JSkinner" w:date="2010-02-23T16:53:00Z">
+      <w:ins w:id="218" w:author="JSkinner" w:date="2010-02-23T16:53:00Z">
         <w:r>
           <w:t>3.</w:t>
         </w:r>
@@ -4629,12 +4780,12 @@
         </w:numPr>
         <w:ind w:left="540" w:hanging="266"/>
       </w:pPr>
-      <w:del w:id="178" w:author="JSkinner" w:date="2010-02-23T16:53:00Z">
+      <w:del w:id="219" w:author="JSkinner" w:date="2010-02-23T16:53:00Z">
         <w:r>
           <w:delText>3</w:delText>
         </w:r>
       </w:del>
-      <w:ins w:id="179" w:author="JSkinner" w:date="2010-02-23T16:53:00Z">
+      <w:ins w:id="220" w:author="JSkinner" w:date="2010-02-23T16:53:00Z">
         <w:r>
           <w:t>4</w:t>
         </w:r>
@@ -4652,12 +4803,12 @@
         </w:numPr>
         <w:ind w:left="540" w:hanging="266"/>
       </w:pPr>
-      <w:del w:id="180" w:author="JSkinner" w:date="2010-02-23T16:53:00Z">
+      <w:del w:id="221" w:author="JSkinner" w:date="2010-02-23T16:53:00Z">
         <w:r>
           <w:delText>4</w:delText>
         </w:r>
       </w:del>
-      <w:ins w:id="181" w:author="JSkinner" w:date="2010-02-23T16:53:00Z">
+      <w:ins w:id="222" w:author="JSkinner" w:date="2010-02-23T16:53:00Z">
         <w:r>
           <w:t>6</w:t>
         </w:r>
@@ -4665,13 +4816,13 @@
       <w:r>
         <w:t xml:space="preserve">. Copy the </w:t>
       </w:r>
-      <w:commentRangeStart w:id="182"/>
+      <w:commentRangeStart w:id="223"/>
       <w:r>
         <w:t>IsapiRewrite4</w:t>
       </w:r>
-      <w:commentRangeEnd w:id="182"/>
-      <w:r>
-        <w:commentReference w:id="182"/>
+      <w:commentRangeEnd w:id="223"/>
+      <w:r>
+        <w:commentReference w:id="223"/>
       </w:r>
       <w:r>
         <w:t>.dll to the newly created folder.</w:t>
@@ -4686,12 +4837,12 @@
         </w:numPr>
         <w:ind w:left="540" w:hanging="266"/>
       </w:pPr>
-      <w:del w:id="183" w:author="JSkinner" w:date="2010-02-23T16:53:00Z">
+      <w:del w:id="224" w:author="JSkinner" w:date="2010-02-23T16:53:00Z">
         <w:r>
           <w:delText>5</w:delText>
         </w:r>
       </w:del>
-      <w:ins w:id="184" w:author="JSkinner" w:date="2010-02-23T16:53:00Z">
+      <w:ins w:id="225" w:author="JSkinner" w:date="2010-02-23T16:53:00Z">
         <w:r>
           <w:t>6</w:t>
         </w:r>
@@ -4724,11 +4875,11 @@
       <w:pPr>
         <w:pStyle w:val="Code"/>
         <w:rPr>
-          <w:del w:id="185" w:author="JSkinner" w:date="2010-02-23T17:08:00Z"/>
-        </w:rPr>
-      </w:pPr>
-      <w:commentRangeStart w:id="186"/>
-      <w:del w:id="187" w:author="JSkinner" w:date="2010-02-23T17:08:00Z">
+          <w:del w:id="226" w:author="JSkinner" w:date="2010-02-23T17:08:00Z"/>
+        </w:rPr>
+      </w:pPr>
+      <w:commentRangeStart w:id="227"/>
+      <w:del w:id="228" w:author="JSkinner" w:date="2010-02-23T17:08:00Z">
         <w:r>
           <w:delText>RewriteRule  ^/(\w+)(?!/Content)(/[A-Za-z0-9_-]+)$        /$1$2.aspx    [I]</w:delText>
         </w:r>
@@ -4738,17 +4889,17 @@
       <w:pPr>
         <w:pStyle w:val="Code"/>
         <w:rPr>
-          <w:del w:id="188" w:author="JSkinner" w:date="2010-02-23T17:08:00Z"/>
-        </w:rPr>
-      </w:pPr>
-    </w:p>
-    <w:p>
-      <w:pPr>
-        <w:pStyle w:val="Code"/>
-        <w:rPr>
-          <w:ins w:id="189" w:author="JSkinner" w:date="2010-02-23T17:08:00Z"/>
-        </w:rPr>
-        <w:pPrChange w:id="190" w:author="JSkinner" w:date="2010-02-23T17:08:00Z">
+          <w:del w:id="229" w:author="JSkinner" w:date="2010-02-23T17:08:00Z"/>
+        </w:rPr>
+      </w:pPr>
+    </w:p>
+    <w:p>
+      <w:pPr>
+        <w:pStyle w:val="Code"/>
+        <w:rPr>
+          <w:ins w:id="230" w:author="JSkinner" w:date="2010-02-23T17:08:00Z"/>
+        </w:rPr>
+        <w:pPrChange w:id="231" w:author="JSkinner" w:date="2010-02-23T17:08:00Z">
           <w:pPr>
             <w:pStyle w:val="ListNumbered"/>
             <w:numPr>
@@ -4761,7 +4912,7 @@
           </w:pPr>
         </w:pPrChange>
       </w:pPr>
-      <w:ins w:id="191" w:author="JSkinner" w:date="2010-02-23T17:08:00Z">
+      <w:ins w:id="232" w:author="JSkinner" w:date="2010-02-23T17:08:00Z">
         <w:r>
           <w:t>RewriteRule  ^(?!/Content)(/[A-Za-z0-9_-]+)(/.*)?$          $1.mvc$2  [I]</w:t>
         </w:r>
@@ -4771,16 +4922,16 @@
       <w:pPr>
         <w:pStyle w:val="Code"/>
         <w:rPr>
-          <w:del w:id="192" w:author="JSkinner" w:date="2010-02-23T17:08:00Z"/>
-        </w:rPr>
-      </w:pPr>
-      <w:del w:id="193" w:author="JSkinner" w:date="2010-02-23T17:08:00Z">
+          <w:del w:id="233" w:author="JSkinner" w:date="2010-02-23T17:08:00Z"/>
+        </w:rPr>
+      </w:pPr>
+      <w:del w:id="234" w:author="JSkinner" w:date="2010-02-23T17:08:00Z">
         <w:r>
           <w:delText>RewriteRule  ^/(\w+)(?!/Content)(/[A-Za-z0-9_-]+)(/.*)?$  /$1$2.aspx$3  [I]</w:delText>
         </w:r>
       </w:del>
     </w:p>
-    <w:commentRangeEnd w:id="186"/>
+    <w:commentRangeEnd w:id="227"/>
     <w:p>
       <w:pPr>
         <w:pStyle w:val="ListNumbered"/>
@@ -4791,14 +4942,14 @@
         <w:ind w:left="274"/>
       </w:pPr>
       <w:r>
-        <w:commentReference w:id="186"/>
-      </w:r>
-      <w:del w:id="194" w:author="JSkinner" w:date="2010-02-23T16:53:00Z">
+        <w:commentReference w:id="227"/>
+      </w:r>
+      <w:del w:id="235" w:author="JSkinner" w:date="2010-02-23T16:53:00Z">
         <w:r>
           <w:delText>6</w:delText>
         </w:r>
       </w:del>
-      <w:ins w:id="195" w:author="JSkinner" w:date="2010-02-23T16:53:00Z">
+      <w:ins w:id="236" w:author="JSkinner" w:date="2010-02-23T16:53:00Z">
         <w:r>
           <w:t>7</w:t>
         </w:r>
@@ -4816,12 +4967,12 @@
         </w:numPr>
         <w:ind w:left="540" w:hanging="266"/>
       </w:pPr>
-      <w:del w:id="196" w:author="JSkinner" w:date="2010-02-23T16:53:00Z">
+      <w:del w:id="237" w:author="JSkinner" w:date="2010-02-23T16:53:00Z">
         <w:r>
           <w:delText>7</w:delText>
         </w:r>
       </w:del>
-      <w:ins w:id="197" w:author="JSkinner" w:date="2010-02-23T16:53:00Z">
+      <w:ins w:id="238" w:author="JSkinner" w:date="2010-02-23T16:53:00Z">
         <w:r>
           <w:t>8</w:t>
         </w:r>
@@ -4839,12 +4990,12 @@
         </w:numPr>
         <w:ind w:left="540" w:hanging="266"/>
       </w:pPr>
-      <w:del w:id="198" w:author="JSkinner" w:date="2010-02-23T16:53:00Z">
+      <w:del w:id="239" w:author="JSkinner" w:date="2010-02-23T16:53:00Z">
         <w:r>
           <w:delText>8</w:delText>
         </w:r>
       </w:del>
-      <w:ins w:id="199" w:author="JSkinner" w:date="2010-02-23T16:53:00Z">
+      <w:ins w:id="240" w:author="JSkinner" w:date="2010-02-23T16:53:00Z">
         <w:r>
           <w:t>9</w:t>
         </w:r>
@@ -4863,7 +5014,7 @@
       <w:pPr>
         <w:pStyle w:val="Figure"/>
       </w:pPr>
-      <w:commentRangeStart w:id="200"/>
+      <w:commentRangeStart w:id="241"/>
       <w:r>
         <w:rPr>
           <w:noProof/>
@@ -4886,7 +5037,7 @@
                     </pic:cNvPicPr>
                   </pic:nvPicPr>
                   <pic:blipFill>
-                    <a:blip r:embed="rId23" cstate="print"/>
+                    <a:blip r:embed="rId24" cstate="print"/>
                     <a:srcRect/>
                     <a:stretch>
                       <a:fillRect/>
@@ -4914,9 +5065,9 @@
           </wp:inline>
         </w:drawing>
       </w:r>
-      <w:commentRangeEnd w:id="200"/>
-      <w:r>
-        <w:commentReference w:id="200"/>
+      <w:commentRangeEnd w:id="241"/>
+      <w:r>
+        <w:commentReference w:id="241"/>
       </w:r>
     </w:p>
     <w:p>
@@ -4942,12 +5093,12 @@
         </w:numPr>
         <w:ind w:left="540"/>
       </w:pPr>
-      <w:del w:id="201" w:author="JSkinner" w:date="2010-02-23T17:19:00Z">
+      <w:del w:id="242" w:author="JSkinner" w:date="2010-02-23T17:19:00Z">
         <w:r>
           <w:delText>9</w:delText>
         </w:r>
       </w:del>
-      <w:ins w:id="202" w:author="JSkinner" w:date="2010-02-23T17:19:00Z">
+      <w:ins w:id="243" w:author="JSkinner" w:date="2010-02-23T17:19:00Z">
         <w:r>
           <w:t>10</w:t>
         </w:r>
@@ -4965,12 +5116,12 @@
         </w:numPr>
         <w:ind w:left="540"/>
       </w:pPr>
-      <w:del w:id="203" w:author="JSkinner" w:date="2010-02-23T17:19:00Z">
+      <w:del w:id="244" w:author="JSkinner" w:date="2010-02-23T17:19:00Z">
         <w:r>
           <w:delText>10</w:delText>
         </w:r>
       </w:del>
-      <w:ins w:id="204" w:author="JSkinner" w:date="2010-02-23T17:19:00Z">
+      <w:ins w:id="245" w:author="JSkinner" w:date="2010-02-23T17:19:00Z">
         <w:r>
           <w:t>11</w:t>
         </w:r>
@@ -4996,28 +5147,28 @@
         <w:lastRenderedPageBreak/>
         <w:t xml:space="preserve">We can now navigate to our website with pretty URLs in the form </w:t>
       </w:r>
-      <w:commentRangeStart w:id="205"/>
-      <w:commentRangeStart w:id="206"/>
+      <w:commentRangeStart w:id="246"/>
+      <w:commentRangeStart w:id="247"/>
       <w:r>
         <w:t>http://localhost:84/product/show/4</w:t>
       </w:r>
-      <w:commentRangeEnd w:id="205"/>
-      <w:r>
-        <w:commentReference w:id="205"/>
-      </w:r>
-      <w:commentRangeEnd w:id="206"/>
-      <w:r>
-        <w:commentReference w:id="206"/>
+      <w:commentRangeEnd w:id="246"/>
+      <w:r>
+        <w:commentReference w:id="246"/>
+      </w:r>
+      <w:commentRangeEnd w:id="247"/>
+      <w:r>
+        <w:commentReference w:id="247"/>
       </w:r>
       <w:r>
         <w:t xml:space="preserve">. For more detailed configuration options, consult the readme included with the download from CodePlex. The download includes configuration examples, as well as instructions for enabling logging and other advanced features. Although we had to </w:t>
       </w:r>
-      <w:ins w:id="207" w:author="JSkinner" w:date="2010-02-23T17:26:00Z">
+      <w:ins w:id="248" w:author="JSkinner" w:date="2010-02-23T17:26:00Z">
         <w:r>
           <w:t>add an HTTP Module</w:t>
         </w:r>
       </w:ins>
-      <w:del w:id="208" w:author="JSkinner" w:date="2010-02-23T17:26:00Z">
+      <w:del w:id="249" w:author="JSkinner" w:date="2010-02-23T17:26:00Z">
         <w:r>
           <w:delText>make a small change to our Global.asax.cs file</w:delText>
         </w:r>
@@ -5025,12 +5176,12 @@
       <w:r>
         <w:t>, the routes remained the same, without any extensions. In addition, all URL-generating action helpers still generate pretty URLs, ensuring that no end user ever sees a URL with the .</w:t>
       </w:r>
-      <w:del w:id="209" w:author="JSkinner" w:date="2010-02-23T17:26:00Z">
+      <w:del w:id="250" w:author="JSkinner" w:date="2010-02-23T17:26:00Z">
         <w:r>
           <w:delText xml:space="preserve">aspx </w:delText>
         </w:r>
       </w:del>
-      <w:ins w:id="210" w:author="JSkinner" w:date="2010-02-23T17:26:00Z">
+      <w:ins w:id="251" w:author="JSkinner" w:date="2010-02-23T17:26:00Z">
         <w:r>
           <w:t>mvc</w:t>
         </w:r>
@@ -5053,25 +5204,25 @@
       <w:r>
         <w:t xml:space="preserve"> extension in place, we can now employ its features to address canonical URLs, forwarding, and other rewriting concerns.  </w:t>
       </w:r>
-      <w:commentRangeStart w:id="211"/>
-      <w:del w:id="212" w:author="JSkinner" w:date="2010-02-23T17:27:00Z">
+      <w:commentRangeStart w:id="252"/>
+      <w:del w:id="253" w:author="JSkinner" w:date="2010-02-23T17:27:00Z">
         <w:r>
           <w:delText>The one caveat to keep in mind with this approach is that requests for real Web Form pages, such as Default.aspx, will no longer be served.  If you have chosen this approach, you will likely not be affected by this caveat.</w:delText>
         </w:r>
       </w:del>
-      <w:commentRangeEnd w:id="211"/>
-      <w:r>
-        <w:commentReference w:id="211"/>
+      <w:commentRangeEnd w:id="252"/>
+      <w:r>
+        <w:commentReference w:id="252"/>
       </w:r>
     </w:p>
     <w:p>
       <w:pPr>
         <w:pStyle w:val="Body"/>
         <w:rPr>
-          <w:del w:id="213" w:author="Ben" w:date="2010-02-28T20:46:00Z"/>
-        </w:rPr>
-      </w:pPr>
-      <w:del w:id="214" w:author="Ben" w:date="2010-02-28T20:46:00Z">
+          <w:del w:id="254" w:author="Ben" w:date="2010-02-28T20:46:00Z"/>
+        </w:rPr>
+      </w:pPr>
+      <w:del w:id="255" w:author="Ben" w:date="2010-02-28T20:46:00Z">
         <w:r>
           <w:delText>With our application deployed and configured, we’ll take a look at automating deployments.</w:delText>
         </w:r>
@@ -5081,27 +5232,35 @@
       <w:pPr>
         <w:pStyle w:val="Head1"/>
         <w:rPr>
-          <w:del w:id="215" w:author="Ben" w:date="2010-02-28T20:46:00Z"/>
-        </w:rPr>
-      </w:pPr>
-      <w:bookmarkStart w:id="216" w:name="_Toc231699087"/>
-      <w:bookmarkStart w:id="217" w:name="_Toc208157398"/>
-      <w:del w:id="218" w:author="Ben" w:date="2010-02-28T20:46:00Z">
+          <w:del w:id="256" w:author="Ben" w:date="2010-02-28T20:46:00Z"/>
+        </w:rPr>
+      </w:pPr>
+      <w:bookmarkStart w:id="257" w:name="_Toc231699087"/>
+      <w:bookmarkStart w:id="258" w:name="_Toc208157398"/>
+      <w:del w:id="259" w:author="Ben" w:date="2010-02-28T20:46:00Z">
         <w:r>
           <w:delText>6.</w:delText>
         </w:r>
         <w:r>
           <w:delText>5 Automating deployments</w:delText>
         </w:r>
-        <w:bookmarkEnd w:id="216"/>
-        <w:bookmarkEnd w:id="217"/>
-        <w:r>
+        <w:bookmarkEnd w:id="257"/>
+        <w:bookmarkEnd w:id="258"/>
+        <w:r>
+          <w:rPr>
+            <w:b w:val="0"/>
+            <w:i w:val="0"/>
+          </w:rPr>
           <w:fldChar w:fldCharType="begin"/>
         </w:r>
         <w:r>
           <w:delInstrText xml:space="preserve"> XE "&lt;$startrange&gt;deployment:automation" </w:delInstrText>
         </w:r>
         <w:r>
+          <w:rPr>
+            <w:b w:val="0"/>
+            <w:i w:val="0"/>
+          </w:rPr>
           <w:fldChar w:fldCharType="end"/>
         </w:r>
       </w:del>
@@ -5110,10 +5269,10 @@
       <w:pPr>
         <w:pStyle w:val="Body1"/>
         <w:rPr>
-          <w:del w:id="219" w:author="Ben" w:date="2010-02-28T20:46:00Z"/>
-        </w:rPr>
-      </w:pPr>
-      <w:del w:id="220" w:author="Ben" w:date="2010-02-28T20:46:00Z">
+          <w:del w:id="260" w:author="Ben" w:date="2010-02-28T20:46:00Z"/>
+        </w:rPr>
+      </w:pPr>
+      <w:del w:id="261" w:author="Ben" w:date="2010-02-28T20:46:00Z">
         <w:r>
           <w:delText>On launch night, tensions are high as the smallest mistake could bring your website down. To eliminate the human mistakes that inevitably occur, we would like to automate as much as possible. Ideally, we could simply push a button, and our website would be updated in moments. How this happens depends largely on the deployment environment. Regardless of the deployment environment, any good deployment strategy requires the use of continuous integration.</w:delText>
         </w:r>
@@ -5123,36 +5282,52 @@
       <w:pPr>
         <w:pStyle w:val="Head2"/>
         <w:rPr>
-          <w:del w:id="221" w:author="Ben" w:date="2010-02-28T20:46:00Z"/>
-        </w:rPr>
-      </w:pPr>
-      <w:bookmarkStart w:id="222" w:name="_Toc231699088"/>
-      <w:bookmarkStart w:id="223" w:name="_Toc208157399"/>
-      <w:del w:id="224" w:author="Ben" w:date="2010-02-28T20:46:00Z">
+          <w:del w:id="262" w:author="Ben" w:date="2010-02-28T20:46:00Z"/>
+        </w:rPr>
+      </w:pPr>
+      <w:bookmarkStart w:id="263" w:name="_Toc231699088"/>
+      <w:bookmarkStart w:id="264" w:name="_Toc208157399"/>
+      <w:del w:id="265" w:author="Ben" w:date="2010-02-28T20:46:00Z">
         <w:r>
           <w:delText>6.</w:delText>
         </w:r>
         <w:r>
           <w:delText>5.1 Employing continuous integration</w:delText>
         </w:r>
-        <w:bookmarkEnd w:id="222"/>
-        <w:bookmarkEnd w:id="223"/>
-        <w:r>
+        <w:bookmarkEnd w:id="263"/>
+        <w:bookmarkEnd w:id="264"/>
+        <w:r>
+          <w:rPr>
+            <w:b w:val="0"/>
+            <w:i w:val="0"/>
+          </w:rPr>
           <w:fldChar w:fldCharType="begin"/>
         </w:r>
         <w:r>
           <w:delInstrText xml:space="preserve"> XE "integration:continuous" </w:delInstrText>
         </w:r>
         <w:r>
+          <w:rPr>
+            <w:b w:val="0"/>
+            <w:i w:val="0"/>
+          </w:rPr>
           <w:fldChar w:fldCharType="end"/>
         </w:r>
         <w:r>
+          <w:rPr>
+            <w:b w:val="0"/>
+            <w:i w:val="0"/>
+          </w:rPr>
           <w:fldChar w:fldCharType="begin"/>
         </w:r>
         <w:r>
           <w:delInstrText xml:space="preserve"> XE "continuous integration" </w:delInstrText>
         </w:r>
         <w:r>
+          <w:rPr>
+            <w:b w:val="0"/>
+            <w:i w:val="0"/>
+          </w:rPr>
           <w:fldChar w:fldCharType="end"/>
         </w:r>
       </w:del>
@@ -5161,10 +5336,10 @@
       <w:pPr>
         <w:pStyle w:val="Body1"/>
         <w:rPr>
-          <w:del w:id="225" w:author="Ben" w:date="2010-02-28T20:46:00Z"/>
-        </w:rPr>
-      </w:pPr>
-      <w:del w:id="226" w:author="Ben" w:date="2010-02-28T20:46:00Z">
+          <w:del w:id="266" w:author="Ben" w:date="2010-02-28T20:46:00Z"/>
+        </w:rPr>
+      </w:pPr>
+      <w:del w:id="267" w:author="Ben" w:date="2010-02-28T20:46:00Z">
         <w:r>
           <w:delText>Working in an environment without an automated integration process can be hectic, and nerve-racking. Because “it works on my machine” does not suffice in a deployment scenario, we need a set of practices to ensure our code always works, and is always ready to deploy. To achieve continuous integration, Martin Fowler</w:delText>
         </w:r>
@@ -5207,12 +5382,12 @@
       <w:pPr>
         <w:pStyle w:val="ListBullet"/>
         <w:rPr>
-          <w:del w:id="227" w:author="Ben" w:date="2010-02-28T20:46:00Z"/>
-        </w:rPr>
-      </w:pPr>
-      <w:commentRangeStart w:id="228"/>
-      <w:commentRangeStart w:id="229"/>
-      <w:del w:id="230" w:author="Ben" w:date="2010-02-28T20:46:00Z">
+          <w:del w:id="268" w:author="Ben" w:date="2010-02-28T20:46:00Z"/>
+        </w:rPr>
+      </w:pPr>
+      <w:commentRangeStart w:id="269"/>
+      <w:commentRangeStart w:id="270"/>
+      <w:del w:id="271" w:author="Ben" w:date="2010-02-28T20:46:00Z">
         <w:r>
           <w:delText xml:space="preserve">Maintain a single source </w:delText>
         </w:r>
@@ -5225,10 +5400,10 @@
       <w:pPr>
         <w:pStyle w:val="ListBullet"/>
         <w:rPr>
-          <w:del w:id="231" w:author="Ben" w:date="2010-02-28T20:46:00Z"/>
-        </w:rPr>
-      </w:pPr>
-      <w:del w:id="232" w:author="Ben" w:date="2010-02-28T20:46:00Z">
+          <w:del w:id="272" w:author="Ben" w:date="2010-02-28T20:46:00Z"/>
+        </w:rPr>
+      </w:pPr>
+      <w:del w:id="273" w:author="Ben" w:date="2010-02-28T20:46:00Z">
         <w:r>
           <w:delText>Automate the build</w:delText>
         </w:r>
@@ -5238,10 +5413,10 @@
       <w:pPr>
         <w:pStyle w:val="ListBullet"/>
         <w:rPr>
-          <w:del w:id="233" w:author="Ben" w:date="2010-02-28T20:46:00Z"/>
-        </w:rPr>
-      </w:pPr>
-      <w:del w:id="234" w:author="Ben" w:date="2010-02-28T20:46:00Z">
+          <w:del w:id="274" w:author="Ben" w:date="2010-02-28T20:46:00Z"/>
+        </w:rPr>
+      </w:pPr>
+      <w:del w:id="275" w:author="Ben" w:date="2010-02-28T20:46:00Z">
         <w:r>
           <w:delText>Make your build self-testing</w:delText>
         </w:r>
@@ -5251,10 +5426,10 @@
       <w:pPr>
         <w:pStyle w:val="ListBullet"/>
         <w:rPr>
-          <w:del w:id="235" w:author="Ben" w:date="2010-02-28T20:46:00Z"/>
-        </w:rPr>
-      </w:pPr>
-      <w:del w:id="236" w:author="Ben" w:date="2010-02-28T20:46:00Z">
+          <w:del w:id="276" w:author="Ben" w:date="2010-02-28T20:46:00Z"/>
+        </w:rPr>
+      </w:pPr>
+      <w:del w:id="277" w:author="Ben" w:date="2010-02-28T20:46:00Z">
         <w:r>
           <w:delText xml:space="preserve">Make </w:delText>
         </w:r>
@@ -5267,10 +5442,10 @@
       <w:pPr>
         <w:pStyle w:val="ListBullet"/>
         <w:rPr>
-          <w:del w:id="237" w:author="Ben" w:date="2010-02-28T20:46:00Z"/>
-        </w:rPr>
-      </w:pPr>
-      <w:del w:id="238" w:author="Ben" w:date="2010-02-28T20:46:00Z">
+          <w:del w:id="278" w:author="Ben" w:date="2010-02-28T20:46:00Z"/>
+        </w:rPr>
+      </w:pPr>
+      <w:del w:id="279" w:author="Ben" w:date="2010-02-28T20:46:00Z">
         <w:r>
           <w:delText>Every commit should build the main</w:delText>
         </w:r>
@@ -5295,10 +5470,10 @@
       <w:pPr>
         <w:pStyle w:val="ListBullet"/>
         <w:rPr>
-          <w:del w:id="239" w:author="Ben" w:date="2010-02-28T20:46:00Z"/>
-        </w:rPr>
-      </w:pPr>
-      <w:del w:id="240" w:author="Ben" w:date="2010-02-28T20:46:00Z">
+          <w:del w:id="280" w:author="Ben" w:date="2010-02-28T20:46:00Z"/>
+        </w:rPr>
+      </w:pPr>
+      <w:del w:id="281" w:author="Ben" w:date="2010-02-28T20:46:00Z">
         <w:r>
           <w:delText>Keep the build fast</w:delText>
         </w:r>
@@ -5308,10 +5483,10 @@
       <w:pPr>
         <w:pStyle w:val="ListBullet"/>
         <w:rPr>
-          <w:del w:id="241" w:author="Ben" w:date="2010-02-28T20:46:00Z"/>
-        </w:rPr>
-      </w:pPr>
-      <w:del w:id="242" w:author="Ben" w:date="2010-02-28T20:46:00Z">
+          <w:del w:id="282" w:author="Ben" w:date="2010-02-28T20:46:00Z"/>
+        </w:rPr>
+      </w:pPr>
+      <w:del w:id="283" w:author="Ben" w:date="2010-02-28T20:46:00Z">
         <w:r>
           <w:delText>Test in a cl</w:delText>
         </w:r>
@@ -5324,10 +5499,10 @@
       <w:pPr>
         <w:pStyle w:val="ListBullet"/>
         <w:rPr>
-          <w:del w:id="243" w:author="Ben" w:date="2010-02-28T20:46:00Z"/>
-        </w:rPr>
-      </w:pPr>
-      <w:del w:id="244" w:author="Ben" w:date="2010-02-28T20:46:00Z">
+          <w:del w:id="284" w:author="Ben" w:date="2010-02-28T20:46:00Z"/>
+        </w:rPr>
+      </w:pPr>
+      <w:del w:id="285" w:author="Ben" w:date="2010-02-28T20:46:00Z">
         <w:r>
           <w:delText>Make it easy for anyo</w:delText>
         </w:r>
@@ -5340,10 +5515,10 @@
       <w:pPr>
         <w:pStyle w:val="ListBullet"/>
         <w:rPr>
-          <w:del w:id="245" w:author="Ben" w:date="2010-02-28T20:46:00Z"/>
-        </w:rPr>
-      </w:pPr>
-      <w:del w:id="246" w:author="Ben" w:date="2010-02-28T20:46:00Z">
+          <w:del w:id="286" w:author="Ben" w:date="2010-02-28T20:46:00Z"/>
+        </w:rPr>
+      </w:pPr>
+      <w:del w:id="287" w:author="Ben" w:date="2010-02-28T20:46:00Z">
         <w:r>
           <w:delText>Ensure ev</w:delText>
         </w:r>
@@ -5356,50 +5531,50 @@
       <w:pPr>
         <w:pStyle w:val="ListBullet"/>
         <w:rPr>
-          <w:del w:id="247" w:author="Ben" w:date="2010-02-28T20:46:00Z"/>
-        </w:rPr>
-      </w:pPr>
-      <w:del w:id="248" w:author="Ben" w:date="2010-02-28T20:46:00Z">
+          <w:del w:id="288" w:author="Ben" w:date="2010-02-28T20:46:00Z"/>
+        </w:rPr>
+      </w:pPr>
+      <w:del w:id="289" w:author="Ben" w:date="2010-02-28T20:46:00Z">
         <w:r>
           <w:lastRenderedPageBreak/>
           <w:delText>Automate deployment</w:delText>
         </w:r>
       </w:del>
     </w:p>
-    <w:commentRangeEnd w:id="228"/>
+    <w:commentRangeEnd w:id="269"/>
     <w:p>
       <w:pPr>
         <w:pStyle w:val="Body1"/>
         <w:rPr>
-          <w:del w:id="249" w:author="Ben" w:date="2010-02-28T20:46:00Z"/>
-        </w:rPr>
-      </w:pPr>
-      <w:del w:id="250" w:author="Ben" w:date="2010-02-28T20:46:00Z">
+          <w:del w:id="290" w:author="Ben" w:date="2010-02-28T20:46:00Z"/>
+        </w:rPr>
+      </w:pPr>
+      <w:del w:id="291" w:author="Ben" w:date="2010-02-28T20:46:00Z">
         <w:r>
           <w:rPr>
             <w:rStyle w:val="CommentReference"/>
             <w:vanish/>
           </w:rPr>
-          <w:commentReference w:id="228"/>
-        </w:r>
-        <w:commentRangeEnd w:id="229"/>
-        <w:r>
-          <w:commentReference w:id="229"/>
+          <w:commentReference w:id="269"/>
+        </w:r>
+        <w:commentRangeEnd w:id="270"/>
+        <w:r>
+          <w:commentReference w:id="270"/>
         </w:r>
         <w:r>
           <w:delText xml:space="preserve">We </w:delText>
         </w:r>
-        <w:commentRangeStart w:id="251"/>
+        <w:commentRangeStart w:id="292"/>
         <w:r>
           <w:delText xml:space="preserve">won’t </w:delText>
         </w:r>
-        <w:commentRangeEnd w:id="251"/>
+        <w:commentRangeEnd w:id="292"/>
         <w:r>
           <w:rPr>
             <w:rStyle w:val="CommentReference"/>
             <w:vanish/>
           </w:rPr>
-          <w:commentReference w:id="251"/>
+          <w:commentReference w:id="292"/>
         </w:r>
         <w:r>
           <w:delText>cover all of the continuous integration practices in this book, as entire books have been written on this topic. In addition to adhering to these practices, the “check-in dance</w:delText>
@@ -5427,15 +5602,12 @@
         </w:numPr>
         <w:ind w:left="274"/>
         <w:rPr>
-          <w:del w:id="252" w:author="Ben" w:date="2010-02-28T20:46:00Z"/>
-        </w:rPr>
-      </w:pPr>
-      <w:del w:id="253" w:author="Ben" w:date="2010-02-28T20:46:00Z">
-        <w:r>
-          <w:delText>1. Run the local build</w:delText>
-        </w:r>
-        <w:r>
-          <w:delText>.</w:delText>
+          <w:del w:id="293" w:author="Ben" w:date="2010-02-28T20:46:00Z"/>
+        </w:rPr>
+      </w:pPr>
+      <w:del w:id="294" w:author="Ben" w:date="2010-02-28T20:46:00Z">
+        <w:r>
+          <w:delText>1. Run the local build.</w:delText>
         </w:r>
       </w:del>
     </w:p>
@@ -5448,15 +5620,12 @@
         </w:numPr>
         <w:ind w:left="540" w:hanging="266"/>
         <w:rPr>
-          <w:del w:id="254" w:author="Ben" w:date="2010-02-28T20:46:00Z"/>
-        </w:rPr>
-      </w:pPr>
-      <w:del w:id="255" w:author="Ben" w:date="2010-02-28T20:46:00Z">
-        <w:r>
-          <w:delText>2. Announce to the team you are integrating (for large changes)</w:delText>
-        </w:r>
-        <w:r>
-          <w:delText>.</w:delText>
+          <w:del w:id="295" w:author="Ben" w:date="2010-02-28T20:46:00Z"/>
+        </w:rPr>
+      </w:pPr>
+      <w:del w:id="296" w:author="Ben" w:date="2010-02-28T20:46:00Z">
+        <w:r>
+          <w:delText>2. Announce to the team you are integrating (for large changes).</w:delText>
         </w:r>
       </w:del>
     </w:p>
@@ -5469,15 +5638,12 @@
         </w:numPr>
         <w:ind w:left="540" w:hanging="266"/>
         <w:rPr>
-          <w:del w:id="256" w:author="Ben" w:date="2010-02-28T20:46:00Z"/>
-        </w:rPr>
-      </w:pPr>
-      <w:del w:id="257" w:author="Ben" w:date="2010-02-28T20:46:00Z">
-        <w:r>
-          <w:delText>3. Pull down the latest version of the mainline. Merge any conflicts</w:delText>
-        </w:r>
-        <w:r>
-          <w:delText>.</w:delText>
+          <w:del w:id="297" w:author="Ben" w:date="2010-02-28T20:46:00Z"/>
+        </w:rPr>
+      </w:pPr>
+      <w:del w:id="298" w:author="Ben" w:date="2010-02-28T20:46:00Z">
+        <w:r>
+          <w:delText>3. Pull down the latest version of the mainline. Merge any conflicts.</w:delText>
         </w:r>
       </w:del>
     </w:p>
@@ -5490,15 +5656,12 @@
         </w:numPr>
         <w:ind w:left="540" w:hanging="266"/>
         <w:rPr>
-          <w:del w:id="258" w:author="Ben" w:date="2010-02-28T20:46:00Z"/>
-        </w:rPr>
-      </w:pPr>
-      <w:del w:id="259" w:author="Ben" w:date="2010-02-28T20:46:00Z">
-        <w:r>
-          <w:delText>4. Run the local build</w:delText>
-        </w:r>
-        <w:r>
-          <w:delText>.</w:delText>
+          <w:del w:id="299" w:author="Ben" w:date="2010-02-28T20:46:00Z"/>
+        </w:rPr>
+      </w:pPr>
+      <w:del w:id="300" w:author="Ben" w:date="2010-02-28T20:46:00Z">
+        <w:r>
+          <w:delText>4. Run the local build.</w:delText>
         </w:r>
       </w:del>
     </w:p>
@@ -5511,15 +5674,12 @@
         </w:numPr>
         <w:ind w:left="540" w:hanging="266"/>
         <w:rPr>
-          <w:del w:id="260" w:author="Ben" w:date="2010-02-28T20:46:00Z"/>
-        </w:rPr>
-      </w:pPr>
-      <w:del w:id="261" w:author="Ben" w:date="2010-02-28T20:46:00Z">
-        <w:r>
-          <w:delText>5. If successful, commit the changes, providing a descriptive comment</w:delText>
-        </w:r>
-        <w:r>
-          <w:delText>.</w:delText>
+          <w:del w:id="301" w:author="Ben" w:date="2010-02-28T20:46:00Z"/>
+        </w:rPr>
+      </w:pPr>
+      <w:del w:id="302" w:author="Ben" w:date="2010-02-28T20:46:00Z">
+        <w:r>
+          <w:delText>5. If successful, commit the changes, providing a descriptive comment.</w:delText>
         </w:r>
       </w:del>
     </w:p>
@@ -5532,10 +5692,10 @@
         </w:numPr>
         <w:ind w:left="540" w:hanging="266"/>
         <w:rPr>
-          <w:del w:id="262" w:author="Ben" w:date="2010-02-28T20:46:00Z"/>
-        </w:rPr>
-      </w:pPr>
-      <w:del w:id="263" w:author="Ben" w:date="2010-02-28T20:46:00Z">
+          <w:del w:id="303" w:author="Ben" w:date="2010-02-28T20:46:00Z"/>
+        </w:rPr>
+      </w:pPr>
+      <w:del w:id="304" w:author="Ben" w:date="2010-02-28T20:46:00Z">
         <w:r>
           <w:delText>6. Wait for the server build to be successful</w:delText>
         </w:r>
@@ -5550,10 +5710,10 @@
         </w:numPr>
         <w:ind w:left="540" w:hanging="266"/>
         <w:rPr>
-          <w:del w:id="264" w:author="Ben" w:date="2010-02-28T20:46:00Z"/>
-        </w:rPr>
-      </w:pPr>
-      <w:del w:id="265" w:author="Ben" w:date="2010-02-28T20:46:00Z">
+          <w:del w:id="305" w:author="Ben" w:date="2010-02-28T20:46:00Z"/>
+        </w:rPr>
+      </w:pPr>
+      <w:del w:id="306" w:author="Ben" w:date="2010-02-28T20:46:00Z">
         <w:r>
           <w:delText>7. If the build fails, drop everything and fix it</w:delText>
         </w:r>
@@ -5563,10 +5723,10 @@
       <w:pPr>
         <w:pStyle w:val="Body1"/>
         <w:rPr>
-          <w:del w:id="266" w:author="Ben" w:date="2010-02-28T20:46:00Z"/>
-        </w:rPr>
-      </w:pPr>
-      <w:del w:id="267" w:author="Ben" w:date="2010-02-28T20:46:00Z">
+          <w:del w:id="307" w:author="Ben" w:date="2010-02-28T20:46:00Z"/>
+        </w:rPr>
+      </w:pPr>
+      <w:del w:id="308" w:author="Ben" w:date="2010-02-28T20:46:00Z">
         <w:r>
           <w:delText>Depending on the development environment, there are several continuous integration server tools and technologies to employ. One popular continuous integration stack includes:</w:delText>
         </w:r>
@@ -5576,10 +5736,10 @@
       <w:pPr>
         <w:pStyle w:val="ListBullet"/>
         <w:rPr>
-          <w:del w:id="268" w:author="Ben" w:date="2010-02-28T20:46:00Z"/>
-        </w:rPr>
-      </w:pPr>
-      <w:del w:id="269" w:author="Ben" w:date="2010-02-28T20:46:00Z">
+          <w:del w:id="309" w:author="Ben" w:date="2010-02-28T20:46:00Z"/>
+        </w:rPr>
+      </w:pPr>
+      <w:del w:id="310" w:author="Ben" w:date="2010-02-28T20:46:00Z">
         <w:r>
           <w:delText>Subversion (SVN) for source control</w:delText>
         </w:r>
@@ -5589,10 +5749,10 @@
       <w:pPr>
         <w:pStyle w:val="ListBullet"/>
         <w:rPr>
-          <w:del w:id="270" w:author="Ben" w:date="2010-02-28T20:46:00Z"/>
-        </w:rPr>
-      </w:pPr>
-      <w:del w:id="271" w:author="Ben" w:date="2010-02-28T20:46:00Z">
+          <w:del w:id="311" w:author="Ben" w:date="2010-02-28T20:46:00Z"/>
+        </w:rPr>
+      </w:pPr>
+      <w:del w:id="312" w:author="Ben" w:date="2010-02-28T20:46:00Z">
         <w:r>
           <w:delText>NAnt for build automation</w:delText>
         </w:r>
@@ -5602,10 +5762,10 @@
       <w:pPr>
         <w:pStyle w:val="ListBullet"/>
         <w:rPr>
-          <w:del w:id="272" w:author="Ben" w:date="2010-02-28T20:46:00Z"/>
-        </w:rPr>
-      </w:pPr>
-      <w:del w:id="273" w:author="Ben" w:date="2010-02-28T20:46:00Z">
+          <w:del w:id="313" w:author="Ben" w:date="2010-02-28T20:46:00Z"/>
+        </w:rPr>
+      </w:pPr>
+      <w:del w:id="314" w:author="Ben" w:date="2010-02-28T20:46:00Z">
         <w:r>
           <w:delText>NUnit for testing</w:delText>
         </w:r>
@@ -5615,10 +5775,10 @@
       <w:pPr>
         <w:pStyle w:val="ListBullet"/>
         <w:rPr>
-          <w:del w:id="274" w:author="Ben" w:date="2010-02-28T20:46:00Z"/>
-        </w:rPr>
-      </w:pPr>
-      <w:del w:id="275" w:author="Ben" w:date="2010-02-28T20:46:00Z">
+          <w:del w:id="315" w:author="Ben" w:date="2010-02-28T20:46:00Z"/>
+        </w:rPr>
+      </w:pPr>
+      <w:del w:id="316" w:author="Ben" w:date="2010-02-28T20:46:00Z">
         <w:r>
           <w:delText>CruiseControl.NET for the continuous integration server</w:delText>
         </w:r>
@@ -5628,10 +5788,10 @@
       <w:pPr>
         <w:pStyle w:val="Body1"/>
         <w:rPr>
-          <w:del w:id="276" w:author="Ben" w:date="2010-02-28T20:46:00Z"/>
-        </w:rPr>
-      </w:pPr>
-      <w:del w:id="277" w:author="Ben" w:date="2010-02-28T20:46:00Z">
+          <w:del w:id="317" w:author="Ben" w:date="2010-02-28T20:46:00Z"/>
+        </w:rPr>
+      </w:pPr>
+      <w:del w:id="318" w:author="Ben" w:date="2010-02-28T20:46:00Z">
         <w:r>
           <w:delText>Which tool we use does not matter as much as the practices the tools enforce, although we would like our tools to introduce as little friction as possible into the development environment. If we have to wait for a slow or unreliable source control server, our practices are less likely to be followed. Whichever build technology we decide to use, the result of each build should be a single deployment file, checked in to source control at the end of a successful server build. To enable push-button XCOPY deployments, we’ll next look at some key NAnt features.</w:delText>
         </w:r>
@@ -5641,27 +5801,35 @@
       <w:pPr>
         <w:pStyle w:val="Head2"/>
         <w:rPr>
-          <w:del w:id="278" w:author="Ben" w:date="2010-02-28T20:46:00Z"/>
-        </w:rPr>
-      </w:pPr>
-      <w:bookmarkStart w:id="279" w:name="_Toc231699089"/>
-      <w:bookmarkStart w:id="280" w:name="_Toc208157400"/>
-      <w:del w:id="281" w:author="Ben" w:date="2010-02-28T20:46:00Z">
+          <w:del w:id="319" w:author="Ben" w:date="2010-02-28T20:46:00Z"/>
+        </w:rPr>
+      </w:pPr>
+      <w:bookmarkStart w:id="320" w:name="_Toc231699089"/>
+      <w:bookmarkStart w:id="321" w:name="_Toc208157400"/>
+      <w:del w:id="322" w:author="Ben" w:date="2010-02-28T20:46:00Z">
         <w:r>
           <w:delText>6.</w:delText>
         </w:r>
         <w:r>
           <w:delText>5.2 Enabling push-button XCOPY deployments</w:delText>
         </w:r>
-        <w:bookmarkEnd w:id="279"/>
-        <w:bookmarkEnd w:id="280"/>
-        <w:r>
+        <w:bookmarkEnd w:id="320"/>
+        <w:bookmarkEnd w:id="321"/>
+        <w:r>
+          <w:rPr>
+            <w:b w:val="0"/>
+            <w:i w:val="0"/>
+          </w:rPr>
           <w:fldChar w:fldCharType="begin"/>
         </w:r>
         <w:r>
           <w:delInstrText xml:space="preserve"> XE "XCOPY deployment" </w:delInstrText>
         </w:r>
         <w:r>
+          <w:rPr>
+            <w:b w:val="0"/>
+            <w:i w:val="0"/>
+          </w:rPr>
           <w:fldChar w:fldCharType="end"/>
         </w:r>
       </w:del>
@@ -5670,10 +5838,10 @@
       <w:pPr>
         <w:pStyle w:val="Body1"/>
         <w:rPr>
-          <w:del w:id="282" w:author="Ben" w:date="2010-02-28T20:46:00Z"/>
-        </w:rPr>
-      </w:pPr>
-      <w:del w:id="283" w:author="Ben" w:date="2010-02-28T20:46:00Z">
+          <w:del w:id="323" w:author="Ben" w:date="2010-02-28T20:46:00Z"/>
+        </w:rPr>
+      </w:pPr>
+      <w:del w:id="324" w:author="Ben" w:date="2010-02-28T20:46:00Z">
         <w:r>
           <w:delText>In an intranet environment, XCOPY deployments can be as simple as setting up a network share on the deployed machine. In other situations, the deployment file, whether it is an installer or self-contained .zip file, must be copied over manually or pulled down from source control. Regardless, if the files can be pushed from a network share, or pulled manually on the server, our deployment package will include:</w:delText>
         </w:r>
@@ -5683,10 +5851,10 @@
       <w:pPr>
         <w:pStyle w:val="ListBullet"/>
         <w:rPr>
-          <w:del w:id="284" w:author="Ben" w:date="2010-02-28T20:46:00Z"/>
-        </w:rPr>
-      </w:pPr>
-      <w:del w:id="285" w:author="Ben" w:date="2010-02-28T20:46:00Z">
+          <w:del w:id="325" w:author="Ben" w:date="2010-02-28T20:46:00Z"/>
+        </w:rPr>
+      </w:pPr>
+      <w:del w:id="326" w:author="Ben" w:date="2010-02-28T20:46:00Z">
         <w:r>
           <w:delText>The complete application</w:delText>
         </w:r>
@@ -5696,10 +5864,10 @@
       <w:pPr>
         <w:pStyle w:val="ListBullet"/>
         <w:rPr>
-          <w:del w:id="286" w:author="Ben" w:date="2010-02-28T20:46:00Z"/>
-        </w:rPr>
-      </w:pPr>
-      <w:del w:id="287" w:author="Ben" w:date="2010-02-28T20:46:00Z">
+          <w:del w:id="327" w:author="Ben" w:date="2010-02-28T20:46:00Z"/>
+        </w:rPr>
+      </w:pPr>
+      <w:del w:id="328" w:author="Ben" w:date="2010-02-28T20:46:00Z">
         <w:r>
           <w:delText>The build tool, if used (NAnt</w:delText>
         </w:r>
@@ -5721,10 +5889,10 @@
       <w:pPr>
         <w:pStyle w:val="ListBullet"/>
         <w:rPr>
-          <w:del w:id="288" w:author="Ben" w:date="2010-02-28T20:46:00Z"/>
-        </w:rPr>
-      </w:pPr>
-      <w:del w:id="289" w:author="Ben" w:date="2010-02-28T20:46:00Z">
+          <w:del w:id="329" w:author="Ben" w:date="2010-02-28T20:46:00Z"/>
+        </w:rPr>
+      </w:pPr>
+      <w:del w:id="330" w:author="Ben" w:date="2010-02-28T20:46:00Z">
         <w:r>
           <w:delText>A deployment script</w:delText>
         </w:r>
@@ -5734,10 +5902,10 @@
       <w:pPr>
         <w:pStyle w:val="ListBullet"/>
         <w:rPr>
-          <w:del w:id="290" w:author="Ben" w:date="2010-02-28T20:46:00Z"/>
-        </w:rPr>
-      </w:pPr>
-      <w:del w:id="291" w:author="Ben" w:date="2010-02-28T20:46:00Z">
+          <w:del w:id="331" w:author="Ben" w:date="2010-02-28T20:46:00Z"/>
+        </w:rPr>
+      </w:pPr>
+      <w:del w:id="332" w:author="Ben" w:date="2010-02-28T20:46:00Z">
         <w:r>
           <w:delText>A batch file to kick the process off</w:delText>
         </w:r>
@@ -5747,10 +5915,10 @@
       <w:pPr>
         <w:pStyle w:val="Body1"/>
         <w:rPr>
-          <w:del w:id="292" w:author="Ben" w:date="2010-02-28T20:46:00Z"/>
-        </w:rPr>
-      </w:pPr>
-      <w:del w:id="293" w:author="Ben" w:date="2010-02-28T20:46:00Z">
+          <w:del w:id="333" w:author="Ben" w:date="2010-02-28T20:46:00Z"/>
+        </w:rPr>
+      </w:pPr>
+      <w:del w:id="334" w:author="Ben" w:date="2010-02-28T20:46:00Z">
         <w:r>
           <w:lastRenderedPageBreak/>
           <w:delText>Our automated continuous integration build creates and checks in this deployment package. When we have a deployment package in source control, it enables us to deploy any version of our application as needed. With a tool like CruiseControl.net</w:delText>
@@ -5773,10 +5941,10 @@
       <w:pPr>
         <w:pStyle w:val="Body"/>
         <w:rPr>
-          <w:del w:id="294" w:author="Ben" w:date="2010-02-28T20:46:00Z"/>
-        </w:rPr>
-      </w:pPr>
-      <w:del w:id="295" w:author="Ben" w:date="2010-02-28T20:46:00Z">
+          <w:del w:id="335" w:author="Ben" w:date="2010-02-28T20:46:00Z"/>
+        </w:rPr>
+      </w:pPr>
+      <w:del w:id="336" w:author="Ben" w:date="2010-02-28T20:46:00Z">
         <w:r>
           <w:delText>NAnt, along with the sister project NAntContrib</w:delText>
         </w:r>
@@ -5798,10 +5966,10 @@
       <w:pPr>
         <w:pStyle w:val="ListBullet"/>
         <w:rPr>
-          <w:del w:id="296" w:author="Ben" w:date="2010-02-28T20:46:00Z"/>
-        </w:rPr>
-      </w:pPr>
-      <w:del w:id="297" w:author="Ben" w:date="2010-02-28T20:46:00Z">
+          <w:del w:id="337" w:author="Ben" w:date="2010-02-28T20:46:00Z"/>
+        </w:rPr>
+      </w:pPr>
+      <w:del w:id="338" w:author="Ben" w:date="2010-02-28T20:46:00Z">
         <w:r>
           <w:delText>Source control tasks</w:delText>
         </w:r>
@@ -5811,10 +5979,10 @@
       <w:pPr>
         <w:pStyle w:val="ListBullet"/>
         <w:rPr>
-          <w:del w:id="298" w:author="Ben" w:date="2010-02-28T20:46:00Z"/>
-        </w:rPr>
-      </w:pPr>
-      <w:del w:id="299" w:author="Ben" w:date="2010-02-28T20:46:00Z">
+          <w:del w:id="339" w:author="Ben" w:date="2010-02-28T20:46:00Z"/>
+        </w:rPr>
+      </w:pPr>
+      <w:del w:id="340" w:author="Ben" w:date="2010-02-28T20:46:00Z">
         <w:r>
           <w:delText>IIS tasks</w:delText>
         </w:r>
@@ -5824,10 +5992,10 @@
       <w:pPr>
         <w:pStyle w:val="ListBullet"/>
         <w:rPr>
-          <w:del w:id="300" w:author="Ben" w:date="2010-02-28T20:46:00Z"/>
-        </w:rPr>
-      </w:pPr>
-      <w:del w:id="301" w:author="Ben" w:date="2010-02-28T20:46:00Z">
+          <w:del w:id="341" w:author="Ben" w:date="2010-02-28T20:46:00Z"/>
+        </w:rPr>
+      </w:pPr>
+      <w:del w:id="342" w:author="Ben" w:date="2010-02-28T20:46:00Z">
         <w:r>
           <w:delText>File and directory tasks such as creation, deletion, and copying</w:delText>
         </w:r>
@@ -5837,10 +6005,10 @@
       <w:pPr>
         <w:pStyle w:val="ListBullet"/>
         <w:rPr>
-          <w:del w:id="302" w:author="Ben" w:date="2010-02-28T20:46:00Z"/>
-        </w:rPr>
-      </w:pPr>
-      <w:del w:id="303" w:author="Ben" w:date="2010-02-28T20:46:00Z">
+          <w:del w:id="343" w:author="Ben" w:date="2010-02-28T20:46:00Z"/>
+        </w:rPr>
+      </w:pPr>
+      <w:del w:id="344" w:author="Ben" w:date="2010-02-28T20:46:00Z">
         <w:r>
           <w:delText>Zip tasks</w:delText>
         </w:r>
@@ -5850,10 +6018,10 @@
       <w:pPr>
         <w:pStyle w:val="ListBullet"/>
         <w:rPr>
-          <w:del w:id="304" w:author="Ben" w:date="2010-02-28T20:46:00Z"/>
-        </w:rPr>
-      </w:pPr>
-      <w:del w:id="305" w:author="Ben" w:date="2010-02-28T20:46:00Z">
+          <w:del w:id="345" w:author="Ben" w:date="2010-02-28T20:46:00Z"/>
+        </w:rPr>
+      </w:pPr>
+      <w:del w:id="346" w:author="Ben" w:date="2010-02-28T20:46:00Z">
         <w:r>
           <w:delText>XML manipulation tasks</w:delText>
         </w:r>
@@ -5863,10 +6031,10 @@
       <w:pPr>
         <w:pStyle w:val="Body1"/>
         <w:rPr>
-          <w:del w:id="306" w:author="Ben" w:date="2010-02-28T20:46:00Z"/>
-        </w:rPr>
-      </w:pPr>
-      <w:del w:id="307" w:author="Ben" w:date="2010-02-28T20:46:00Z">
+          <w:del w:id="347" w:author="Ben" w:date="2010-02-28T20:46:00Z"/>
+        </w:rPr>
+      </w:pPr>
+      <w:del w:id="348" w:author="Ben" w:date="2010-02-28T20:46:00Z">
         <w:r>
           <w:delText>With a manual process in place, we can start automating one step at a time with NAnt tasks, until the entire deployment process is automated. Many teams already employ a build process in the form of a Word document or wiki entry, detailing the manual steps. It is only a matter of finding the corresponding NAnt task for each manual task, and the deployment is automated. If no NAnt task exists for a particular operation, NAnt provides the Exec task, which can execute anything that can execute in the command-line. The key NAnt tasks for deployments include:</w:delText>
         </w:r>
@@ -5876,10 +6044,10 @@
       <w:pPr>
         <w:pStyle w:val="ListBullet"/>
         <w:rPr>
-          <w:del w:id="308" w:author="Ben" w:date="2010-02-28T20:46:00Z"/>
-        </w:rPr>
-      </w:pPr>
-      <w:del w:id="309" w:author="Ben" w:date="2010-02-28T20:46:00Z">
+          <w:del w:id="349" w:author="Ben" w:date="2010-02-28T20:46:00Z"/>
+        </w:rPr>
+      </w:pPr>
+      <w:del w:id="350" w:author="Ben" w:date="2010-02-28T20:46:00Z">
         <w:r>
           <w:delText>unzip</w:delText>
         </w:r>
@@ -5889,10 +6057,10 @@
       <w:pPr>
         <w:pStyle w:val="ListBullet"/>
         <w:rPr>
-          <w:del w:id="310" w:author="Ben" w:date="2010-02-28T20:46:00Z"/>
-        </w:rPr>
-      </w:pPr>
-      <w:del w:id="311" w:author="Ben" w:date="2010-02-28T20:46:00Z">
+          <w:del w:id="351" w:author="Ben" w:date="2010-02-28T20:46:00Z"/>
+        </w:rPr>
+      </w:pPr>
+      <w:del w:id="352" w:author="Ben" w:date="2010-02-28T20:46:00Z">
         <w:r>
           <w:delText>copy</w:delText>
         </w:r>
@@ -5902,10 +6070,10 @@
       <w:pPr>
         <w:pStyle w:val="ListBullet"/>
         <w:rPr>
-          <w:del w:id="312" w:author="Ben" w:date="2010-02-28T20:46:00Z"/>
-        </w:rPr>
-      </w:pPr>
-      <w:del w:id="313" w:author="Ben" w:date="2010-02-28T20:46:00Z">
+          <w:del w:id="353" w:author="Ben" w:date="2010-02-28T20:46:00Z"/>
+        </w:rPr>
+      </w:pPr>
+      <w:del w:id="354" w:author="Ben" w:date="2010-02-28T20:46:00Z">
         <w:r>
           <w:delText>exec</w:delText>
         </w:r>
@@ -5915,10 +6083,10 @@
       <w:pPr>
         <w:pStyle w:val="ListBullet"/>
         <w:rPr>
-          <w:del w:id="314" w:author="Ben" w:date="2010-02-28T20:46:00Z"/>
-        </w:rPr>
-      </w:pPr>
-      <w:del w:id="315" w:author="Ben" w:date="2010-02-28T20:46:00Z">
+          <w:del w:id="355" w:author="Ben" w:date="2010-02-28T20:46:00Z"/>
+        </w:rPr>
+      </w:pPr>
+      <w:del w:id="356" w:author="Ben" w:date="2010-02-28T20:46:00Z">
         <w:r>
           <w:delText>xmlpoke</w:delText>
         </w:r>
@@ -5928,11 +6096,11 @@
       <w:pPr>
         <w:pStyle w:val="Body1"/>
         <w:rPr>
-          <w:del w:id="316" w:author="Ben" w:date="2010-02-28T20:46:00Z"/>
-        </w:rPr>
-      </w:pPr>
-      <w:commentRangeStart w:id="317"/>
-      <w:del w:id="318" w:author="Ben" w:date="2010-02-28T20:46:00Z">
+          <w:del w:id="357" w:author="Ben" w:date="2010-02-28T20:46:00Z"/>
+        </w:rPr>
+      </w:pPr>
+      <w:commentRangeStart w:id="358"/>
+      <w:del w:id="359" w:author="Ben" w:date="2010-02-28T20:46:00Z">
         <w:r>
           <w:delText xml:space="preserve">We’ll need the </w:delText>
         </w:r>
@@ -5945,9 +6113,9 @@
         <w:r>
           <w:delText xml:space="preserve"> task </w:delText>
         </w:r>
-        <w:commentRangeEnd w:id="317"/>
-        <w:r>
-          <w:commentReference w:id="317"/>
+        <w:commentRangeEnd w:id="358"/>
+        <w:r>
+          <w:commentReference w:id="358"/>
         </w:r>
         <w:r>
           <w:delText xml:space="preserve">to unzip the deployment package originally checked in to source control. If this is a manual pull of the deployment package, we can unzip the package manually. The </w:delText>
@@ -5994,27 +6162,35 @@
       <w:pPr>
         <w:pStyle w:val="Head2"/>
         <w:rPr>
-          <w:del w:id="319" w:author="Ben" w:date="2010-02-28T20:46:00Z"/>
-        </w:rPr>
-      </w:pPr>
-      <w:bookmarkStart w:id="320" w:name="_Toc231699090"/>
-      <w:bookmarkStart w:id="321" w:name="_Toc208157401"/>
-      <w:del w:id="322" w:author="Ben" w:date="2010-02-28T20:46:00Z">
+          <w:del w:id="360" w:author="Ben" w:date="2010-02-28T20:46:00Z"/>
+        </w:rPr>
+      </w:pPr>
+      <w:bookmarkStart w:id="361" w:name="_Toc231699090"/>
+      <w:bookmarkStart w:id="362" w:name="_Toc208157401"/>
+      <w:del w:id="363" w:author="Ben" w:date="2010-02-28T20:46:00Z">
         <w:r>
           <w:delText>6.</w:delText>
         </w:r>
         <w:r>
           <w:delText>5.3 Managing environment configurations</w:delText>
         </w:r>
-        <w:bookmarkEnd w:id="320"/>
-        <w:bookmarkEnd w:id="321"/>
-        <w:r>
+        <w:bookmarkEnd w:id="361"/>
+        <w:bookmarkEnd w:id="362"/>
+        <w:r>
+          <w:rPr>
+            <w:b w:val="0"/>
+            <w:i w:val="0"/>
+          </w:rPr>
           <w:fldChar w:fldCharType="begin"/>
         </w:r>
         <w:r>
           <w:delInstrText xml:space="preserve"> XE "environment configurations:managing" </w:delInstrText>
         </w:r>
         <w:r>
+          <w:rPr>
+            <w:b w:val="0"/>
+            <w:i w:val="0"/>
+          </w:rPr>
           <w:fldChar w:fldCharType="end"/>
         </w:r>
       </w:del>
@@ -6023,10 +6199,10 @@
       <w:pPr>
         <w:pStyle w:val="Body1"/>
         <w:rPr>
-          <w:del w:id="323" w:author="Ben" w:date="2010-02-28T20:46:00Z"/>
-        </w:rPr>
-      </w:pPr>
-      <w:del w:id="324" w:author="Ben" w:date="2010-02-28T20:46:00Z">
+          <w:del w:id="364" w:author="Ben" w:date="2010-02-28T20:46:00Z"/>
+        </w:rPr>
+      </w:pPr>
+      <w:del w:id="365" w:author="Ben" w:date="2010-02-28T20:46:00Z">
         <w:r>
           <w:delText xml:space="preserve">Development teams often deploy their applications in multiple environments. For any given project, there are at least two environments: production and development. Many teams integrate to one or more test environments before releasing to production. Among these different environments, the deployment must change. Some environments require merely a connection string change, and others require debug flags, configuration values, email </w:delText>
         </w:r>
@@ -6040,10 +6216,10 @@
       <w:pPr>
         <w:pStyle w:val="Body"/>
         <w:rPr>
-          <w:del w:id="325" w:author="Ben" w:date="2010-02-28T20:46:00Z"/>
-        </w:rPr>
-      </w:pPr>
-      <w:del w:id="326" w:author="Ben" w:date="2010-02-28T20:46:00Z">
+          <w:del w:id="366" w:author="Ben" w:date="2010-02-28T20:46:00Z"/>
+        </w:rPr>
+      </w:pPr>
+      <w:del w:id="367" w:author="Ben" w:date="2010-02-28T20:46:00Z">
         <w:r>
           <w:delText>With NAnt, managing all of these environment configurations is straightforward. Deployments are kicked off with a batch file, which merely starts NAnt. The deployment package zip file contains:</w:delText>
         </w:r>
@@ -6053,10 +6229,10 @@
       <w:pPr>
         <w:pStyle w:val="ListBullet"/>
         <w:rPr>
-          <w:del w:id="327" w:author="Ben" w:date="2010-02-28T20:46:00Z"/>
-        </w:rPr>
-      </w:pPr>
-      <w:del w:id="328" w:author="Ben" w:date="2010-02-28T20:46:00Z">
+          <w:del w:id="368" w:author="Ben" w:date="2010-02-28T20:46:00Z"/>
+        </w:rPr>
+      </w:pPr>
+      <w:del w:id="369" w:author="Ben" w:date="2010-02-28T20:46:00Z">
         <w:r>
           <w:delText>Dev.bat</w:delText>
         </w:r>
@@ -6066,10 +6242,10 @@
       <w:pPr>
         <w:pStyle w:val="ListBullet"/>
         <w:rPr>
-          <w:del w:id="329" w:author="Ben" w:date="2010-02-28T20:46:00Z"/>
-        </w:rPr>
-      </w:pPr>
-      <w:del w:id="330" w:author="Ben" w:date="2010-02-28T20:46:00Z">
+          <w:del w:id="370" w:author="Ben" w:date="2010-02-28T20:46:00Z"/>
+        </w:rPr>
+      </w:pPr>
+      <w:del w:id="371" w:author="Ben" w:date="2010-02-28T20:46:00Z">
         <w:r>
           <w:delText>CommonDeploy.bat</w:delText>
         </w:r>
@@ -6079,10 +6255,10 @@
       <w:pPr>
         <w:pStyle w:val="ListBullet"/>
         <w:rPr>
-          <w:del w:id="331" w:author="Ben" w:date="2010-02-28T20:46:00Z"/>
-        </w:rPr>
-      </w:pPr>
-      <w:del w:id="332" w:author="Ben" w:date="2010-02-28T20:46:00Z">
+          <w:del w:id="372" w:author="Ben" w:date="2010-02-28T20:46:00Z"/>
+        </w:rPr>
+      </w:pPr>
+      <w:del w:id="373" w:author="Ben" w:date="2010-02-28T20:46:00Z">
         <w:r>
           <w:delText>deployment.build</w:delText>
         </w:r>
@@ -6092,10 +6268,10 @@
       <w:pPr>
         <w:pStyle w:val="ListBullet"/>
         <w:rPr>
-          <w:del w:id="333" w:author="Ben" w:date="2010-02-28T20:46:00Z"/>
-        </w:rPr>
-      </w:pPr>
-      <w:del w:id="334" w:author="Ben" w:date="2010-02-28T20:46:00Z">
+          <w:del w:id="374" w:author="Ben" w:date="2010-02-28T20:46:00Z"/>
+        </w:rPr>
+      </w:pPr>
+      <w:del w:id="375" w:author="Ben" w:date="2010-02-28T20:46:00Z">
         <w:r>
           <w:delText>NAnt\</w:delText>
         </w:r>
@@ -6105,10 +6281,10 @@
       <w:pPr>
         <w:pStyle w:val="ListBullet"/>
         <w:rPr>
-          <w:del w:id="335" w:author="Ben" w:date="2010-02-28T20:46:00Z"/>
-        </w:rPr>
-      </w:pPr>
-      <w:del w:id="336" w:author="Ben" w:date="2010-02-28T20:46:00Z">
+          <w:del w:id="376" w:author="Ben" w:date="2010-02-28T20:46:00Z"/>
+        </w:rPr>
+      </w:pPr>
+      <w:del w:id="377" w:author="Ben" w:date="2010-02-28T20:46:00Z">
         <w:r>
           <w:delText>website\</w:delText>
         </w:r>
@@ -6118,10 +6294,10 @@
       <w:pPr>
         <w:pStyle w:val="ListBullet"/>
         <w:rPr>
-          <w:del w:id="337" w:author="Ben" w:date="2010-02-28T20:46:00Z"/>
-        </w:rPr>
-      </w:pPr>
-      <w:del w:id="338" w:author="Ben" w:date="2010-02-28T20:46:00Z">
+          <w:del w:id="378" w:author="Ben" w:date="2010-02-28T20:46:00Z"/>
+        </w:rPr>
+      </w:pPr>
+      <w:del w:id="379" w:author="Ben" w:date="2010-02-28T20:46:00Z">
         <w:r>
           <w:delText>database\</w:delText>
         </w:r>
@@ -6131,10 +6307,10 @@
       <w:pPr>
         <w:pStyle w:val="Body1"/>
         <w:rPr>
-          <w:del w:id="339" w:author="Ben" w:date="2010-02-28T20:46:00Z"/>
-        </w:rPr>
-      </w:pPr>
-      <w:del w:id="340" w:author="Ben" w:date="2010-02-28T20:46:00Z">
+          <w:del w:id="380" w:author="Ben" w:date="2010-02-28T20:46:00Z"/>
+        </w:rPr>
+      </w:pPr>
+      <w:del w:id="381" w:author="Ben" w:date="2010-02-28T20:46:00Z">
         <w:r>
           <w:delText>The NAnt folder contains the entire runtime distribution of NAnt.  We include the distribution to avoid an environmental setup step on every server to which we deploy. The website folder contains the complete application that we XCOPY deploy to the correct folder on the server. The deployment.build is the NAnt build script that contains the complete deployment script. The Dev.bat file is a bootstrapper</w:delText>
         </w:r>
@@ -6162,10 +6338,10 @@
       <w:pPr>
         <w:pStyle w:val="CodeListingCaption"/>
         <w:rPr>
-          <w:del w:id="341" w:author="Ben" w:date="2010-02-28T20:46:00Z"/>
-        </w:rPr>
-      </w:pPr>
-      <w:del w:id="342" w:author="Ben" w:date="2010-02-28T20:46:00Z">
+          <w:del w:id="382" w:author="Ben" w:date="2010-02-28T20:46:00Z"/>
+        </w:rPr>
+      </w:pPr>
+      <w:del w:id="383" w:author="Ben" w:date="2010-02-28T20:46:00Z">
         <w:r>
           <w:delText xml:space="preserve">Listing </w:delText>
         </w:r>
@@ -6181,11 +6357,11 @@
       <w:pPr>
         <w:pStyle w:val="Code"/>
         <w:rPr>
-          <w:del w:id="343" w:author="Ben" w:date="2010-02-28T20:46:00Z"/>
-        </w:rPr>
-      </w:pPr>
-      <w:commentRangeStart w:id="344"/>
-      <w:del w:id="345" w:author="Ben" w:date="2010-02-28T20:46:00Z">
+          <w:del w:id="384" w:author="Ben" w:date="2010-02-28T20:46:00Z"/>
+        </w:rPr>
+      </w:pPr>
+      <w:commentRangeStart w:id="385"/>
+      <w:del w:id="386" w:author="Ben" w:date="2010-02-28T20:46:00Z">
         <w:r>
           <w:delText>SET driverClass=NHibernate.Driver.SqlClientDriver</w:delText>
         </w:r>
@@ -6195,10 +6371,10 @@
       <w:pPr>
         <w:pStyle w:val="Code"/>
         <w:rPr>
-          <w:del w:id="346" w:author="Ben" w:date="2010-02-28T20:46:00Z"/>
-        </w:rPr>
-      </w:pPr>
-      <w:del w:id="347" w:author="Ben" w:date="2010-02-28T20:46:00Z">
+          <w:del w:id="387" w:author="Ben" w:date="2010-02-28T20:46:00Z"/>
+        </w:rPr>
+      </w:pPr>
+      <w:del w:id="388" w:author="Ben" w:date="2010-02-28T20:46:00Z">
         <w:r>
           <w:delText>SET connectionString=Data Source=.\sqlexpress;Initial Catalog=TODO;uid=sa;pwd=TODO</w:delText>
         </w:r>
@@ -6208,10 +6384,10 @@
       <w:pPr>
         <w:pStyle w:val="Code"/>
         <w:rPr>
-          <w:del w:id="348" w:author="Ben" w:date="2010-02-28T20:46:00Z"/>
-        </w:rPr>
-      </w:pPr>
-      <w:del w:id="349" w:author="Ben" w:date="2010-02-28T20:46:00Z">
+          <w:del w:id="389" w:author="Ben" w:date="2010-02-28T20:46:00Z"/>
+        </w:rPr>
+      </w:pPr>
+      <w:del w:id="390" w:author="Ben" w:date="2010-02-28T20:46:00Z">
         <w:r>
           <w:delText>SET localConnectionString=Data Source=.\sqlexpress;Initial Catalog=TODO;uid=sa;pwd=TODO</w:delText>
         </w:r>
@@ -6221,10 +6397,10 @@
       <w:pPr>
         <w:pStyle w:val="Code"/>
         <w:rPr>
-          <w:del w:id="350" w:author="Ben" w:date="2010-02-28T20:46:00Z"/>
-        </w:rPr>
-      </w:pPr>
-      <w:del w:id="351" w:author="Ben" w:date="2010-02-28T20:46:00Z">
+          <w:del w:id="391" w:author="Ben" w:date="2010-02-28T20:46:00Z"/>
+        </w:rPr>
+      </w:pPr>
+      <w:del w:id="392" w:author="Ben" w:date="2010-02-28T20:46:00Z">
         <w:r>
           <w:delText>SET dialect=NHibernate.Dialect.MsSql2005Dialect</w:delText>
         </w:r>
@@ -6234,41 +6410,41 @@
       <w:pPr>
         <w:pStyle w:val="Code"/>
         <w:rPr>
-          <w:del w:id="352" w:author="Ben" w:date="2010-02-28T20:46:00Z"/>
-        </w:rPr>
-      </w:pPr>
-      <w:del w:id="353" w:author="Ben" w:date="2010-02-28T20:46:00Z">
+          <w:del w:id="393" w:author="Ben" w:date="2010-02-28T20:46:00Z"/>
+        </w:rPr>
+      </w:pPr>
+      <w:del w:id="394" w:author="Ben" w:date="2010-02-28T20:46:00Z">
         <w:r>
           <w:delText>SET websiteTargetDir=\\TODO</w:delText>
         </w:r>
       </w:del>
     </w:p>
-    <w:commentRangeEnd w:id="344"/>
-    <w:p>
-      <w:pPr>
-        <w:pStyle w:val="Code"/>
-        <w:rPr>
-          <w:del w:id="354" w:author="Ben" w:date="2010-02-28T20:46:00Z"/>
-        </w:rPr>
-      </w:pPr>
-      <w:del w:id="355" w:author="Ben" w:date="2010-02-28T20:46:00Z">
+    <w:commentRangeEnd w:id="385"/>
+    <w:p>
+      <w:pPr>
+        <w:pStyle w:val="Code"/>
+        <w:rPr>
+          <w:del w:id="395" w:author="Ben" w:date="2010-02-28T20:46:00Z"/>
+        </w:rPr>
+      </w:pPr>
+      <w:del w:id="396" w:author="Ben" w:date="2010-02-28T20:46:00Z">
         <w:r>
           <w:rPr>
             <w:rFonts w:ascii="Verdana" w:hAnsi="Verdana"/>
             <w:snapToGrid/>
           </w:rPr>
-          <w:commentReference w:id="344"/>
-        </w:r>
-      </w:del>
-    </w:p>
-    <w:p>
-      <w:pPr>
-        <w:pStyle w:val="Code"/>
-        <w:rPr>
-          <w:del w:id="356" w:author="Ben" w:date="2010-02-28T20:46:00Z"/>
-        </w:rPr>
-      </w:pPr>
-      <w:del w:id="357" w:author="Ben" w:date="2010-02-28T20:46:00Z">
+          <w:commentReference w:id="385"/>
+        </w:r>
+      </w:del>
+    </w:p>
+    <w:p>
+      <w:pPr>
+        <w:pStyle w:val="Code"/>
+        <w:rPr>
+          <w:del w:id="397" w:author="Ben" w:date="2010-02-28T20:46:00Z"/>
+        </w:rPr>
+      </w:pPr>
+      <w:del w:id="398" w:author="Ben" w:date="2010-02-28T20:46:00Z">
         <w:r>
           <w:delText>SET databaseServer=TODO\sqlexpress</w:delText>
         </w:r>
@@ -6278,10 +6454,10 @@
       <w:pPr>
         <w:pStyle w:val="Code"/>
         <w:rPr>
-          <w:del w:id="358" w:author="Ben" w:date="2010-02-28T20:46:00Z"/>
-        </w:rPr>
-      </w:pPr>
-      <w:del w:id="359" w:author="Ben" w:date="2010-02-28T20:46:00Z">
+          <w:del w:id="399" w:author="Ben" w:date="2010-02-28T20:46:00Z"/>
+        </w:rPr>
+      </w:pPr>
+      <w:del w:id="400" w:author="Ben" w:date="2010-02-28T20:46:00Z">
         <w:r>
           <w:delText>SET databaseName=TODO</w:delText>
         </w:r>
@@ -6291,10 +6467,10 @@
       <w:pPr>
         <w:pStyle w:val="Code"/>
         <w:rPr>
-          <w:del w:id="360" w:author="Ben" w:date="2010-02-28T20:46:00Z"/>
-        </w:rPr>
-      </w:pPr>
-      <w:del w:id="361" w:author="Ben" w:date="2010-02-28T20:46:00Z">
+          <w:del w:id="401" w:author="Ben" w:date="2010-02-28T20:46:00Z"/>
+        </w:rPr>
+      </w:pPr>
+      <w:del w:id="402" w:author="Ben" w:date="2010-02-28T20:46:00Z">
         <w:r>
           <w:delText>SET databaseIntegrated=false</w:delText>
         </w:r>
@@ -6304,10 +6480,10 @@
       <w:pPr>
         <w:pStyle w:val="Code"/>
         <w:rPr>
-          <w:del w:id="362" w:author="Ben" w:date="2010-02-28T20:46:00Z"/>
-        </w:rPr>
-      </w:pPr>
-      <w:del w:id="363" w:author="Ben" w:date="2010-02-28T20:46:00Z">
+          <w:del w:id="403" w:author="Ben" w:date="2010-02-28T20:46:00Z"/>
+        </w:rPr>
+      </w:pPr>
+      <w:del w:id="404" w:author="Ben" w:date="2010-02-28T20:46:00Z">
         <w:r>
           <w:delText>SET databaseUsername=sa</w:delText>
         </w:r>
@@ -6317,10 +6493,10 @@
       <w:pPr>
         <w:pStyle w:val="Code"/>
         <w:rPr>
-          <w:del w:id="364" w:author="Ben" w:date="2010-02-28T20:46:00Z"/>
-        </w:rPr>
-      </w:pPr>
-      <w:del w:id="365" w:author="Ben" w:date="2010-02-28T20:46:00Z">
+          <w:del w:id="405" w:author="Ben" w:date="2010-02-28T20:46:00Z"/>
+        </w:rPr>
+      </w:pPr>
+      <w:del w:id="406" w:author="Ben" w:date="2010-02-28T20:46:00Z">
         <w:r>
           <w:delText>SET databasePassword=TODO</w:delText>
         </w:r>
@@ -6330,18 +6506,18 @@
       <w:pPr>
         <w:pStyle w:val="Code"/>
         <w:rPr>
-          <w:del w:id="366" w:author="Ben" w:date="2010-02-28T20:46:00Z"/>
-        </w:rPr>
-      </w:pPr>
-    </w:p>
-    <w:p>
-      <w:pPr>
-        <w:pStyle w:val="Code"/>
-        <w:rPr>
-          <w:del w:id="367" w:author="Ben" w:date="2010-02-28T20:46:00Z"/>
-        </w:rPr>
-      </w:pPr>
-      <w:del w:id="368" w:author="Ben" w:date="2010-02-28T20:46:00Z">
+          <w:del w:id="407" w:author="Ben" w:date="2010-02-28T20:46:00Z"/>
+        </w:rPr>
+      </w:pPr>
+    </w:p>
+    <w:p>
+      <w:pPr>
+        <w:pStyle w:val="Code"/>
+        <w:rPr>
+          <w:del w:id="408" w:author="Ben" w:date="2010-02-28T20:46:00Z"/>
+        </w:rPr>
+      </w:pPr>
+      <w:del w:id="409" w:author="Ben" w:date="2010-02-28T20:46:00Z">
         <w:r>
           <w:delText>SET shouldReloadDatabase=true                                            #A</w:delText>
         </w:r>
@@ -6351,18 +6527,18 @@
       <w:pPr>
         <w:pStyle w:val="Code"/>
         <w:rPr>
-          <w:del w:id="369" w:author="Ben" w:date="2010-02-28T20:46:00Z"/>
-        </w:rPr>
-      </w:pPr>
-    </w:p>
-    <w:p>
-      <w:pPr>
-        <w:pStyle w:val="Code"/>
-        <w:rPr>
-          <w:del w:id="370" w:author="Ben" w:date="2010-02-28T20:46:00Z"/>
-        </w:rPr>
-      </w:pPr>
-      <w:del w:id="371" w:author="Ben" w:date="2010-02-28T20:46:00Z">
+          <w:del w:id="410" w:author="Ben" w:date="2010-02-28T20:46:00Z"/>
+        </w:rPr>
+      </w:pPr>
+    </w:p>
+    <w:p>
+      <w:pPr>
+        <w:pStyle w:val="Code"/>
+        <w:rPr>
+          <w:del w:id="411" w:author="Ben" w:date="2010-02-28T20:46:00Z"/>
+        </w:rPr>
+      </w:pPr>
+      <w:del w:id="412" w:author="Ben" w:date="2010-02-28T20:46:00Z">
         <w:r>
           <w:delText>CommonDeploy.bat</w:delText>
         </w:r>
@@ -6372,17 +6548,17 @@
       <w:pPr>
         <w:pStyle w:val="ListNumbered"/>
         <w:rPr>
-          <w:del w:id="372" w:author="Ben" w:date="2010-02-28T20:46:00Z"/>
-        </w:rPr>
-      </w:pPr>
-      <w:commentRangeStart w:id="373"/>
-      <w:del w:id="374" w:author="Ben" w:date="2010-02-28T20:46:00Z">
+          <w:del w:id="413" w:author="Ben" w:date="2010-02-28T20:46:00Z"/>
+        </w:rPr>
+      </w:pPr>
+      <w:commentRangeStart w:id="414"/>
+      <w:del w:id="415" w:author="Ben" w:date="2010-02-28T20:46:00Z">
         <w:r>
           <w:delText xml:space="preserve"> </w:delText>
         </w:r>
-        <w:commentRangeEnd w:id="373"/>
-        <w:r>
-          <w:commentReference w:id="373"/>
+        <w:commentRangeEnd w:id="414"/>
+        <w:r>
+          <w:commentReference w:id="414"/>
         </w:r>
       </w:del>
     </w:p>
@@ -6390,10 +6566,10 @@
       <w:pPr>
         <w:pStyle w:val="CodeAnnotation"/>
         <w:rPr>
-          <w:del w:id="375" w:author="Ben" w:date="2010-02-28T20:46:00Z"/>
-        </w:rPr>
-      </w:pPr>
-      <w:del w:id="376" w:author="Ben" w:date="2010-02-28T20:46:00Z">
+          <w:del w:id="416" w:author="Ben" w:date="2010-02-28T20:46:00Z"/>
+        </w:rPr>
+      </w:pPr>
+      <w:del w:id="417" w:author="Ben" w:date="2010-02-28T20:46:00Z">
         <w:r>
           <w:delText>#A SET command declares variables.</w:delText>
         </w:r>
@@ -6403,10 +6579,10 @@
       <w:pPr>
         <w:pStyle w:val="Body1"/>
         <w:rPr>
-          <w:del w:id="377" w:author="Ben" w:date="2010-02-28T20:46:00Z"/>
-        </w:rPr>
-      </w:pPr>
-      <w:del w:id="378" w:author="Ben" w:date="2010-02-28T20:46:00Z">
+          <w:del w:id="418" w:author="Ben" w:date="2010-02-28T20:46:00Z"/>
+        </w:rPr>
+      </w:pPr>
+      <w:del w:id="419" w:author="Ben" w:date="2010-02-28T20:46:00Z">
         <w:r>
           <w:delText xml:space="preserve">In the Dev.bat file, we set up the environment variables for the environment configuration values (some of which still need to be filled in). With one CommonDeploy.bat batch file that runs off environment variables, we can create additional bootstrapper batch files for each </w:delText>
         </w:r>
@@ -6438,10 +6614,10 @@
       <w:pPr>
         <w:pStyle w:val="CodeListingCaption"/>
         <w:rPr>
-          <w:del w:id="379" w:author="Ben" w:date="2010-02-28T20:46:00Z"/>
-        </w:rPr>
-      </w:pPr>
-      <w:del w:id="380" w:author="Ben" w:date="2010-02-28T20:46:00Z">
+          <w:del w:id="420" w:author="Ben" w:date="2010-02-28T20:46:00Z"/>
+        </w:rPr>
+      </w:pPr>
+      <w:del w:id="421" w:author="Ben" w:date="2010-02-28T20:46:00Z">
         <w:r>
           <w:delText xml:space="preserve">Listing </w:delText>
         </w:r>
@@ -6457,10 +6633,10 @@
       <w:pPr>
         <w:pStyle w:val="Code"/>
         <w:rPr>
-          <w:del w:id="381" w:author="Ben" w:date="2010-02-28T20:46:00Z"/>
-        </w:rPr>
-      </w:pPr>
-      <w:del w:id="382" w:author="Ben" w:date="2010-02-28T20:46:00Z">
+          <w:del w:id="422" w:author="Ben" w:date="2010-02-28T20:46:00Z"/>
+        </w:rPr>
+      </w:pPr>
+      <w:del w:id="423" w:author="Ben" w:date="2010-02-28T20:46:00Z">
         <w:r>
           <w:delText xml:space="preserve">nant\nant.exe </w:delText>
         </w:r>
@@ -6470,10 +6646,10 @@
       <w:pPr>
         <w:pStyle w:val="Code"/>
         <w:rPr>
-          <w:del w:id="383" w:author="Ben" w:date="2010-02-28T20:46:00Z"/>
-        </w:rPr>
-      </w:pPr>
-      <w:del w:id="384" w:author="Ben" w:date="2010-02-28T20:46:00Z">
+          <w:del w:id="424" w:author="Ben" w:date="2010-02-28T20:46:00Z"/>
+        </w:rPr>
+      </w:pPr>
+      <w:del w:id="425" w:author="Ben" w:date="2010-02-28T20:46:00Z">
         <w:r>
           <w:delText xml:space="preserve">-buildfile:deployment.build </w:delText>
         </w:r>
@@ -6483,10 +6659,10 @@
       <w:pPr>
         <w:pStyle w:val="Code"/>
         <w:rPr>
-          <w:del w:id="385" w:author="Ben" w:date="2010-02-28T20:46:00Z"/>
-        </w:rPr>
-      </w:pPr>
-      <w:del w:id="386" w:author="Ben" w:date="2010-02-28T20:46:00Z">
+          <w:del w:id="426" w:author="Ben" w:date="2010-02-28T20:46:00Z"/>
+        </w:rPr>
+      </w:pPr>
+      <w:del w:id="427" w:author="Ben" w:date="2010-02-28T20:46:00Z">
         <w:r>
           <w:delText>-D:should.reload.database="%shouldReloadDatabase%"                       #A</w:delText>
         </w:r>
@@ -6496,10 +6672,10 @@
       <w:pPr>
         <w:pStyle w:val="Code"/>
         <w:rPr>
-          <w:del w:id="387" w:author="Ben" w:date="2010-02-28T20:46:00Z"/>
-        </w:rPr>
-      </w:pPr>
-      <w:del w:id="388" w:author="Ben" w:date="2010-02-28T20:46:00Z">
+          <w:del w:id="428" w:author="Ben" w:date="2010-02-28T20:46:00Z"/>
+        </w:rPr>
+      </w:pPr>
+      <w:del w:id="429" w:author="Ben" w:date="2010-02-28T20:46:00Z">
         <w:r>
           <w:delText xml:space="preserve">-D:driver.class="%driverClass%" </w:delText>
         </w:r>
@@ -6509,10 +6685,10 @@
       <w:pPr>
         <w:pStyle w:val="Code"/>
         <w:rPr>
-          <w:del w:id="389" w:author="Ben" w:date="2010-02-28T20:46:00Z"/>
-        </w:rPr>
-      </w:pPr>
-      <w:del w:id="390" w:author="Ben" w:date="2010-02-28T20:46:00Z">
+          <w:del w:id="430" w:author="Ben" w:date="2010-02-28T20:46:00Z"/>
+        </w:rPr>
+      </w:pPr>
+      <w:del w:id="431" w:author="Ben" w:date="2010-02-28T20:46:00Z">
         <w:r>
           <w:delText xml:space="preserve">-D:connection.string="%connectionString%" </w:delText>
         </w:r>
@@ -6522,10 +6698,10 @@
       <w:pPr>
         <w:pStyle w:val="Code"/>
         <w:rPr>
-          <w:del w:id="391" w:author="Ben" w:date="2010-02-28T20:46:00Z"/>
-        </w:rPr>
-      </w:pPr>
-      <w:del w:id="392" w:author="Ben" w:date="2010-02-28T20:46:00Z">
+          <w:del w:id="432" w:author="Ben" w:date="2010-02-28T20:46:00Z"/>
+        </w:rPr>
+      </w:pPr>
+      <w:del w:id="433" w:author="Ben" w:date="2010-02-28T20:46:00Z">
         <w:r>
           <w:delText xml:space="preserve">-D:local.connection.string="%localConnectionString%" </w:delText>
         </w:r>
@@ -6535,10 +6711,10 @@
       <w:pPr>
         <w:pStyle w:val="Code"/>
         <w:rPr>
-          <w:del w:id="393" w:author="Ben" w:date="2010-02-28T20:46:00Z"/>
-        </w:rPr>
-      </w:pPr>
-      <w:del w:id="394" w:author="Ben" w:date="2010-02-28T20:46:00Z">
+          <w:del w:id="434" w:author="Ben" w:date="2010-02-28T20:46:00Z"/>
+        </w:rPr>
+      </w:pPr>
+      <w:del w:id="435" w:author="Ben" w:date="2010-02-28T20:46:00Z">
         <w:r>
           <w:delText xml:space="preserve">-D:dialect="%dialect%" </w:delText>
         </w:r>
@@ -6548,10 +6724,10 @@
       <w:pPr>
         <w:pStyle w:val="Code"/>
         <w:rPr>
-          <w:del w:id="395" w:author="Ben" w:date="2010-02-28T20:46:00Z"/>
-        </w:rPr>
-      </w:pPr>
-      <w:del w:id="396" w:author="Ben" w:date="2010-02-28T20:46:00Z">
+          <w:del w:id="436" w:author="Ben" w:date="2010-02-28T20:46:00Z"/>
+        </w:rPr>
+      </w:pPr>
+      <w:del w:id="437" w:author="Ben" w:date="2010-02-28T20:46:00Z">
         <w:r>
           <w:delText xml:space="preserve">-D:website.target.dir="%websiteTargetDir%" </w:delText>
         </w:r>
@@ -6561,10 +6737,10 @@
       <w:pPr>
         <w:pStyle w:val="Code"/>
         <w:rPr>
-          <w:del w:id="397" w:author="Ben" w:date="2010-02-28T20:46:00Z"/>
-        </w:rPr>
-      </w:pPr>
-      <w:del w:id="398" w:author="Ben" w:date="2010-02-28T20:46:00Z">
+          <w:del w:id="438" w:author="Ben" w:date="2010-02-28T20:46:00Z"/>
+        </w:rPr>
+      </w:pPr>
+      <w:del w:id="439" w:author="Ben" w:date="2010-02-28T20:46:00Z">
         <w:r>
           <w:delText xml:space="preserve">-D:database.server="%databaseServer%" </w:delText>
         </w:r>
@@ -6574,10 +6750,10 @@
       <w:pPr>
         <w:pStyle w:val="Code"/>
         <w:rPr>
-          <w:del w:id="399" w:author="Ben" w:date="2010-02-28T20:46:00Z"/>
-        </w:rPr>
-      </w:pPr>
-      <w:del w:id="400" w:author="Ben" w:date="2010-02-28T20:46:00Z">
+          <w:del w:id="440" w:author="Ben" w:date="2010-02-28T20:46:00Z"/>
+        </w:rPr>
+      </w:pPr>
+      <w:del w:id="441" w:author="Ben" w:date="2010-02-28T20:46:00Z">
         <w:r>
           <w:delText xml:space="preserve">-D:database.name="%databaseName%" </w:delText>
         </w:r>
@@ -6587,10 +6763,10 @@
       <w:pPr>
         <w:pStyle w:val="Code"/>
         <w:rPr>
-          <w:del w:id="401" w:author="Ben" w:date="2010-02-28T20:46:00Z"/>
-        </w:rPr>
-      </w:pPr>
-      <w:del w:id="402" w:author="Ben" w:date="2010-02-28T20:46:00Z">
+          <w:del w:id="442" w:author="Ben" w:date="2010-02-28T20:46:00Z"/>
+        </w:rPr>
+      </w:pPr>
+      <w:del w:id="443" w:author="Ben" w:date="2010-02-28T20:46:00Z">
         <w:r>
           <w:delText xml:space="preserve">-D:database.integrated="%databaseIntegrated%" </w:delText>
         </w:r>
@@ -6600,10 +6776,10 @@
       <w:pPr>
         <w:pStyle w:val="Code"/>
         <w:rPr>
-          <w:del w:id="403" w:author="Ben" w:date="2010-02-28T20:46:00Z"/>
-        </w:rPr>
-      </w:pPr>
-      <w:del w:id="404" w:author="Ben" w:date="2010-02-28T20:46:00Z">
+          <w:del w:id="444" w:author="Ben" w:date="2010-02-28T20:46:00Z"/>
+        </w:rPr>
+      </w:pPr>
+      <w:del w:id="445" w:author="Ben" w:date="2010-02-28T20:46:00Z">
         <w:r>
           <w:delText xml:space="preserve">-D:database.username="%databaseUsername%" </w:delText>
         </w:r>
@@ -6613,10 +6789,10 @@
       <w:pPr>
         <w:pStyle w:val="Code"/>
         <w:rPr>
-          <w:del w:id="405" w:author="Ben" w:date="2010-02-28T20:46:00Z"/>
-        </w:rPr>
-      </w:pPr>
-      <w:del w:id="406" w:author="Ben" w:date="2010-02-28T20:46:00Z">
+          <w:del w:id="446" w:author="Ben" w:date="2010-02-28T20:46:00Z"/>
+        </w:rPr>
+      </w:pPr>
+      <w:del w:id="447" w:author="Ben" w:date="2010-02-28T20:46:00Z">
         <w:r>
           <w:delText xml:space="preserve">-D:database.password="%databasePassword%" </w:delText>
         </w:r>
@@ -6626,10 +6802,10 @@
       <w:pPr>
         <w:pStyle w:val="Code"/>
         <w:rPr>
-          <w:del w:id="407" w:author="Ben" w:date="2010-02-28T20:46:00Z"/>
-        </w:rPr>
-      </w:pPr>
-      <w:del w:id="408" w:author="Ben" w:date="2010-02-28T20:46:00Z">
+          <w:del w:id="448" w:author="Ben" w:date="2010-02-28T20:46:00Z"/>
+        </w:rPr>
+      </w:pPr>
+      <w:del w:id="449" w:author="Ben" w:date="2010-02-28T20:46:00Z">
         <w:r>
           <w:delText xml:space="preserve">-D:test.database.name="%testDatabaseName%" </w:delText>
         </w:r>
@@ -6639,10 +6815,10 @@
       <w:pPr>
         <w:pStyle w:val="Code"/>
         <w:rPr>
-          <w:del w:id="409" w:author="Ben" w:date="2010-02-28T20:46:00Z"/>
-        </w:rPr>
-      </w:pPr>
-      <w:del w:id="410" w:author="Ben" w:date="2010-02-28T20:46:00Z">
+          <w:del w:id="450" w:author="Ben" w:date="2010-02-28T20:46:00Z"/>
+        </w:rPr>
+      </w:pPr>
+      <w:del w:id="451" w:author="Ben" w:date="2010-02-28T20:46:00Z">
         <w:r>
           <w:delText>-D:excel.server.path="%excelServerPath%"</w:delText>
         </w:r>
@@ -6652,7 +6828,7 @@
       <w:pPr>
         <w:pStyle w:val="Code"/>
         <w:rPr>
-          <w:del w:id="411" w:author="Ben" w:date="2010-02-28T20:46:00Z"/>
+          <w:del w:id="452" w:author="Ben" w:date="2010-02-28T20:46:00Z"/>
         </w:rPr>
       </w:pPr>
     </w:p>
@@ -6660,10 +6836,10 @@
       <w:pPr>
         <w:pStyle w:val="CodeAnnotation"/>
         <w:rPr>
-          <w:del w:id="412" w:author="Ben" w:date="2010-02-28T20:46:00Z"/>
-        </w:rPr>
-      </w:pPr>
-      <w:del w:id="413" w:author="Ben" w:date="2010-02-28T20:46:00Z">
+          <w:del w:id="453" w:author="Ben" w:date="2010-02-28T20:46:00Z"/>
+        </w:rPr>
+      </w:pPr>
+      <w:del w:id="454" w:author="Ben" w:date="2010-02-28T20:46:00Z">
         <w:r>
           <w:delText>#A Use previously set environment variables</w:delText>
         </w:r>
@@ -6673,7 +6849,7 @@
       <w:pPr>
         <w:pStyle w:val="CodeAnnotation"/>
         <w:rPr>
-          <w:del w:id="414" w:author="Ben" w:date="2010-02-28T20:46:00Z"/>
+          <w:del w:id="455" w:author="Ben" w:date="2010-02-28T20:46:00Z"/>
         </w:rPr>
       </w:pPr>
     </w:p>
@@ -6681,10 +6857,10 @@
       <w:pPr>
         <w:pStyle w:val="Body1"/>
         <w:rPr>
-          <w:del w:id="415" w:author="Ben" w:date="2010-02-28T20:46:00Z"/>
-        </w:rPr>
-      </w:pPr>
-      <w:del w:id="416" w:author="Ben" w:date="2010-02-28T20:46:00Z">
+          <w:del w:id="456" w:author="Ben" w:date="2010-02-28T20:46:00Z"/>
+        </w:rPr>
+      </w:pPr>
+      <w:del w:id="457" w:author="Ben" w:date="2010-02-28T20:46:00Z">
         <w:r>
           <w:delText xml:space="preserve">This entire command is in a single CommonDeploy.bat file, calling NAnt, using environment variables set up by a previous environment-specific batch file (Dev.bat in our case). The “-D” command-line switches for NAnt allow us to override properties with the correct deployed values. Because our deployment database will most likely require a different connection string than our local configuration, we need to use NAnt to override this value during deployment. A portion of the deploy.build file is in Listing </w:delText>
         </w:r>
@@ -6700,10 +6876,10 @@
       <w:pPr>
         <w:pStyle w:val="CodeListingCaption"/>
         <w:rPr>
-          <w:del w:id="417" w:author="Ben" w:date="2010-02-28T20:46:00Z"/>
-        </w:rPr>
-      </w:pPr>
-      <w:del w:id="418" w:author="Ben" w:date="2010-02-28T20:46:00Z">
+          <w:del w:id="458" w:author="Ben" w:date="2010-02-28T20:46:00Z"/>
+        </w:rPr>
+      </w:pPr>
+      <w:del w:id="459" w:author="Ben" w:date="2010-02-28T20:46:00Z">
         <w:r>
           <w:delText xml:space="preserve">Listing </w:delText>
         </w:r>
@@ -6719,10 +6895,10 @@
       <w:pPr>
         <w:pStyle w:val="Code"/>
         <w:rPr>
-          <w:del w:id="419" w:author="Ben" w:date="2010-02-28T20:46:00Z"/>
-        </w:rPr>
-      </w:pPr>
-      <w:del w:id="420" w:author="Ben" w:date="2010-02-28T20:46:00Z">
+          <w:del w:id="460" w:author="Ben" w:date="2010-02-28T20:46:00Z"/>
+        </w:rPr>
+      </w:pPr>
+      <w:del w:id="461" w:author="Ben" w:date="2010-02-28T20:46:00Z">
         <w:r>
           <w:delText>&lt;target name="deploy"&gt;</w:delText>
         </w:r>
@@ -6732,18 +6908,18 @@
       <w:pPr>
         <w:pStyle w:val="Code"/>
         <w:rPr>
-          <w:del w:id="421" w:author="Ben" w:date="2010-02-28T20:46:00Z"/>
-        </w:rPr>
-      </w:pPr>
-    </w:p>
-    <w:p>
-      <w:pPr>
-        <w:pStyle w:val="Code"/>
-        <w:rPr>
-          <w:del w:id="422" w:author="Ben" w:date="2010-02-28T20:46:00Z"/>
-        </w:rPr>
-      </w:pPr>
-      <w:del w:id="423" w:author="Ben" w:date="2010-02-28T20:46:00Z">
+          <w:del w:id="462" w:author="Ben" w:date="2010-02-28T20:46:00Z"/>
+        </w:rPr>
+      </w:pPr>
+    </w:p>
+    <w:p>
+      <w:pPr>
+        <w:pStyle w:val="Code"/>
+        <w:rPr>
+          <w:del w:id="463" w:author="Ben" w:date="2010-02-28T20:46:00Z"/>
+        </w:rPr>
+      </w:pPr>
+      <w:del w:id="464" w:author="Ben" w:date="2010-02-28T20:46:00Z">
         <w:r>
           <w:delText xml:space="preserve">    &lt;call target="rebuildDatabase" if="${should.reload.database}" /&gt;     #A</w:delText>
         </w:r>
@@ -6753,10 +6929,10 @@
       <w:pPr>
         <w:pStyle w:val="Code"/>
         <w:rPr>
-          <w:del w:id="424" w:author="Ben" w:date="2010-02-28T20:46:00Z"/>
-        </w:rPr>
-      </w:pPr>
-      <w:del w:id="425" w:author="Ben" w:date="2010-02-28T20:46:00Z">
+          <w:del w:id="465" w:author="Ben" w:date="2010-02-28T20:46:00Z"/>
+        </w:rPr>
+      </w:pPr>
+      <w:del w:id="466" w:author="Ben" w:date="2010-02-28T20:46:00Z">
         <w:r>
           <w:delText xml:space="preserve">    </w:delText>
         </w:r>
@@ -6766,10 +6942,10 @@
       <w:pPr>
         <w:pStyle w:val="Code"/>
         <w:rPr>
-          <w:del w:id="426" w:author="Ben" w:date="2010-02-28T20:46:00Z"/>
-        </w:rPr>
-      </w:pPr>
-      <w:del w:id="427" w:author="Ben" w:date="2010-02-28T20:46:00Z">
+          <w:del w:id="467" w:author="Ben" w:date="2010-02-28T20:46:00Z"/>
+        </w:rPr>
+      </w:pPr>
+      <w:del w:id="468" w:author="Ben" w:date="2010-02-28T20:46:00Z">
         <w:r>
           <w:delText xml:space="preserve">    &lt;xmlpoke                                                             #B</w:delText>
         </w:r>
@@ -6779,10 +6955,10 @@
       <w:pPr>
         <w:pStyle w:val="Code"/>
         <w:rPr>
-          <w:del w:id="428" w:author="Ben" w:date="2010-02-28T20:46:00Z"/>
-        </w:rPr>
-      </w:pPr>
-      <w:del w:id="429" w:author="Ben" w:date="2010-02-28T20:46:00Z">
+          <w:del w:id="469" w:author="Ben" w:date="2010-02-28T20:46:00Z"/>
+        </w:rPr>
+      </w:pPr>
+      <w:del w:id="470" w:author="Ben" w:date="2010-02-28T20:46:00Z">
         <w:r>
           <w:delText xml:space="preserve">        file="website/bin/hibernate.cfg.xml" </w:delText>
         </w:r>
@@ -6792,10 +6968,10 @@
       <w:pPr>
         <w:pStyle w:val="Code"/>
         <w:rPr>
-          <w:del w:id="430" w:author="Ben" w:date="2010-02-28T20:46:00Z"/>
-        </w:rPr>
-      </w:pPr>
-      <w:del w:id="431" w:author="Ben" w:date="2010-02-28T20:46:00Z">
+          <w:del w:id="471" w:author="Ben" w:date="2010-02-28T20:46:00Z"/>
+        </w:rPr>
+      </w:pPr>
+      <w:del w:id="472" w:author="Ben" w:date="2010-02-28T20:46:00Z">
         <w:r>
           <w:delText xml:space="preserve">        xpath="${connection.string.path}" </w:delText>
         </w:r>
@@ -6805,10 +6981,10 @@
       <w:pPr>
         <w:pStyle w:val="Code"/>
         <w:rPr>
-          <w:del w:id="432" w:author="Ben" w:date="2010-02-28T20:46:00Z"/>
-        </w:rPr>
-      </w:pPr>
-      <w:del w:id="433" w:author="Ben" w:date="2010-02-28T20:46:00Z">
+          <w:del w:id="473" w:author="Ben" w:date="2010-02-28T20:46:00Z"/>
+        </w:rPr>
+      </w:pPr>
+      <w:del w:id="474" w:author="Ben" w:date="2010-02-28T20:46:00Z">
         <w:r>
           <w:delText xml:space="preserve">        value="${local.connection.string}"&gt;</w:delText>
         </w:r>
@@ -6818,10 +6994,10 @@
       <w:pPr>
         <w:pStyle w:val="Code"/>
         <w:rPr>
-          <w:del w:id="434" w:author="Ben" w:date="2010-02-28T20:46:00Z"/>
-        </w:rPr>
-      </w:pPr>
-      <w:del w:id="435" w:author="Ben" w:date="2010-02-28T20:46:00Z">
+          <w:del w:id="475" w:author="Ben" w:date="2010-02-28T20:46:00Z"/>
+        </w:rPr>
+      </w:pPr>
+      <w:del w:id="476" w:author="Ben" w:date="2010-02-28T20:46:00Z">
         <w:r>
           <w:delText xml:space="preserve">        &lt;namespaces&gt;</w:delText>
         </w:r>
@@ -6831,10 +7007,10 @@
       <w:pPr>
         <w:pStyle w:val="Code"/>
         <w:rPr>
-          <w:del w:id="436" w:author="Ben" w:date="2010-02-28T20:46:00Z"/>
-        </w:rPr>
-      </w:pPr>
-      <w:del w:id="437" w:author="Ben" w:date="2010-02-28T20:46:00Z">
+          <w:del w:id="477" w:author="Ben" w:date="2010-02-28T20:46:00Z"/>
+        </w:rPr>
+      </w:pPr>
+      <w:del w:id="478" w:author="Ben" w:date="2010-02-28T20:46:00Z">
         <w:r>
           <w:delText xml:space="preserve">            &lt;namespace prefix="hbm" </w:delText>
         </w:r>
@@ -6844,10 +7020,10 @@
       <w:pPr>
         <w:pStyle w:val="Code"/>
         <w:rPr>
-          <w:del w:id="438" w:author="Ben" w:date="2010-02-28T20:46:00Z"/>
-        </w:rPr>
-      </w:pPr>
-      <w:del w:id="439" w:author="Ben" w:date="2010-02-28T20:46:00Z">
+          <w:del w:id="479" w:author="Ben" w:date="2010-02-28T20:46:00Z"/>
+        </w:rPr>
+      </w:pPr>
+      <w:del w:id="480" w:author="Ben" w:date="2010-02-28T20:46:00Z">
         <w:r>
           <w:delText xml:space="preserve">                uri="urn:nhibernate-configuration-2.2"&gt;&lt;/namespace&gt;</w:delText>
         </w:r>
@@ -6857,10 +7033,10 @@
       <w:pPr>
         <w:pStyle w:val="Code"/>
         <w:rPr>
-          <w:del w:id="440" w:author="Ben" w:date="2010-02-28T20:46:00Z"/>
-        </w:rPr>
-      </w:pPr>
-      <w:del w:id="441" w:author="Ben" w:date="2010-02-28T20:46:00Z">
+          <w:del w:id="481" w:author="Ben" w:date="2010-02-28T20:46:00Z"/>
+        </w:rPr>
+      </w:pPr>
+      <w:del w:id="482" w:author="Ben" w:date="2010-02-28T20:46:00Z">
         <w:r>
           <w:delText xml:space="preserve">        &lt;/namespaces&gt;</w:delText>
         </w:r>
@@ -6870,10 +7046,10 @@
       <w:pPr>
         <w:pStyle w:val="Code"/>
         <w:rPr>
-          <w:del w:id="442" w:author="Ben" w:date="2010-02-28T20:46:00Z"/>
-        </w:rPr>
-      </w:pPr>
-      <w:del w:id="443" w:author="Ben" w:date="2010-02-28T20:46:00Z">
+          <w:del w:id="483" w:author="Ben" w:date="2010-02-28T20:46:00Z"/>
+        </w:rPr>
+      </w:pPr>
+      <w:del w:id="484" w:author="Ben" w:date="2010-02-28T20:46:00Z">
         <w:r>
           <w:delText xml:space="preserve">    &lt;/xmlpoke&gt;</w:delText>
         </w:r>
@@ -6883,26 +7059,26 @@
       <w:pPr>
         <w:pStyle w:val="Code"/>
         <w:rPr>
-          <w:del w:id="444" w:author="Ben" w:date="2010-02-28T20:46:00Z"/>
-        </w:rPr>
-      </w:pPr>
-    </w:p>
-    <w:p>
-      <w:pPr>
-        <w:pStyle w:val="Code"/>
-        <w:rPr>
-          <w:del w:id="445" w:author="Ben" w:date="2010-02-28T20:46:00Z"/>
-        </w:rPr>
-      </w:pPr>
-    </w:p>
-    <w:p>
-      <w:pPr>
-        <w:pStyle w:val="Code"/>
-        <w:rPr>
-          <w:del w:id="446" w:author="Ben" w:date="2010-02-28T20:46:00Z"/>
-        </w:rPr>
-      </w:pPr>
-      <w:del w:id="447" w:author="Ben" w:date="2010-02-28T20:46:00Z">
+          <w:del w:id="485" w:author="Ben" w:date="2010-02-28T20:46:00Z"/>
+        </w:rPr>
+      </w:pPr>
+    </w:p>
+    <w:p>
+      <w:pPr>
+        <w:pStyle w:val="Code"/>
+        <w:rPr>
+          <w:del w:id="486" w:author="Ben" w:date="2010-02-28T20:46:00Z"/>
+        </w:rPr>
+      </w:pPr>
+    </w:p>
+    <w:p>
+      <w:pPr>
+        <w:pStyle w:val="Code"/>
+        <w:rPr>
+          <w:del w:id="487" w:author="Ben" w:date="2010-02-28T20:46:00Z"/>
+        </w:rPr>
+      </w:pPr>
+      <w:del w:id="488" w:author="Ben" w:date="2010-02-28T20:46:00Z">
         <w:r>
           <w:delText xml:space="preserve">    &lt;copy todir="${website.target.dir}" overwrite="true" </w:delText>
         </w:r>
@@ -6912,10 +7088,10 @@
       <w:pPr>
         <w:pStyle w:val="Code"/>
         <w:rPr>
-          <w:del w:id="448" w:author="Ben" w:date="2010-02-28T20:46:00Z"/>
-        </w:rPr>
-      </w:pPr>
-      <w:del w:id="449" w:author="Ben" w:date="2010-02-28T20:46:00Z">
+          <w:del w:id="489" w:author="Ben" w:date="2010-02-28T20:46:00Z"/>
+        </w:rPr>
+      </w:pPr>
+      <w:del w:id="490" w:author="Ben" w:date="2010-02-28T20:46:00Z">
         <w:r>
           <w:delText xml:space="preserve">        includeemptydirs="true" &gt;</w:delText>
         </w:r>
@@ -6929,10 +7105,10 @@
       <w:pPr>
         <w:pStyle w:val="Code"/>
         <w:rPr>
-          <w:del w:id="450" w:author="Ben" w:date="2010-02-28T20:46:00Z"/>
-        </w:rPr>
-      </w:pPr>
-      <w:del w:id="451" w:author="Ben" w:date="2010-02-28T20:46:00Z">
+          <w:del w:id="491" w:author="Ben" w:date="2010-02-28T20:46:00Z"/>
+        </w:rPr>
+      </w:pPr>
+      <w:del w:id="492" w:author="Ben" w:date="2010-02-28T20:46:00Z">
         <w:r>
           <w:delText xml:space="preserve">        &lt;fileset basedir="website"&gt;</w:delText>
         </w:r>
@@ -6942,10 +7118,10 @@
       <w:pPr>
         <w:pStyle w:val="Code"/>
         <w:rPr>
-          <w:del w:id="452" w:author="Ben" w:date="2010-02-28T20:46:00Z"/>
-        </w:rPr>
-      </w:pPr>
-      <w:del w:id="453" w:author="Ben" w:date="2010-02-28T20:46:00Z">
+          <w:del w:id="493" w:author="Ben" w:date="2010-02-28T20:46:00Z"/>
+        </w:rPr>
+      </w:pPr>
+      <w:del w:id="494" w:author="Ben" w:date="2010-02-28T20:46:00Z">
         <w:r>
           <w:delText xml:space="preserve">            &lt;include name="**" /&gt;</w:delText>
         </w:r>
@@ -6955,10 +7131,10 @@
       <w:pPr>
         <w:pStyle w:val="Code"/>
         <w:rPr>
-          <w:del w:id="454" w:author="Ben" w:date="2010-02-28T20:46:00Z"/>
-        </w:rPr>
-      </w:pPr>
-      <w:del w:id="455" w:author="Ben" w:date="2010-02-28T20:46:00Z">
+          <w:del w:id="495" w:author="Ben" w:date="2010-02-28T20:46:00Z"/>
+        </w:rPr>
+      </w:pPr>
+      <w:del w:id="496" w:author="Ben" w:date="2010-02-28T20:46:00Z">
         <w:r>
           <w:delText xml:space="preserve">        &lt;/fileset&gt;</w:delText>
         </w:r>
@@ -6968,10 +7144,10 @@
       <w:pPr>
         <w:pStyle w:val="Code"/>
         <w:rPr>
-          <w:del w:id="456" w:author="Ben" w:date="2010-02-28T20:46:00Z"/>
-        </w:rPr>
-      </w:pPr>
-      <w:del w:id="457" w:author="Ben" w:date="2010-02-28T20:46:00Z">
+          <w:del w:id="497" w:author="Ben" w:date="2010-02-28T20:46:00Z"/>
+        </w:rPr>
+      </w:pPr>
+      <w:del w:id="498" w:author="Ben" w:date="2010-02-28T20:46:00Z">
         <w:r>
           <w:lastRenderedPageBreak/>
           <w:delText xml:space="preserve">    &lt;/copy&gt;</w:delText>
@@ -6982,18 +7158,18 @@
       <w:pPr>
         <w:pStyle w:val="Code"/>
         <w:rPr>
-          <w:del w:id="458" w:author="Ben" w:date="2010-02-28T20:46:00Z"/>
-        </w:rPr>
-      </w:pPr>
-    </w:p>
-    <w:p>
-      <w:pPr>
-        <w:pStyle w:val="Code"/>
-        <w:rPr>
-          <w:del w:id="459" w:author="Ben" w:date="2010-02-28T20:46:00Z"/>
-        </w:rPr>
-      </w:pPr>
-      <w:del w:id="460" w:author="Ben" w:date="2010-02-28T20:46:00Z">
+          <w:del w:id="499" w:author="Ben" w:date="2010-02-28T20:46:00Z"/>
+        </w:rPr>
+      </w:pPr>
+    </w:p>
+    <w:p>
+      <w:pPr>
+        <w:pStyle w:val="Code"/>
+        <w:rPr>
+          <w:del w:id="500" w:author="Ben" w:date="2010-02-28T20:46:00Z"/>
+        </w:rPr>
+      </w:pPr>
+      <w:del w:id="501" w:author="Ben" w:date="2010-02-28T20:46:00Z">
         <w:r>
           <w:delText>&lt;/target&gt;</w:delText>
         </w:r>
@@ -7003,7 +7179,7 @@
       <w:pPr>
         <w:pStyle w:val="Code"/>
         <w:rPr>
-          <w:del w:id="461" w:author="Ben" w:date="2010-02-28T20:46:00Z"/>
+          <w:del w:id="502" w:author="Ben" w:date="2010-02-28T20:46:00Z"/>
         </w:rPr>
       </w:pPr>
     </w:p>
@@ -7011,10 +7187,10 @@
       <w:pPr>
         <w:pStyle w:val="CodeAnnotation"/>
         <w:rPr>
-          <w:del w:id="462" w:author="Ben" w:date="2010-02-28T20:46:00Z"/>
-        </w:rPr>
-      </w:pPr>
-      <w:del w:id="463" w:author="Ben" w:date="2010-02-28T20:46:00Z">
+          <w:del w:id="503" w:author="Ben" w:date="2010-02-28T20:46:00Z"/>
+        </w:rPr>
+      </w:pPr>
+      <w:del w:id="504" w:author="Ben" w:date="2010-02-28T20:46:00Z">
         <w:r>
           <w:delText>#A Call another target</w:delText>
         </w:r>
@@ -7024,10 +7200,10 @@
       <w:pPr>
         <w:pStyle w:val="CodeAnnotation"/>
         <w:rPr>
-          <w:del w:id="464" w:author="Ben" w:date="2010-02-28T20:46:00Z"/>
-        </w:rPr>
-      </w:pPr>
-      <w:del w:id="465" w:author="Ben" w:date="2010-02-28T20:46:00Z">
+          <w:del w:id="505" w:author="Ben" w:date="2010-02-28T20:46:00Z"/>
+        </w:rPr>
+      </w:pPr>
+      <w:del w:id="506" w:author="Ben" w:date="2010-02-28T20:46:00Z">
         <w:r>
           <w:delText>#B Change the connection string</w:delText>
         </w:r>
@@ -7037,10 +7213,10 @@
       <w:pPr>
         <w:pStyle w:val="CodeAnnotation"/>
         <w:rPr>
-          <w:del w:id="466" w:author="Ben" w:date="2010-02-28T20:46:00Z"/>
-        </w:rPr>
-      </w:pPr>
-      <w:del w:id="467" w:author="Ben" w:date="2010-02-28T20:46:00Z">
+          <w:del w:id="507" w:author="Ben" w:date="2010-02-28T20:46:00Z"/>
+        </w:rPr>
+      </w:pPr>
+      <w:del w:id="508" w:author="Ben" w:date="2010-02-28T20:46:00Z">
         <w:r>
           <w:delText>#C Copy all website files</w:delText>
         </w:r>
@@ -7050,7 +7226,7 @@
       <w:pPr>
         <w:pStyle w:val="Body"/>
         <w:rPr>
-          <w:del w:id="468" w:author="Ben" w:date="2010-02-28T20:46:00Z"/>
+          <w:del w:id="509" w:author="Ben" w:date="2010-02-28T20:46:00Z"/>
         </w:rPr>
       </w:pPr>
     </w:p>
@@ -7058,10 +7234,10 @@
       <w:pPr>
         <w:pStyle w:val="Body1"/>
         <w:rPr>
-          <w:del w:id="469" w:author="Ben" w:date="2010-02-28T20:46:00Z"/>
-        </w:rPr>
-      </w:pPr>
-      <w:del w:id="470" w:author="Ben" w:date="2010-02-28T20:46:00Z">
+          <w:del w:id="510" w:author="Ben" w:date="2010-02-28T20:46:00Z"/>
+        </w:rPr>
+      </w:pPr>
+      <w:del w:id="511" w:author="Ben" w:date="2010-02-28T20:46:00Z">
         <w:r>
           <w:delText xml:space="preserve">The first items to notice in this NAnt script are the XML attribute values in the format </w:delText>
         </w:r>
@@ -7080,20 +7256,20 @@
       <w:pPr>
         <w:pStyle w:val="Body"/>
         <w:rPr>
-          <w:del w:id="471" w:author="Ben" w:date="2010-02-28T20:46:00Z"/>
-        </w:rPr>
-      </w:pPr>
-      <w:del w:id="472" w:author="Ben" w:date="2010-02-28T20:46:00Z">
+          <w:del w:id="512" w:author="Ben" w:date="2010-02-28T20:46:00Z"/>
+        </w:rPr>
+      </w:pPr>
+      <w:del w:id="513" w:author="Ben" w:date="2010-02-28T20:46:00Z">
         <w:r>
           <w:delText xml:space="preserve">The actual </w:delText>
         </w:r>
-        <w:commentRangeStart w:id="473"/>
+        <w:commentRangeStart w:id="514"/>
         <w:r>
           <w:delText xml:space="preserve">CodeCampServer </w:delText>
         </w:r>
-        <w:commentRangeEnd w:id="473"/>
-        <w:r>
-          <w:commentReference w:id="473"/>
+        <w:commentRangeEnd w:id="514"/>
+        <w:r>
+          <w:commentReference w:id="514"/>
         </w:r>
         <w:r>
           <w:delText>NAnt</w:delText>
@@ -7133,10 +7309,10 @@
         </w:numPr>
         <w:ind w:left="540"/>
         <w:rPr>
-          <w:del w:id="474" w:author="Ben" w:date="2010-02-28T20:46:00Z"/>
-        </w:rPr>
-      </w:pPr>
-      <w:del w:id="475" w:author="Ben" w:date="2010-02-28T20:46:00Z">
+          <w:del w:id="515" w:author="Ben" w:date="2010-02-28T20:46:00Z"/>
+        </w:rPr>
+      </w:pPr>
+      <w:del w:id="516" w:author="Ben" w:date="2010-02-28T20:46:00Z">
         <w:r>
           <w:delText>1. Applies environmental configuration to various configuration files</w:delText>
         </w:r>
@@ -7151,10 +7327,10 @@
         </w:numPr>
         <w:ind w:left="540"/>
         <w:rPr>
-          <w:del w:id="476" w:author="Ben" w:date="2010-02-28T20:46:00Z"/>
-        </w:rPr>
-      </w:pPr>
-      <w:del w:id="477" w:author="Ben" w:date="2010-02-28T20:46:00Z">
+          <w:del w:id="517" w:author="Ben" w:date="2010-02-28T20:46:00Z"/>
+        </w:rPr>
+      </w:pPr>
+      <w:del w:id="518" w:author="Ben" w:date="2010-02-28T20:46:00Z">
         <w:r>
           <w:delText>2. Rebuilds the local database</w:delText>
         </w:r>
@@ -7169,10 +7345,10 @@
         </w:numPr>
         <w:ind w:left="540"/>
         <w:rPr>
-          <w:del w:id="478" w:author="Ben" w:date="2010-02-28T20:46:00Z"/>
-        </w:rPr>
-      </w:pPr>
-      <w:del w:id="479" w:author="Ben" w:date="2010-02-28T20:46:00Z">
+          <w:del w:id="519" w:author="Ben" w:date="2010-02-28T20:46:00Z"/>
+        </w:rPr>
+      </w:pPr>
+      <w:del w:id="520" w:author="Ben" w:date="2010-02-28T20:46:00Z">
         <w:r>
           <w:delText>3. Populates the local database with test data</w:delText>
         </w:r>
@@ -7187,10 +7363,10 @@
         </w:numPr>
         <w:ind w:left="540"/>
         <w:rPr>
-          <w:del w:id="480" w:author="Ben" w:date="2010-02-28T20:46:00Z"/>
-        </w:rPr>
-      </w:pPr>
-      <w:del w:id="481" w:author="Ben" w:date="2010-02-28T20:46:00Z">
+          <w:del w:id="521" w:author="Ben" w:date="2010-02-28T20:46:00Z"/>
+        </w:rPr>
+      </w:pPr>
+      <w:del w:id="522" w:author="Ben" w:date="2010-02-28T20:46:00Z">
         <w:r>
           <w:delText>4. Removes the existing application</w:delText>
         </w:r>
@@ -7205,10 +7381,10 @@
         </w:numPr>
         <w:ind w:left="540"/>
         <w:rPr>
-          <w:del w:id="482" w:author="Ben" w:date="2010-02-28T20:46:00Z"/>
-        </w:rPr>
-      </w:pPr>
-      <w:del w:id="483" w:author="Ben" w:date="2010-02-28T20:46:00Z">
+          <w:del w:id="523" w:author="Ben" w:date="2010-02-28T20:46:00Z"/>
+        </w:rPr>
+      </w:pPr>
+      <w:del w:id="524" w:author="Ben" w:date="2010-02-28T20:46:00Z">
         <w:r>
           <w:delText>5. Copies files to target location</w:delText>
         </w:r>
@@ -7218,20 +7394,20 @@
       <w:pPr>
         <w:pStyle w:val="Body1"/>
         <w:rPr>
-          <w:del w:id="484" w:author="Ben" w:date="2010-02-28T20:46:00Z"/>
-        </w:rPr>
-      </w:pPr>
-      <w:del w:id="485" w:author="Ben" w:date="2010-02-28T20:46:00Z">
+          <w:del w:id="525" w:author="Ben" w:date="2010-02-28T20:46:00Z"/>
+        </w:rPr>
+      </w:pPr>
+      <w:del w:id="526" w:author="Ben" w:date="2010-02-28T20:46:00Z">
         <w:r>
           <w:delText xml:space="preserve">Each of step in the deployment.build script first echoes a message to the console, for informational and debugging purposes. </w:delText>
         </w:r>
-        <w:commentRangeStart w:id="486"/>
+        <w:commentRangeStart w:id="527"/>
         <w:r>
           <w:delText>Although CodeCampServer’s current build script is large</w:delText>
         </w:r>
-        <w:commentRangeEnd w:id="486"/>
-        <w:r>
-          <w:commentReference w:id="486"/>
+        <w:commentRangeEnd w:id="527"/>
+        <w:r>
+          <w:commentReference w:id="527"/>
         </w:r>
         <w:r>
           <w:delText>, it was built up over time to support the various configuration and deployment needs. Deployment scripts can be as simple as copy and delete tasks; it depends on each deployment scenario.</w:delText>
@@ -7242,11 +7418,11 @@
       <w:pPr>
         <w:pStyle w:val="Head1"/>
       </w:pPr>
-      <w:bookmarkStart w:id="487" w:name="_Toc231699091"/>
+      <w:bookmarkStart w:id="528" w:name="_Toc231699091"/>
       <w:r>
         <w:t>Summary</w:t>
       </w:r>
-      <w:bookmarkEnd w:id="487"/>
+      <w:bookmarkEnd w:id="528"/>
     </w:p>
     <w:p>
       <w:pPr>
@@ -7261,7 +7437,7 @@
       <w:r>
         <w:t>less, pretty URLs out of the box, earlier versions of IIS do not. However, we have a variety of deployment options with earlier versions of IIS, some of which enable pretty URLs. URL rewriting is the most powerful of these deployment options, as it opens up new scenarios in URL canonicalization and seamless resource management.</w:t>
       </w:r>
-      <w:ins w:id="488" w:author="Ben" w:date="2010-02-28T20:47:00Z">
+      <w:ins w:id="529" w:author="Ben" w:date="2010-02-28T20:47:00Z">
         <w:r>
           <w:t xml:space="preserve">  In this chapter you have learned how to deploy ASP.NET MVC applications on a number of different IIS configurations.</w:t>
         </w:r>
@@ -7271,10 +7447,10 @@
       <w:pPr>
         <w:pStyle w:val="Body"/>
         <w:rPr>
-          <w:del w:id="489" w:author="Ben" w:date="2010-02-28T20:47:00Z"/>
-        </w:rPr>
-      </w:pPr>
-      <w:del w:id="490" w:author="Ben" w:date="2010-02-28T20:47:00Z">
+          <w:del w:id="530" w:author="Ben" w:date="2010-02-28T20:47:00Z"/>
+        </w:rPr>
+      </w:pPr>
+      <w:del w:id="531" w:author="Ben" w:date="2010-02-28T20:47:00Z">
         <w:r>
           <w:delText xml:space="preserve">When we configure our environment, we must devise a reliable deployment strategy to ensure the right application is deployed with the correct configuration. At the heart of a solid deployment strategy is continuous integration, which includes practices such as automated deployments and self-testing builds. With free, widely used open source tools such as CruiseControl.NET, NAnt, NUnit, and others, we can build an automated build and deployment server. By packaging NAnt, a build script and a bootstrap batch file, we can </w:delText>
         </w:r>
@@ -7344,11 +7520,11 @@
       </w:pPr>
     </w:p>
     <w:sectPr>
-      <w:headerReference w:type="even" r:id="rId24"/>
-      <w:headerReference w:type="default" r:id="rId25"/>
-      <w:footerReference w:type="even" r:id="rId26"/>
-      <w:footerReference w:type="default" r:id="rId27"/>
-      <w:footerReference w:type="first" r:id="rId28"/>
+      <w:headerReference w:type="even" r:id="rId25"/>
+      <w:headerReference w:type="default" r:id="rId26"/>
+      <w:footerReference w:type="even" r:id="rId27"/>
+      <w:footerReference w:type="default" r:id="rId28"/>
+      <w:footerReference w:type="first" r:id="rId29"/>
       <w:footnotePr>
         <w:numRestart w:val="eachSect"/>
       </w:footnotePr>
@@ -7425,7 +7601,7 @@
       </w:r>
     </w:p>
   </w:comment>
-  <w:comment w:id="28" w:author="JSkinner" w:date="2010-02-23T17:38:00Z" w:initials="J">
+  <w:comment w:id="71" w:author="JSkinner" w:date="2010-02-23T17:38:00Z" w:initials="J">
     <w:p>
       <w:r>
         <w:annotationRef/>
@@ -7435,7 +7611,7 @@
       </w:r>
     </w:p>
   </w:comment>
-  <w:comment w:id="38" w:author="JSkinner" w:date="2010-02-23T17:38:00Z" w:initials="J">
+  <w:comment w:id="81" w:author="JSkinner" w:date="2010-02-23T17:38:00Z" w:initials="J">
     <w:p>
       <w:r>
         <w:annotationRef/>
@@ -7445,7 +7621,7 @@
       </w:r>
     </w:p>
   </w:comment>
-  <w:comment w:id="39" w:author="Ben" w:date="2010-02-28T20:36:00Z" w:initials="B">
+  <w:comment w:id="82" w:author="Ben" w:date="2010-02-28T20:36:00Z" w:initials="B">
     <w:p>
       <w:r>
         <w:annotationRef/>
@@ -7455,7 +7631,7 @@
       </w:r>
     </w:p>
   </w:comment>
-  <w:comment w:id="52" w:author="JSkinner" w:date="2010-02-23T17:38:00Z" w:initials="J">
+  <w:comment w:id="95" w:author="JSkinner" w:date="2010-02-23T17:38:00Z" w:initials="J">
     <w:p>
       <w:r>
         <w:annotationRef/>
@@ -7465,7 +7641,7 @@
       </w:r>
     </w:p>
   </w:comment>
-  <w:comment w:id="53" w:author="Ben" w:date="2010-02-28T20:39:00Z" w:initials="B">
+  <w:comment w:id="96" w:author="Ben" w:date="2010-02-28T20:39:00Z" w:initials="B">
     <w:p>
       <w:r>
         <w:annotationRef/>
@@ -7475,7 +7651,7 @@
       </w:r>
     </w:p>
   </w:comment>
-  <w:comment w:id="66" w:author="JSkinner" w:date="2010-02-23T17:38:00Z" w:initials="J">
+  <w:comment w:id="107" w:author="JSkinner" w:date="2010-02-23T17:38:00Z" w:initials="J">
     <w:p>
       <w:r>
         <w:annotationRef/>
@@ -7485,7 +7661,7 @@
       </w:r>
     </w:p>
   </w:comment>
-  <w:comment w:id="67" w:author="Ben" w:date="2010-02-28T20:42:00Z" w:initials="B">
+  <w:comment w:id="108" w:author="Ben" w:date="2010-02-28T20:42:00Z" w:initials="B">
     <w:p>
       <w:r>
         <w:annotationRef/>
@@ -7495,7 +7671,7 @@
       </w:r>
     </w:p>
   </w:comment>
-  <w:comment w:id="70" w:author="JSkinner" w:date="2010-02-23T17:38:00Z" w:initials="J">
+  <w:comment w:id="111" w:author="JSkinner" w:date="2010-02-23T17:38:00Z" w:initials="J">
     <w:p>
       <w:r>
         <w:annotationRef/>
@@ -7505,7 +7681,7 @@
       </w:r>
     </w:p>
   </w:comment>
-  <w:comment w:id="77" w:author="JSkinner" w:date="2010-02-23T17:38:00Z" w:initials="J">
+  <w:comment w:id="118" w:author="JSkinner" w:date="2010-02-23T17:38:00Z" w:initials="J">
     <w:p>
       <w:r>
         <w:annotationRef/>
@@ -7515,7 +7691,7 @@
       </w:r>
     </w:p>
   </w:comment>
-  <w:comment w:id="84" w:author="JSkinner" w:date="2010-02-23T17:38:00Z" w:initials="J">
+  <w:comment w:id="125" w:author="JSkinner" w:date="2010-02-23T17:38:00Z" w:initials="J">
     <w:p>
       <w:r>
         <w:annotationRef/>
@@ -7525,7 +7701,7 @@
       </w:r>
     </w:p>
   </w:comment>
-  <w:comment w:id="161" w:author="JSkinner" w:date="2010-02-23T17:38:00Z" w:initials="J">
+  <w:comment w:id="202" w:author="JSkinner" w:date="2010-02-23T17:38:00Z" w:initials="J">
     <w:p>
       <w:r>
         <w:annotationRef/>
@@ -7535,7 +7711,7 @@
       </w:r>
     </w:p>
   </w:comment>
-  <w:comment w:id="182" w:author="JSkinner" w:date="2010-02-23T17:38:00Z" w:initials="J">
+  <w:comment w:id="223" w:author="JSkinner" w:date="2010-02-23T17:38:00Z" w:initials="J">
     <w:p>
       <w:r>
         <w:annotationRef/>
@@ -7545,7 +7721,7 @@
       </w:r>
     </w:p>
   </w:comment>
-  <w:comment w:id="186" w:author="JSkinner" w:date="2010-02-23T17:38:00Z" w:initials="J">
+  <w:comment w:id="227" w:author="JSkinner" w:date="2010-02-23T17:38:00Z" w:initials="J">
     <w:p>
       <w:r>
         <w:annotationRef/>
@@ -7555,7 +7731,7 @@
       </w:r>
     </w:p>
   </w:comment>
-  <w:comment w:id="200" w:author="JSkinner" w:date="2010-02-23T17:38:00Z" w:initials="J">
+  <w:comment w:id="241" w:author="JSkinner" w:date="2010-02-23T17:38:00Z" w:initials="J">
     <w:p>
       <w:r>
         <w:annotationRef/>
@@ -7565,7 +7741,7 @@
       </w:r>
     </w:p>
   </w:comment>
-  <w:comment w:id="205" w:author="JSkinner" w:date="2010-02-23T17:38:00Z" w:initials="J">
+  <w:comment w:id="246" w:author="JSkinner" w:date="2010-02-23T17:38:00Z" w:initials="J">
     <w:p>
       <w:r>
         <w:annotationRef/>
@@ -7575,7 +7751,7 @@
       </w:r>
     </w:p>
   </w:comment>
-  <w:comment w:id="206" w:author="Ben" w:date="2010-02-28T20:43:00Z" w:initials="B">
+  <w:comment w:id="247" w:author="Ben" w:date="2010-02-28T20:43:00Z" w:initials="B">
     <w:p>
       <w:r>
         <w:annotationRef/>
@@ -7585,7 +7761,7 @@
       </w:r>
     </w:p>
   </w:comment>
-  <w:comment w:id="211" w:author="JSkinner" w:date="2010-02-23T17:38:00Z" w:initials="J">
+  <w:comment w:id="252" w:author="JSkinner" w:date="2010-02-23T17:38:00Z" w:initials="J">
     <w:p>
       <w:r>
         <w:annotationRef/>
@@ -7595,7 +7771,7 @@
       </w:r>
     </w:p>
   </w:comment>
-  <w:comment w:id="228" w:author="Katharine Osborne" w:date="2010-02-23T17:38:00Z" w:initials="KO">
+  <w:comment w:id="269" w:author="Katharine Osborne" w:date="2010-02-23T17:38:00Z" w:initials="KO">
     <w:p>
       <w:pPr>
         <w:pStyle w:val="CommentText"/>
@@ -7624,7 +7800,7 @@
       </w:r>
     </w:p>
   </w:comment>
-  <w:comment w:id="229" w:author="Jeffrey" w:date="2010-02-23T17:38:00Z" w:initials="J">
+  <w:comment w:id="270" w:author="Jeffrey" w:date="2010-02-23T17:38:00Z" w:initials="J">
     <w:p>
       <w:r>
         <w:annotationRef/>
@@ -7634,7 +7810,7 @@
       </w:r>
     </w:p>
   </w:comment>
-  <w:comment w:id="251" w:author="Katharine Osborne" w:date="2010-02-23T17:38:00Z" w:initials="KO">
+  <w:comment w:id="292" w:author="Katharine Osborne" w:date="2010-02-23T17:38:00Z" w:initials="KO">
     <w:p>
       <w:pPr>
         <w:pStyle w:val="CommentText"/>
@@ -7653,7 +7829,7 @@
       </w:r>
     </w:p>
   </w:comment>
-  <w:comment w:id="317" w:author="JSkinner" w:date="2010-02-23T17:38:00Z" w:initials="J">
+  <w:comment w:id="358" w:author="JSkinner" w:date="2010-02-23T17:38:00Z" w:initials="J">
     <w:p>
       <w:r>
         <w:annotationRef/>
@@ -7663,7 +7839,7 @@
       </w:r>
     </w:p>
   </w:comment>
-  <w:comment w:id="344" w:author="JSkinner" w:date="2010-02-23T17:38:00Z" w:initials="J">
+  <w:comment w:id="385" w:author="JSkinner" w:date="2010-02-23T17:38:00Z" w:initials="J">
     <w:p>
       <w:r>
         <w:annotationRef/>
@@ -7673,7 +7849,7 @@
       </w:r>
     </w:p>
   </w:comment>
-  <w:comment w:id="373" w:author="JSkinner" w:date="2010-02-23T17:55:00Z" w:initials="J">
+  <w:comment w:id="414" w:author="JSkinner" w:date="2010-02-23T17:55:00Z" w:initials="J">
     <w:p>
       <w:r>
         <w:annotationRef/>
@@ -7683,7 +7859,7 @@
       </w:r>
     </w:p>
   </w:comment>
-  <w:comment w:id="473" w:author="JSkinner" w:date="2010-02-23T17:58:00Z" w:initials="J">
+  <w:comment w:id="514" w:author="JSkinner" w:date="2010-02-23T17:58:00Z" w:initials="J">
     <w:p>
       <w:r>
         <w:annotationRef/>
@@ -7693,7 +7869,7 @@
       </w:r>
     </w:p>
   </w:comment>
-  <w:comment w:id="486" w:author="JSkinner" w:date="2010-02-23T17:55:00Z" w:initials="J">
+  <w:comment w:id="527" w:author="JSkinner" w:date="2010-02-23T17:55:00Z" w:initials="J">
     <w:p>
       <w:r>
         <w:annotationRef/>
@@ -7960,7 +8136,7 @@
         <w:rPr>
           <w:noProof/>
         </w:rPr>
-        <w:t>14</w:t>
+        <w:t>10</w:t>
       </w:r>
     </w:fldSimple>
     <w:r>
@@ -8001,12 +8177,22 @@
       <w:t xml:space="preserve">Last saved: </w:t>
     </w:r>
     <w:fldSimple w:instr=" SAVEDATE  \@ &quot;M/d/yyyy&quot;  \* MERGEFORMAT ">
-      <w:r>
-        <w:rPr>
-          <w:noProof/>
-        </w:rPr>
-        <w:t>2/23/2010</w:t>
-      </w:r>
+      <w:ins w:id="532" w:author="Ben" w:date="2010-03-07T19:02:00Z">
+        <w:r>
+          <w:rPr>
+            <w:noProof/>
+          </w:rPr>
+          <w:t>2/28/2010</w:t>
+        </w:r>
+      </w:ins>
+      <w:del w:id="533" w:author="Ben" w:date="2010-03-07T19:02:00Z">
+        <w:r>
+          <w:rPr>
+            <w:noProof/>
+          </w:rPr>
+          <w:delText>2/23/2010</w:delText>
+        </w:r>
+      </w:del>
     </w:fldSimple>
   </w:p>
 </w:hdr>
@@ -8027,12 +8213,22 @@
       <w:t xml:space="preserve">Last saved: </w:t>
     </w:r>
     <w:fldSimple w:instr=" SAVEDATE  \@ &quot;M/d/yyyy&quot;  \* MERGEFORMAT ">
-      <w:r>
-        <w:rPr>
-          <w:noProof/>
-        </w:rPr>
-        <w:t>2/23/2010</w:t>
-      </w:r>
+      <w:ins w:id="534" w:author="Ben" w:date="2010-03-07T19:02:00Z">
+        <w:r>
+          <w:rPr>
+            <w:noProof/>
+          </w:rPr>
+          <w:t>2/28/2010</w:t>
+        </w:r>
+      </w:ins>
+      <w:del w:id="535" w:author="Ben" w:date="2010-03-07T19:02:00Z">
+        <w:r>
+          <w:rPr>
+            <w:noProof/>
+          </w:rPr>
+          <w:delText>2/23/2010</w:delText>
+        </w:r>
+      </w:del>
     </w:fldSimple>
     <w:r>
       <w:tab/>
@@ -8060,7 +8256,7 @@
         <w:rPr>
           <w:noProof/>
         </w:rPr>
-        <w:t>15</w:t>
+        <w:t>9</w:t>
       </w:r>
     </w:fldSimple>
   </w:p>

</xml_diff>